<commit_message>
Added Module Description for Results view
</commit_message>
<xml_diff>
--- a/Software Engineering Course Online Marking Tool - Heilene Final Project Dec 2015.docx
+++ b/Software Engineering Course Online Marking Tool - Heilene Final Project Dec 2015.docx
@@ -441,6 +441,9 @@
     </w:sdt>
     <w:sdt>
       <w:sdtPr>
+        <w:rPr>
+          <w:sz w:val="20"/>
+        </w:rPr>
         <w:id w:val="2138453368"/>
         <w:docPartObj>
           <w:docPartGallery w:val="Table of Contents"/>
@@ -452,7 +455,6 @@
           <w:b/>
           <w:bCs/>
           <w:noProof/>
-          <w:sz w:val="20"/>
         </w:rPr>
       </w:sdtEndPr>
       <w:sdtContent>
@@ -468,7 +470,6 @@
         <w:p>
           <w:pPr>
             <w:pStyle w:val="TOC1"/>
-            <w:spacing w:line="276" w:lineRule="auto"/>
             <w:rPr>
               <w:rFonts w:eastAsiaTheme="minorEastAsia"/>
               <w:color w:val="auto"/>
@@ -486,7 +487,7 @@
           <w:r>
             <w:fldChar w:fldCharType="separate"/>
           </w:r>
-          <w:hyperlink w:anchor="_Toc437591487" w:history="1">
+          <w:hyperlink w:anchor="_Toc440181230" w:history="1">
             <w:r>
               <w:rPr>
                 <w:rStyle w:val="Hyperlink"/>
@@ -509,7 +510,7 @@
               <w:rPr>
                 <w:webHidden/>
               </w:rPr>
-              <w:instrText xml:space="preserve"> PAGEREF _Toc437591487 \h </w:instrText>
+              <w:instrText xml:space="preserve"> PAGEREF _Toc440181230 \h </w:instrText>
             </w:r>
             <w:r>
               <w:rPr>
@@ -542,7 +543,6 @@
             <w:tabs>
               <w:tab w:val="right" w:leader="underscore" w:pos="8873"/>
             </w:tabs>
-            <w:spacing w:line="276" w:lineRule="auto"/>
             <w:rPr>
               <w:rFonts w:eastAsiaTheme="minorEastAsia"/>
               <w:noProof/>
@@ -553,13 +553,13 @@
               <w:lang w:eastAsia="en-NZ"/>
             </w:rPr>
           </w:pPr>
-          <w:hyperlink w:anchor="_Toc437591488" w:history="1">
+          <w:hyperlink w:anchor="_Toc440181231" w:history="1">
             <w:r>
               <w:rPr>
                 <w:rStyle w:val="Hyperlink"/>
                 <w:noProof/>
               </w:rPr>
-              <w:t>overview</w:t>
+              <w:t>Overview</w:t>
             </w:r>
             <w:r>
               <w:rPr>
@@ -580,7 +580,7 @@
                 <w:noProof/>
                 <w:webHidden/>
               </w:rPr>
-              <w:instrText xml:space="preserve"> PAGEREF _Toc437591488 \h </w:instrText>
+              <w:instrText xml:space="preserve"> PAGEREF _Toc440181231 \h </w:instrText>
             </w:r>
             <w:r>
               <w:rPr>
@@ -617,7 +617,6 @@
             <w:tabs>
               <w:tab w:val="right" w:leader="underscore" w:pos="8873"/>
             </w:tabs>
-            <w:spacing w:line="276" w:lineRule="auto"/>
             <w:rPr>
               <w:rFonts w:eastAsiaTheme="minorEastAsia"/>
               <w:noProof/>
@@ -628,13 +627,20 @@
               <w:lang w:eastAsia="en-NZ"/>
             </w:rPr>
           </w:pPr>
-          <w:hyperlink w:anchor="_Toc437591489" w:history="1">
+          <w:hyperlink w:anchor="_Toc440181232" w:history="1">
             <w:r>
               <w:rPr>
                 <w:rStyle w:val="Hyperlink"/>
                 <w:noProof/>
               </w:rPr>
-              <w:t>functionallity and features</w:t>
+              <w:t>F</w:t>
+            </w:r>
+            <w:r>
+              <w:rPr>
+                <w:rStyle w:val="Hyperlink"/>
+                <w:noProof/>
+              </w:rPr>
+              <w:t>unctionallity and features</w:t>
             </w:r>
             <w:r>
               <w:rPr>
@@ -655,7 +661,7 @@
                 <w:noProof/>
                 <w:webHidden/>
               </w:rPr>
-              <w:instrText xml:space="preserve"> PAGEREF _Toc437591489 \h </w:instrText>
+              <w:instrText xml:space="preserve"> PAGEREF _Toc440181232 \h </w:instrText>
             </w:r>
             <w:r>
               <w:rPr>
@@ -689,7 +695,6 @@
         <w:p>
           <w:pPr>
             <w:pStyle w:val="TOC1"/>
-            <w:spacing w:line="276" w:lineRule="auto"/>
             <w:rPr>
               <w:rFonts w:eastAsiaTheme="minorEastAsia"/>
               <w:color w:val="auto"/>
@@ -698,7 +703,7 @@
               <w:lang w:eastAsia="en-NZ"/>
             </w:rPr>
           </w:pPr>
-          <w:hyperlink w:anchor="_Toc437591490" w:history="1">
+          <w:hyperlink w:anchor="_Toc440181233" w:history="1">
             <w:r>
               <w:rPr>
                 <w:rStyle w:val="Hyperlink"/>
@@ -721,7 +726,7 @@
               <w:rPr>
                 <w:webHidden/>
               </w:rPr>
-              <w:instrText xml:space="preserve"> PAGEREF _Toc437591490 \h </w:instrText>
+              <w:instrText xml:space="preserve"> PAGEREF _Toc440181233 \h </w:instrText>
             </w:r>
             <w:r>
               <w:rPr>
@@ -754,7 +759,6 @@
             <w:tabs>
               <w:tab w:val="right" w:leader="underscore" w:pos="8873"/>
             </w:tabs>
-            <w:spacing w:line="276" w:lineRule="auto"/>
             <w:rPr>
               <w:rFonts w:eastAsiaTheme="minorEastAsia"/>
               <w:noProof/>
@@ -765,13 +769,20 @@
               <w:lang w:eastAsia="en-NZ"/>
             </w:rPr>
           </w:pPr>
-          <w:hyperlink w:anchor="_Toc437591491" w:history="1">
+          <w:hyperlink w:anchor="_Toc440181234" w:history="1">
             <w:r>
               <w:rPr>
                 <w:rStyle w:val="Hyperlink"/>
                 <w:noProof/>
               </w:rPr>
-              <w:t>technologies used for development:</w:t>
+              <w:t>T</w:t>
+            </w:r>
+            <w:r>
+              <w:rPr>
+                <w:rStyle w:val="Hyperlink"/>
+                <w:noProof/>
+              </w:rPr>
+              <w:t>echnologies used for development:</w:t>
             </w:r>
             <w:r>
               <w:rPr>
@@ -792,7 +803,7 @@
                 <w:noProof/>
                 <w:webHidden/>
               </w:rPr>
-              <w:instrText xml:space="preserve"> PAGEREF _Toc437591491 \h </w:instrText>
+              <w:instrText xml:space="preserve"> PAGEREF _Toc440181234 \h </w:instrText>
             </w:r>
             <w:r>
               <w:rPr>
@@ -829,7 +840,6 @@
             <w:tabs>
               <w:tab w:val="right" w:leader="underscore" w:pos="8873"/>
             </w:tabs>
-            <w:spacing w:line="276" w:lineRule="auto"/>
             <w:rPr>
               <w:rFonts w:eastAsiaTheme="minorEastAsia"/>
               <w:noProof/>
@@ -840,7 +850,7 @@
               <w:lang w:eastAsia="en-NZ"/>
             </w:rPr>
           </w:pPr>
-          <w:hyperlink w:anchor="_Toc437591492" w:history="1">
+          <w:hyperlink w:anchor="_Toc440181235" w:history="1">
             <w:r>
               <w:rPr>
                 <w:rStyle w:val="Hyperlink"/>
@@ -867,7 +877,7 @@
                 <w:noProof/>
                 <w:webHidden/>
               </w:rPr>
-              <w:instrText xml:space="preserve"> PAGEREF _Toc437591492 \h </w:instrText>
+              <w:instrText xml:space="preserve"> PAGEREF _Toc440181235 \h </w:instrText>
             </w:r>
             <w:r>
               <w:rPr>
@@ -904,7 +914,6 @@
             <w:tabs>
               <w:tab w:val="right" w:leader="underscore" w:pos="8873"/>
             </w:tabs>
-            <w:spacing w:line="276" w:lineRule="auto"/>
             <w:rPr>
               <w:rFonts w:eastAsiaTheme="minorEastAsia"/>
               <w:noProof/>
@@ -915,13 +924,13 @@
               <w:lang w:eastAsia="en-NZ"/>
             </w:rPr>
           </w:pPr>
-          <w:hyperlink w:anchor="_Toc437591493" w:history="1">
+          <w:hyperlink w:anchor="_Toc440181236" w:history="1">
             <w:r>
               <w:rPr>
                 <w:rStyle w:val="Hyperlink"/>
                 <w:noProof/>
               </w:rPr>
-              <w:t>Phase Two – to be completed by 31 January 2016:</w:t>
+              <w:t>Phase Two – to be completed by 28 February 2016:</w:t>
             </w:r>
             <w:r>
               <w:rPr>
@@ -942,7 +951,7 @@
                 <w:noProof/>
                 <w:webHidden/>
               </w:rPr>
-              <w:instrText xml:space="preserve"> PAGEREF _Toc437591493 \h </w:instrText>
+              <w:instrText xml:space="preserve"> PAGEREF _Toc440181236 \h </w:instrText>
             </w:r>
             <w:r>
               <w:rPr>
@@ -976,7 +985,6 @@
         <w:p>
           <w:pPr>
             <w:pStyle w:val="TOC1"/>
-            <w:spacing w:line="276" w:lineRule="auto"/>
             <w:rPr>
               <w:rFonts w:eastAsiaTheme="minorEastAsia"/>
               <w:color w:val="auto"/>
@@ -985,7 +993,7 @@
               <w:lang w:eastAsia="en-NZ"/>
             </w:rPr>
           </w:pPr>
-          <w:hyperlink w:anchor="_Toc437591494" w:history="1">
+          <w:hyperlink w:anchor="_Toc440181237" w:history="1">
             <w:r>
               <w:rPr>
                 <w:rStyle w:val="Hyperlink"/>
@@ -1008,7 +1016,7 @@
               <w:rPr>
                 <w:webHidden/>
               </w:rPr>
-              <w:instrText xml:space="preserve"> PAGEREF _Toc437591494 \h </w:instrText>
+              <w:instrText xml:space="preserve"> PAGEREF _Toc440181237 \h </w:instrText>
             </w:r>
             <w:r>
               <w:rPr>
@@ -1041,7 +1049,6 @@
             <w:tabs>
               <w:tab w:val="right" w:leader="underscore" w:pos="8873"/>
             </w:tabs>
-            <w:spacing w:line="276" w:lineRule="auto"/>
             <w:rPr>
               <w:rFonts w:eastAsiaTheme="minorEastAsia"/>
               <w:noProof/>
@@ -1052,13 +1059,20 @@
               <w:lang w:eastAsia="en-NZ"/>
             </w:rPr>
           </w:pPr>
-          <w:hyperlink w:anchor="_Toc437591495" w:history="1">
+          <w:hyperlink w:anchor="_Toc440181238" w:history="1">
             <w:r>
               <w:rPr>
                 <w:rStyle w:val="Hyperlink"/>
                 <w:noProof/>
               </w:rPr>
-              <w:t>client briefing and overview</w:t>
+              <w:t>C</w:t>
+            </w:r>
+            <w:r>
+              <w:rPr>
+                <w:rStyle w:val="Hyperlink"/>
+                <w:noProof/>
+              </w:rPr>
+              <w:t>lient briefing and overview</w:t>
             </w:r>
             <w:r>
               <w:rPr>
@@ -1079,7 +1093,7 @@
                 <w:noProof/>
                 <w:webHidden/>
               </w:rPr>
-              <w:instrText xml:space="preserve"> PAGEREF _Toc437591495 \h </w:instrText>
+              <w:instrText xml:space="preserve"> PAGEREF _Toc440181238 \h </w:instrText>
             </w:r>
             <w:r>
               <w:rPr>
@@ -1112,11 +1126,71 @@
         </w:p>
         <w:p>
           <w:pPr>
-            <w:pStyle w:val="TOC2"/>
+            <w:pStyle w:val="TOC1"/>
+            <w:rPr>
+              <w:rFonts w:eastAsiaTheme="minorEastAsia"/>
+              <w:color w:val="auto"/>
+              <w:kern w:val="0"/>
+              <w:szCs w:val="22"/>
+              <w:lang w:eastAsia="en-NZ"/>
+            </w:rPr>
+          </w:pPr>
+          <w:hyperlink w:anchor="_Toc440181239" w:history="1">
+            <w:r>
+              <w:rPr>
+                <w:rStyle w:val="Hyperlink"/>
+              </w:rPr>
+              <w:t>User Experience Design Flow and Database Design</w:t>
+            </w:r>
+            <w:r>
+              <w:rPr>
+                <w:webHidden/>
+              </w:rPr>
+              <w:tab/>
+            </w:r>
+            <w:r>
+              <w:rPr>
+                <w:webHidden/>
+              </w:rPr>
+              <w:fldChar w:fldCharType="begin"/>
+            </w:r>
+            <w:r>
+              <w:rPr>
+                <w:webHidden/>
+              </w:rPr>
+              <w:instrText xml:space="preserve"> PAGEREF _Toc440181239 \h </w:instrText>
+            </w:r>
+            <w:r>
+              <w:rPr>
+                <w:webHidden/>
+              </w:rPr>
+            </w:r>
+            <w:r>
+              <w:rPr>
+                <w:webHidden/>
+              </w:rPr>
+              <w:fldChar w:fldCharType="separate"/>
+            </w:r>
+            <w:r>
+              <w:rPr>
+                <w:webHidden/>
+              </w:rPr>
+              <w:t>4</w:t>
+            </w:r>
+            <w:r>
+              <w:rPr>
+                <w:webHidden/>
+              </w:rPr>
+              <w:fldChar w:fldCharType="end"/>
+            </w:r>
+          </w:hyperlink>
+        </w:p>
+        <w:p>
+          <w:pPr>
+            <w:pStyle w:val="TOC3"/>
             <w:tabs>
               <w:tab w:val="right" w:leader="underscore" w:pos="8873"/>
             </w:tabs>
-            <w:spacing w:line="276" w:lineRule="auto"/>
             <w:rPr>
               <w:rFonts w:eastAsiaTheme="minorEastAsia"/>
               <w:noProof/>
@@ -1127,13 +1201,13 @@
               <w:lang w:eastAsia="en-NZ"/>
             </w:rPr>
           </w:pPr>
-          <w:hyperlink w:anchor="_Toc437591496" w:history="1">
+          <w:hyperlink w:anchor="_Toc440181240" w:history="1">
             <w:r>
               <w:rPr>
                 <w:rStyle w:val="Hyperlink"/>
                 <w:noProof/>
               </w:rPr>
-              <w:t>Database design</w:t>
+              <w:t>Workflow wireframe</w:t>
             </w:r>
             <w:r>
               <w:rPr>
@@ -1154,7 +1228,7 @@
                 <w:noProof/>
                 <w:webHidden/>
               </w:rPr>
-              <w:instrText xml:space="preserve"> PAGEREF _Toc437591496 \h </w:instrText>
+              <w:instrText xml:space="preserve"> PAGEREF _Toc440181240 \h </w:instrText>
             </w:r>
             <w:r>
               <w:rPr>
@@ -1191,7 +1265,6 @@
             <w:tabs>
               <w:tab w:val="right" w:leader="underscore" w:pos="8873"/>
             </w:tabs>
-            <w:spacing w:line="276" w:lineRule="auto"/>
             <w:rPr>
               <w:rFonts w:eastAsiaTheme="minorEastAsia"/>
               <w:noProof/>
@@ -1202,13 +1275,13 @@
               <w:lang w:eastAsia="en-NZ"/>
             </w:rPr>
           </w:pPr>
-          <w:hyperlink w:anchor="_Toc437591497" w:history="1">
+          <w:hyperlink w:anchor="_Toc440181241" w:history="1">
             <w:r>
               <w:rPr>
                 <w:rStyle w:val="Hyperlink"/>
                 <w:noProof/>
               </w:rPr>
-              <w:t>User Experience design flow</w:t>
+              <w:t>Database design</w:t>
             </w:r>
             <w:r>
               <w:rPr>
@@ -1229,7 +1302,7 @@
                 <w:noProof/>
                 <w:webHidden/>
               </w:rPr>
-              <w:instrText xml:space="preserve"> PAGEREF _Toc437591497 \h </w:instrText>
+              <w:instrText xml:space="preserve"> PAGEREF _Toc440181241 \h </w:instrText>
             </w:r>
             <w:r>
               <w:rPr>
@@ -1262,11 +1335,71 @@
         </w:p>
         <w:p>
           <w:pPr>
-            <w:pStyle w:val="TOC3"/>
+            <w:pStyle w:val="TOC1"/>
+            <w:rPr>
+              <w:rFonts w:eastAsiaTheme="minorEastAsia"/>
+              <w:color w:val="auto"/>
+              <w:kern w:val="0"/>
+              <w:szCs w:val="22"/>
+              <w:lang w:eastAsia="en-NZ"/>
+            </w:rPr>
+          </w:pPr>
+          <w:hyperlink w:anchor="_Toc440181242" w:history="1">
+            <w:r>
+              <w:rPr>
+                <w:rStyle w:val="Hyperlink"/>
+              </w:rPr>
+              <w:t>Implementation</w:t>
+            </w:r>
+            <w:r>
+              <w:rPr>
+                <w:webHidden/>
+              </w:rPr>
+              <w:tab/>
+            </w:r>
+            <w:r>
+              <w:rPr>
+                <w:webHidden/>
+              </w:rPr>
+              <w:fldChar w:fldCharType="begin"/>
+            </w:r>
+            <w:r>
+              <w:rPr>
+                <w:webHidden/>
+              </w:rPr>
+              <w:instrText xml:space="preserve"> PAGEREF _Toc440181242 \h </w:instrText>
+            </w:r>
+            <w:r>
+              <w:rPr>
+                <w:webHidden/>
+              </w:rPr>
+            </w:r>
+            <w:r>
+              <w:rPr>
+                <w:webHidden/>
+              </w:rPr>
+              <w:fldChar w:fldCharType="separate"/>
+            </w:r>
+            <w:r>
+              <w:rPr>
+                <w:webHidden/>
+              </w:rPr>
+              <w:t>6</w:t>
+            </w:r>
+            <w:r>
+              <w:rPr>
+                <w:webHidden/>
+              </w:rPr>
+              <w:fldChar w:fldCharType="end"/>
+            </w:r>
+          </w:hyperlink>
+        </w:p>
+        <w:p>
+          <w:pPr>
+            <w:pStyle w:val="TOC2"/>
             <w:tabs>
               <w:tab w:val="right" w:leader="underscore" w:pos="8873"/>
             </w:tabs>
-            <w:spacing w:line="276" w:lineRule="auto"/>
             <w:rPr>
               <w:rFonts w:eastAsiaTheme="minorEastAsia"/>
               <w:noProof/>
@@ -1277,13 +1410,13 @@
               <w:lang w:eastAsia="en-NZ"/>
             </w:rPr>
           </w:pPr>
-          <w:hyperlink w:anchor="_Toc437591498" w:history="1">
+          <w:hyperlink w:anchor="_Toc440181243" w:history="1">
             <w:r>
               <w:rPr>
                 <w:rStyle w:val="Hyperlink"/>
                 <w:noProof/>
               </w:rPr>
-              <w:t>Basic MVC scaffolding of the Students, Modules and Enrolments</w:t>
+              <w:t>Build relational database structure</w:t>
             </w:r>
             <w:r>
               <w:rPr>
@@ -1304,82 +1437,7 @@
                 <w:noProof/>
                 <w:webHidden/>
               </w:rPr>
-              <w:instrText xml:space="preserve"> PAGEREF _Toc437591498 \h </w:instrText>
-            </w:r>
-            <w:r>
-              <w:rPr>
-                <w:noProof/>
-                <w:webHidden/>
-              </w:rPr>
-            </w:r>
-            <w:r>
-              <w:rPr>
-                <w:noProof/>
-                <w:webHidden/>
-              </w:rPr>
-              <w:fldChar w:fldCharType="separate"/>
-            </w:r>
-            <w:r>
-              <w:rPr>
-                <w:noProof/>
-                <w:webHidden/>
-              </w:rPr>
-              <w:t>5</w:t>
-            </w:r>
-            <w:r>
-              <w:rPr>
-                <w:noProof/>
-                <w:webHidden/>
-              </w:rPr>
-              <w:fldChar w:fldCharType="end"/>
-            </w:r>
-          </w:hyperlink>
-        </w:p>
-        <w:p>
-          <w:pPr>
-            <w:pStyle w:val="TOC3"/>
-            <w:tabs>
-              <w:tab w:val="right" w:leader="underscore" w:pos="8873"/>
-            </w:tabs>
-            <w:spacing w:line="276" w:lineRule="auto"/>
-            <w:rPr>
-              <w:rFonts w:eastAsiaTheme="minorEastAsia"/>
-              <w:noProof/>
-              <w:color w:val="auto"/>
-              <w:kern w:val="0"/>
-              <w:sz w:val="22"/>
-              <w:szCs w:val="22"/>
-              <w:lang w:eastAsia="en-NZ"/>
-            </w:rPr>
-          </w:pPr>
-          <w:hyperlink w:anchor="_Toc437591499" w:history="1">
-            <w:r>
-              <w:rPr>
-                <w:rStyle w:val="Hyperlink"/>
-                <w:noProof/>
-              </w:rPr>
-              <w:t>Workflow wireframe</w:t>
-            </w:r>
-            <w:r>
-              <w:rPr>
-                <w:noProof/>
-                <w:webHidden/>
-              </w:rPr>
-              <w:tab/>
-            </w:r>
-            <w:r>
-              <w:rPr>
-                <w:noProof/>
-                <w:webHidden/>
-              </w:rPr>
-              <w:fldChar w:fldCharType="begin"/>
-            </w:r>
-            <w:r>
-              <w:rPr>
-                <w:noProof/>
-                <w:webHidden/>
-              </w:rPr>
-              <w:instrText xml:space="preserve"> PAGEREF _Toc437591499 \h </w:instrText>
+              <w:instrText xml:space="preserve"> PAGEREF _Toc440181243 \h </w:instrText>
             </w:r>
             <w:r>
               <w:rPr>
@@ -1416,7 +1474,6 @@
             <w:tabs>
               <w:tab w:val="right" w:leader="underscore" w:pos="8873"/>
             </w:tabs>
-            <w:spacing w:line="276" w:lineRule="auto"/>
             <w:rPr>
               <w:rFonts w:eastAsiaTheme="minorEastAsia"/>
               <w:noProof/>
@@ -1427,13 +1484,13 @@
               <w:lang w:eastAsia="en-NZ"/>
             </w:rPr>
           </w:pPr>
-          <w:hyperlink w:anchor="_Toc437591500" w:history="1">
+          <w:hyperlink w:anchor="_Toc440181244" w:history="1">
             <w:r>
               <w:rPr>
                 <w:rStyle w:val="Hyperlink"/>
                 <w:noProof/>
               </w:rPr>
-              <w:t>Completed view layouts</w:t>
+              <w:t>Build Student, Module, Overview comments, overtitles MVC</w:t>
             </w:r>
             <w:r>
               <w:rPr>
@@ -1454,7 +1511,81 @@
                 <w:noProof/>
                 <w:webHidden/>
               </w:rPr>
-              <w:instrText xml:space="preserve"> PAGEREF _Toc437591500 \h </w:instrText>
+              <w:instrText xml:space="preserve"> PAGEREF _Toc440181244 \h </w:instrText>
+            </w:r>
+            <w:r>
+              <w:rPr>
+                <w:noProof/>
+                <w:webHidden/>
+              </w:rPr>
+            </w:r>
+            <w:r>
+              <w:rPr>
+                <w:noProof/>
+                <w:webHidden/>
+              </w:rPr>
+              <w:fldChar w:fldCharType="separate"/>
+            </w:r>
+            <w:r>
+              <w:rPr>
+                <w:noProof/>
+                <w:webHidden/>
+              </w:rPr>
+              <w:t>6</w:t>
+            </w:r>
+            <w:r>
+              <w:rPr>
+                <w:noProof/>
+                <w:webHidden/>
+              </w:rPr>
+              <w:fldChar w:fldCharType="end"/>
+            </w:r>
+          </w:hyperlink>
+        </w:p>
+        <w:p>
+          <w:pPr>
+            <w:pStyle w:val="TOC2"/>
+            <w:tabs>
+              <w:tab w:val="right" w:leader="underscore" w:pos="8873"/>
+            </w:tabs>
+            <w:rPr>
+              <w:rFonts w:eastAsiaTheme="minorEastAsia"/>
+              <w:noProof/>
+              <w:color w:val="auto"/>
+              <w:kern w:val="0"/>
+              <w:sz w:val="22"/>
+              <w:szCs w:val="22"/>
+              <w:lang w:eastAsia="en-NZ"/>
+            </w:rPr>
+          </w:pPr>
+          <w:hyperlink w:anchor="_Toc440181245" w:history="1">
+            <w:r>
+              <w:rPr>
+                <w:rStyle w:val="Hyperlink"/>
+                <w:noProof/>
+              </w:rPr>
+              <w:t>Basic MVC scaffolding of the Students, Modules and Enrolments</w:t>
+            </w:r>
+            <w:r>
+              <w:rPr>
+                <w:noProof/>
+                <w:webHidden/>
+              </w:rPr>
+              <w:tab/>
+            </w:r>
+            <w:r>
+              <w:rPr>
+                <w:noProof/>
+                <w:webHidden/>
+              </w:rPr>
+              <w:fldChar w:fldCharType="begin"/>
+            </w:r>
+            <w:r>
+              <w:rPr>
+                <w:noProof/>
+                <w:webHidden/>
+              </w:rPr>
+              <w:instrText xml:space="preserve"> PAGEREF _Toc440181245 \h </w:instrText>
             </w:r>
             <w:r>
               <w:rPr>
@@ -1487,11 +1618,10 @@
         </w:p>
         <w:p>
           <w:pPr>
-            <w:pStyle w:val="TOC3"/>
+            <w:pStyle w:val="TOC2"/>
             <w:tabs>
               <w:tab w:val="right" w:leader="underscore" w:pos="8873"/>
             </w:tabs>
-            <w:spacing w:line="276" w:lineRule="auto"/>
             <w:rPr>
               <w:rFonts w:eastAsiaTheme="minorEastAsia"/>
               <w:noProof/>
@@ -1502,13 +1632,13 @@
               <w:lang w:eastAsia="en-NZ"/>
             </w:rPr>
           </w:pPr>
-          <w:hyperlink w:anchor="_Toc437591501" w:history="1">
+          <w:hyperlink w:anchor="_Toc440181246" w:history="1">
             <w:r>
               <w:rPr>
                 <w:rStyle w:val="Hyperlink"/>
                 <w:noProof/>
               </w:rPr>
-              <w:t>Student List Page</w:t>
+              <w:t>Completed view layouts</w:t>
             </w:r>
             <w:r>
               <w:rPr>
@@ -1529,157 +1659,7 @@
                 <w:noProof/>
                 <w:webHidden/>
               </w:rPr>
-              <w:instrText xml:space="preserve"> PAGEREF _Toc437591501 \h </w:instrText>
-            </w:r>
-            <w:r>
-              <w:rPr>
-                <w:noProof/>
-                <w:webHidden/>
-              </w:rPr>
-            </w:r>
-            <w:r>
-              <w:rPr>
-                <w:noProof/>
-                <w:webHidden/>
-              </w:rPr>
-              <w:fldChar w:fldCharType="separate"/>
-            </w:r>
-            <w:r>
-              <w:rPr>
-                <w:noProof/>
-                <w:webHidden/>
-              </w:rPr>
-              <w:t>7</w:t>
-            </w:r>
-            <w:r>
-              <w:rPr>
-                <w:noProof/>
-                <w:webHidden/>
-              </w:rPr>
-              <w:fldChar w:fldCharType="end"/>
-            </w:r>
-          </w:hyperlink>
-        </w:p>
-        <w:p>
-          <w:pPr>
-            <w:pStyle w:val="TOC3"/>
-            <w:tabs>
-              <w:tab w:val="right" w:leader="underscore" w:pos="8873"/>
-            </w:tabs>
-            <w:spacing w:line="276" w:lineRule="auto"/>
-            <w:rPr>
-              <w:rFonts w:eastAsiaTheme="minorEastAsia"/>
-              <w:noProof/>
-              <w:color w:val="auto"/>
-              <w:kern w:val="0"/>
-              <w:sz w:val="22"/>
-              <w:szCs w:val="22"/>
-              <w:lang w:eastAsia="en-NZ"/>
-            </w:rPr>
-          </w:pPr>
-          <w:hyperlink w:anchor="_Toc437591502" w:history="1">
-            <w:r>
-              <w:rPr>
-                <w:rStyle w:val="Hyperlink"/>
-                <w:noProof/>
-              </w:rPr>
-              <w:t>Student Details Page</w:t>
-            </w:r>
-            <w:r>
-              <w:rPr>
-                <w:noProof/>
-                <w:webHidden/>
-              </w:rPr>
-              <w:tab/>
-            </w:r>
-            <w:r>
-              <w:rPr>
-                <w:noProof/>
-                <w:webHidden/>
-              </w:rPr>
-              <w:fldChar w:fldCharType="begin"/>
-            </w:r>
-            <w:r>
-              <w:rPr>
-                <w:noProof/>
-                <w:webHidden/>
-              </w:rPr>
-              <w:instrText xml:space="preserve"> PAGEREF _Toc437591502 \h </w:instrText>
-            </w:r>
-            <w:r>
-              <w:rPr>
-                <w:noProof/>
-                <w:webHidden/>
-              </w:rPr>
-            </w:r>
-            <w:r>
-              <w:rPr>
-                <w:noProof/>
-                <w:webHidden/>
-              </w:rPr>
-              <w:fldChar w:fldCharType="separate"/>
-            </w:r>
-            <w:r>
-              <w:rPr>
-                <w:noProof/>
-                <w:webHidden/>
-              </w:rPr>
-              <w:t>7</w:t>
-            </w:r>
-            <w:r>
-              <w:rPr>
-                <w:noProof/>
-                <w:webHidden/>
-              </w:rPr>
-              <w:fldChar w:fldCharType="end"/>
-            </w:r>
-          </w:hyperlink>
-        </w:p>
-        <w:p>
-          <w:pPr>
-            <w:pStyle w:val="TOC3"/>
-            <w:tabs>
-              <w:tab w:val="right" w:leader="underscore" w:pos="8873"/>
-            </w:tabs>
-            <w:spacing w:line="276" w:lineRule="auto"/>
-            <w:rPr>
-              <w:rFonts w:eastAsiaTheme="minorEastAsia"/>
-              <w:noProof/>
-              <w:color w:val="auto"/>
-              <w:kern w:val="0"/>
-              <w:sz w:val="22"/>
-              <w:szCs w:val="22"/>
-              <w:lang w:eastAsia="en-NZ"/>
-            </w:rPr>
-          </w:pPr>
-          <w:hyperlink w:anchor="_Toc437591503" w:history="1">
-            <w:r>
-              <w:rPr>
-                <w:rStyle w:val="Hyperlink"/>
-                <w:noProof/>
-              </w:rPr>
-              <w:t>Marking Tool View</w:t>
-            </w:r>
-            <w:r>
-              <w:rPr>
-                <w:noProof/>
-                <w:webHidden/>
-              </w:rPr>
-              <w:tab/>
-            </w:r>
-            <w:r>
-              <w:rPr>
-                <w:noProof/>
-                <w:webHidden/>
-              </w:rPr>
-              <w:fldChar w:fldCharType="begin"/>
-            </w:r>
-            <w:r>
-              <w:rPr>
-                <w:noProof/>
-                <w:webHidden/>
-              </w:rPr>
-              <w:instrText xml:space="preserve"> PAGEREF _Toc437591503 \h </w:instrText>
+              <w:instrText xml:space="preserve"> PAGEREF _Toc440181246 \h </w:instrText>
             </w:r>
             <w:r>
               <w:rPr>
@@ -1716,7 +1696,6 @@
             <w:tabs>
               <w:tab w:val="right" w:leader="underscore" w:pos="8873"/>
             </w:tabs>
-            <w:spacing w:line="276" w:lineRule="auto"/>
             <w:rPr>
               <w:rFonts w:eastAsiaTheme="minorEastAsia"/>
               <w:noProof/>
@@ -1727,13 +1706,13 @@
               <w:lang w:eastAsia="en-NZ"/>
             </w:rPr>
           </w:pPr>
-          <w:hyperlink w:anchor="_Toc437591504" w:history="1">
+          <w:hyperlink w:anchor="_Toc440181247" w:history="1">
             <w:r>
               <w:rPr>
                 <w:rStyle w:val="Hyperlink"/>
                 <w:noProof/>
               </w:rPr>
-              <w:t>Edit View page</w:t>
+              <w:t>Student List Page</w:t>
             </w:r>
             <w:r>
               <w:rPr>
@@ -1754,7 +1733,7 @@
                 <w:noProof/>
                 <w:webHidden/>
               </w:rPr>
-              <w:instrText xml:space="preserve"> PAGEREF _Toc437591504 \h </w:instrText>
+              <w:instrText xml:space="preserve"> PAGEREF _Toc440181247 \h </w:instrText>
             </w:r>
             <w:r>
               <w:rPr>
@@ -1791,7 +1770,6 @@
             <w:tabs>
               <w:tab w:val="right" w:leader="underscore" w:pos="8873"/>
             </w:tabs>
-            <w:spacing w:line="276" w:lineRule="auto"/>
             <w:rPr>
               <w:rFonts w:eastAsiaTheme="minorEastAsia"/>
               <w:noProof/>
@@ -1802,13 +1780,13 @@
               <w:lang w:eastAsia="en-NZ"/>
             </w:rPr>
           </w:pPr>
-          <w:hyperlink w:anchor="_Toc437591505" w:history="1">
+          <w:hyperlink w:anchor="_Toc440181248" w:history="1">
             <w:r>
               <w:rPr>
                 <w:rStyle w:val="Hyperlink"/>
                 <w:noProof/>
               </w:rPr>
-              <w:t>Results Page</w:t>
+              <w:t>Student Details Page</w:t>
             </w:r>
             <w:r>
               <w:rPr>
@@ -1829,7 +1807,81 @@
                 <w:noProof/>
                 <w:webHidden/>
               </w:rPr>
-              <w:instrText xml:space="preserve"> PAGEREF _Toc437591505 \h </w:instrText>
+              <w:instrText xml:space="preserve"> PAGEREF _Toc440181248 \h </w:instrText>
+            </w:r>
+            <w:r>
+              <w:rPr>
+                <w:noProof/>
+                <w:webHidden/>
+              </w:rPr>
+            </w:r>
+            <w:r>
+              <w:rPr>
+                <w:noProof/>
+                <w:webHidden/>
+              </w:rPr>
+              <w:fldChar w:fldCharType="separate"/>
+            </w:r>
+            <w:r>
+              <w:rPr>
+                <w:noProof/>
+                <w:webHidden/>
+              </w:rPr>
+              <w:t>8</w:t>
+            </w:r>
+            <w:r>
+              <w:rPr>
+                <w:noProof/>
+                <w:webHidden/>
+              </w:rPr>
+              <w:fldChar w:fldCharType="end"/>
+            </w:r>
+          </w:hyperlink>
+        </w:p>
+        <w:p>
+          <w:pPr>
+            <w:pStyle w:val="TOC3"/>
+            <w:tabs>
+              <w:tab w:val="right" w:leader="underscore" w:pos="8873"/>
+            </w:tabs>
+            <w:rPr>
+              <w:rFonts w:eastAsiaTheme="minorEastAsia"/>
+              <w:noProof/>
+              <w:color w:val="auto"/>
+              <w:kern w:val="0"/>
+              <w:sz w:val="22"/>
+              <w:szCs w:val="22"/>
+              <w:lang w:eastAsia="en-NZ"/>
+            </w:rPr>
+          </w:pPr>
+          <w:hyperlink w:anchor="_Toc440181249" w:history="1">
+            <w:r>
+              <w:rPr>
+                <w:rStyle w:val="Hyperlink"/>
+                <w:noProof/>
+              </w:rPr>
+              <w:t>Marking Tool View</w:t>
+            </w:r>
+            <w:r>
+              <w:rPr>
+                <w:noProof/>
+                <w:webHidden/>
+              </w:rPr>
+              <w:tab/>
+            </w:r>
+            <w:r>
+              <w:rPr>
+                <w:noProof/>
+                <w:webHidden/>
+              </w:rPr>
+              <w:fldChar w:fldCharType="begin"/>
+            </w:r>
+            <w:r>
+              <w:rPr>
+                <w:noProof/>
+                <w:webHidden/>
+              </w:rPr>
+              <w:instrText xml:space="preserve"> PAGEREF _Toc440181249 \h </w:instrText>
             </w:r>
             <w:r>
               <w:rPr>
@@ -1862,73 +1914,10 @@
         </w:p>
         <w:p>
           <w:pPr>
-            <w:pStyle w:val="TOC1"/>
-            <w:spacing w:line="276" w:lineRule="auto"/>
-            <w:rPr>
-              <w:rFonts w:eastAsiaTheme="minorEastAsia"/>
-              <w:color w:val="auto"/>
-              <w:kern w:val="0"/>
-              <w:szCs w:val="22"/>
-              <w:lang w:eastAsia="en-NZ"/>
-            </w:rPr>
-          </w:pPr>
-          <w:hyperlink w:anchor="_Toc437591506" w:history="1">
-            <w:r>
-              <w:rPr>
-                <w:rStyle w:val="Hyperlink"/>
-              </w:rPr>
-              <w:t>Implementation</w:t>
-            </w:r>
-            <w:r>
-              <w:rPr>
-                <w:webHidden/>
-              </w:rPr>
-              <w:tab/>
-            </w:r>
-            <w:r>
-              <w:rPr>
-                <w:webHidden/>
-              </w:rPr>
-              <w:fldChar w:fldCharType="begin"/>
-            </w:r>
-            <w:r>
-              <w:rPr>
-                <w:webHidden/>
-              </w:rPr>
-              <w:instrText xml:space="preserve"> PAGEREF _Toc437591506 \h </w:instrText>
-            </w:r>
-            <w:r>
-              <w:rPr>
-                <w:webHidden/>
-              </w:rPr>
-            </w:r>
-            <w:r>
-              <w:rPr>
-                <w:webHidden/>
-              </w:rPr>
-              <w:fldChar w:fldCharType="separate"/>
-            </w:r>
-            <w:r>
-              <w:rPr>
-                <w:webHidden/>
-              </w:rPr>
-              <w:t>10</w:t>
-            </w:r>
-            <w:r>
-              <w:rPr>
-                <w:webHidden/>
-              </w:rPr>
-              <w:fldChar w:fldCharType="end"/>
-            </w:r>
-          </w:hyperlink>
-        </w:p>
-        <w:p>
-          <w:pPr>
-            <w:pStyle w:val="TOC2"/>
+            <w:pStyle w:val="TOC3"/>
             <w:tabs>
               <w:tab w:val="right" w:leader="underscore" w:pos="8873"/>
             </w:tabs>
-            <w:spacing w:line="276" w:lineRule="auto"/>
             <w:rPr>
               <w:rFonts w:eastAsiaTheme="minorEastAsia"/>
               <w:noProof/>
@@ -1939,13 +1928,13 @@
               <w:lang w:eastAsia="en-NZ"/>
             </w:rPr>
           </w:pPr>
-          <w:hyperlink w:anchor="_Toc437591507" w:history="1">
+          <w:hyperlink w:anchor="_Toc440181250" w:history="1">
             <w:r>
               <w:rPr>
                 <w:rStyle w:val="Hyperlink"/>
                 <w:noProof/>
               </w:rPr>
-              <w:t>Build relational database structure</w:t>
+              <w:t>Edit View page</w:t>
             </w:r>
             <w:r>
               <w:rPr>
@@ -1966,7 +1955,81 @@
                 <w:noProof/>
                 <w:webHidden/>
               </w:rPr>
-              <w:instrText xml:space="preserve"> PAGEREF _Toc437591507 \h </w:instrText>
+              <w:instrText xml:space="preserve"> PAGEREF _Toc440181250 \h </w:instrText>
+            </w:r>
+            <w:r>
+              <w:rPr>
+                <w:noProof/>
+                <w:webHidden/>
+              </w:rPr>
+            </w:r>
+            <w:r>
+              <w:rPr>
+                <w:noProof/>
+                <w:webHidden/>
+              </w:rPr>
+              <w:fldChar w:fldCharType="separate"/>
+            </w:r>
+            <w:r>
+              <w:rPr>
+                <w:noProof/>
+                <w:webHidden/>
+              </w:rPr>
+              <w:t>9</w:t>
+            </w:r>
+            <w:r>
+              <w:rPr>
+                <w:noProof/>
+                <w:webHidden/>
+              </w:rPr>
+              <w:fldChar w:fldCharType="end"/>
+            </w:r>
+          </w:hyperlink>
+        </w:p>
+        <w:p>
+          <w:pPr>
+            <w:pStyle w:val="TOC3"/>
+            <w:tabs>
+              <w:tab w:val="right" w:leader="underscore" w:pos="8873"/>
+            </w:tabs>
+            <w:rPr>
+              <w:rFonts w:eastAsiaTheme="minorEastAsia"/>
+              <w:noProof/>
+              <w:color w:val="auto"/>
+              <w:kern w:val="0"/>
+              <w:sz w:val="22"/>
+              <w:szCs w:val="22"/>
+              <w:lang w:eastAsia="en-NZ"/>
+            </w:rPr>
+          </w:pPr>
+          <w:hyperlink w:anchor="_Toc440181251" w:history="1">
+            <w:r>
+              <w:rPr>
+                <w:rStyle w:val="Hyperlink"/>
+                <w:noProof/>
+              </w:rPr>
+              <w:t>Results Page</w:t>
+            </w:r>
+            <w:r>
+              <w:rPr>
+                <w:noProof/>
+                <w:webHidden/>
+              </w:rPr>
+              <w:tab/>
+            </w:r>
+            <w:r>
+              <w:rPr>
+                <w:noProof/>
+                <w:webHidden/>
+              </w:rPr>
+              <w:fldChar w:fldCharType="begin"/>
+            </w:r>
+            <w:r>
+              <w:rPr>
+                <w:noProof/>
+                <w:webHidden/>
+              </w:rPr>
+              <w:instrText xml:space="preserve"> PAGEREF _Toc440181251 \h </w:instrText>
             </w:r>
             <w:r>
               <w:rPr>
@@ -2003,7 +2066,6 @@
             <w:tabs>
               <w:tab w:val="right" w:leader="underscore" w:pos="8873"/>
             </w:tabs>
-            <w:spacing w:line="276" w:lineRule="auto"/>
             <w:rPr>
               <w:rFonts w:eastAsiaTheme="minorEastAsia"/>
               <w:noProof/>
@@ -2014,82 +2076,7 @@
               <w:lang w:eastAsia="en-NZ"/>
             </w:rPr>
           </w:pPr>
-          <w:hyperlink w:anchor="_Toc437591508" w:history="1">
-            <w:r>
-              <w:rPr>
-                <w:rStyle w:val="Hyperlink"/>
-                <w:noProof/>
-              </w:rPr>
-              <w:t>Build Student, Module, Overview comments, overtitles MVC</w:t>
-            </w:r>
-            <w:r>
-              <w:rPr>
-                <w:noProof/>
-                <w:webHidden/>
-              </w:rPr>
-              <w:tab/>
-            </w:r>
-            <w:r>
-              <w:rPr>
-                <w:noProof/>
-                <w:webHidden/>
-              </w:rPr>
-              <w:fldChar w:fldCharType="begin"/>
-            </w:r>
-            <w:r>
-              <w:rPr>
-                <w:noProof/>
-                <w:webHidden/>
-              </w:rPr>
-              <w:instrText xml:space="preserve"> PAGEREF _Toc437591508 \h </w:instrText>
-            </w:r>
-            <w:r>
-              <w:rPr>
-                <w:noProof/>
-                <w:webHidden/>
-              </w:rPr>
-            </w:r>
-            <w:r>
-              <w:rPr>
-                <w:noProof/>
-                <w:webHidden/>
-              </w:rPr>
-              <w:fldChar w:fldCharType="separate"/>
-            </w:r>
-            <w:r>
-              <w:rPr>
-                <w:noProof/>
-                <w:webHidden/>
-              </w:rPr>
-              <w:t>10</w:t>
-            </w:r>
-            <w:r>
-              <w:rPr>
-                <w:noProof/>
-                <w:webHidden/>
-              </w:rPr>
-              <w:fldChar w:fldCharType="end"/>
-            </w:r>
-          </w:hyperlink>
-        </w:p>
-        <w:p>
-          <w:pPr>
-            <w:pStyle w:val="TOC2"/>
-            <w:tabs>
-              <w:tab w:val="right" w:leader="underscore" w:pos="8873"/>
-            </w:tabs>
-            <w:spacing w:line="276" w:lineRule="auto"/>
-            <w:rPr>
-              <w:rFonts w:eastAsiaTheme="minorEastAsia"/>
-              <w:noProof/>
-              <w:color w:val="auto"/>
-              <w:kern w:val="0"/>
-              <w:sz w:val="22"/>
-              <w:szCs w:val="22"/>
-              <w:lang w:eastAsia="en-NZ"/>
-            </w:rPr>
-          </w:pPr>
-          <w:hyperlink w:anchor="_Toc437591509" w:history="1">
+          <w:hyperlink w:anchor="_Toc440181252" w:history="1">
             <w:r>
               <w:rPr>
                 <w:rStyle w:val="Hyperlink"/>
@@ -2116,7 +2103,7 @@
                 <w:noProof/>
                 <w:webHidden/>
               </w:rPr>
-              <w:instrText xml:space="preserve"> PAGEREF _Toc437591509 \h </w:instrText>
+              <w:instrText xml:space="preserve"> PAGEREF _Toc440181252 \h </w:instrText>
             </w:r>
             <w:r>
               <w:rPr>
@@ -2153,7 +2140,6 @@
             <w:tabs>
               <w:tab w:val="right" w:leader="underscore" w:pos="8873"/>
             </w:tabs>
-            <w:spacing w:line="276" w:lineRule="auto"/>
             <w:rPr>
               <w:rFonts w:eastAsiaTheme="minorEastAsia"/>
               <w:noProof/>
@@ -2164,7 +2150,7 @@
               <w:lang w:eastAsia="en-NZ"/>
             </w:rPr>
           </w:pPr>
-          <w:hyperlink w:anchor="_Toc437591510" w:history="1">
+          <w:hyperlink w:anchor="_Toc440181253" w:history="1">
             <w:r>
               <w:rPr>
                 <w:rStyle w:val="Hyperlink"/>
@@ -2191,7 +2177,7 @@
                 <w:noProof/>
                 <w:webHidden/>
               </w:rPr>
-              <w:instrText xml:space="preserve"> PAGEREF _Toc437591510 \h </w:instrText>
+              <w:instrText xml:space="preserve"> PAGEREF _Toc440181253 \h </w:instrText>
             </w:r>
             <w:r>
               <w:rPr>
@@ -2228,7 +2214,6 @@
             <w:tabs>
               <w:tab w:val="right" w:leader="underscore" w:pos="8873"/>
             </w:tabs>
-            <w:spacing w:line="276" w:lineRule="auto"/>
             <w:rPr>
               <w:rFonts w:eastAsiaTheme="minorEastAsia"/>
               <w:noProof/>
@@ -2239,7 +2224,7 @@
               <w:lang w:eastAsia="en-NZ"/>
             </w:rPr>
           </w:pPr>
-          <w:hyperlink w:anchor="_Toc437591511" w:history="1">
+          <w:hyperlink w:anchor="_Toc440181254" w:history="1">
             <w:r>
               <w:rPr>
                 <w:rStyle w:val="Hyperlink"/>
@@ -2266,7 +2251,7 @@
                 <w:noProof/>
                 <w:webHidden/>
               </w:rPr>
-              <w:instrText xml:space="preserve"> PAGEREF _Toc437591511 \h </w:instrText>
+              <w:instrText xml:space="preserve"> PAGEREF _Toc440181254 \h </w:instrText>
             </w:r>
             <w:r>
               <w:rPr>
@@ -2303,7 +2288,6 @@
             <w:tabs>
               <w:tab w:val="right" w:leader="underscore" w:pos="8873"/>
             </w:tabs>
-            <w:spacing w:line="276" w:lineRule="auto"/>
             <w:rPr>
               <w:rFonts w:eastAsiaTheme="minorEastAsia"/>
               <w:noProof/>
@@ -2314,7 +2298,7 @@
               <w:lang w:eastAsia="en-NZ"/>
             </w:rPr>
           </w:pPr>
-          <w:hyperlink w:anchor="_Toc437591512" w:history="1">
+          <w:hyperlink w:anchor="_Toc440181255" w:history="1">
             <w:r>
               <w:rPr>
                 <w:rStyle w:val="Hyperlink"/>
@@ -2341,7 +2325,7 @@
                 <w:noProof/>
                 <w:webHidden/>
               </w:rPr>
-              <w:instrText xml:space="preserve"> PAGEREF _Toc437591512 \h </w:instrText>
+              <w:instrText xml:space="preserve"> PAGEREF _Toc440181255 \h </w:instrText>
             </w:r>
             <w:r>
               <w:rPr>
@@ -2375,7 +2359,6 @@
         <w:p>
           <w:pPr>
             <w:pStyle w:val="TOC1"/>
-            <w:spacing w:line="276" w:lineRule="auto"/>
             <w:rPr>
               <w:rFonts w:eastAsiaTheme="minorEastAsia"/>
               <w:color w:val="auto"/>
@@ -2384,7 +2367,7 @@
               <w:lang w:eastAsia="en-NZ"/>
             </w:rPr>
           </w:pPr>
-          <w:hyperlink w:anchor="_Toc437591513" w:history="1">
+          <w:hyperlink w:anchor="_Toc440181256" w:history="1">
             <w:r>
               <w:rPr>
                 <w:rStyle w:val="Hyperlink"/>
@@ -2407,7 +2390,7 @@
               <w:rPr>
                 <w:webHidden/>
               </w:rPr>
-              <w:instrText xml:space="preserve"> PAGEREF _Toc437591513 \h </w:instrText>
+              <w:instrText xml:space="preserve"> PAGEREF _Toc440181256 \h </w:instrText>
             </w:r>
             <w:r>
               <w:rPr>
@@ -2440,7 +2423,6 @@
             <w:tabs>
               <w:tab w:val="right" w:leader="underscore" w:pos="8873"/>
             </w:tabs>
-            <w:spacing w:line="276" w:lineRule="auto"/>
             <w:rPr>
               <w:rFonts w:eastAsiaTheme="minorEastAsia"/>
               <w:noProof/>
@@ -2451,7 +2433,7 @@
               <w:lang w:eastAsia="en-NZ"/>
             </w:rPr>
           </w:pPr>
-          <w:hyperlink w:anchor="_Toc437591514" w:history="1">
+          <w:hyperlink w:anchor="_Toc440181257" w:history="1">
             <w:r>
               <w:rPr>
                 <w:rStyle w:val="Hyperlink"/>
@@ -2478,7 +2460,7 @@
                 <w:noProof/>
                 <w:webHidden/>
               </w:rPr>
-              <w:instrText xml:space="preserve"> PAGEREF _Toc437591514 \h </w:instrText>
+              <w:instrText xml:space="preserve"> PAGEREF _Toc440181257 \h </w:instrText>
             </w:r>
             <w:r>
               <w:rPr>
@@ -2515,7 +2497,6 @@
             <w:tabs>
               <w:tab w:val="right" w:leader="underscore" w:pos="8873"/>
             </w:tabs>
-            <w:spacing w:line="276" w:lineRule="auto"/>
             <w:rPr>
               <w:rFonts w:eastAsiaTheme="minorEastAsia"/>
               <w:noProof/>
@@ -2526,7 +2507,7 @@
               <w:lang w:eastAsia="en-NZ"/>
             </w:rPr>
           </w:pPr>
-          <w:hyperlink w:anchor="_Toc437591515" w:history="1">
+          <w:hyperlink w:anchor="_Toc440181258" w:history="1">
             <w:r>
               <w:rPr>
                 <w:rStyle w:val="Hyperlink"/>
@@ -2553,7 +2534,7 @@
                 <w:noProof/>
                 <w:webHidden/>
               </w:rPr>
-              <w:instrText xml:space="preserve"> PAGEREF _Toc437591515 \h </w:instrText>
+              <w:instrText xml:space="preserve"> PAGEREF _Toc440181258 \h </w:instrText>
             </w:r>
             <w:r>
               <w:rPr>
@@ -2590,7 +2571,6 @@
             <w:tabs>
               <w:tab w:val="right" w:leader="underscore" w:pos="8873"/>
             </w:tabs>
-            <w:spacing w:line="276" w:lineRule="auto"/>
             <w:rPr>
               <w:rFonts w:eastAsiaTheme="minorEastAsia"/>
               <w:noProof/>
@@ -2601,7 +2581,7 @@
               <w:lang w:eastAsia="en-NZ"/>
             </w:rPr>
           </w:pPr>
-          <w:hyperlink w:anchor="_Toc437591516" w:history="1">
+          <w:hyperlink w:anchor="_Toc440181259" w:history="1">
             <w:r>
               <w:rPr>
                 <w:rStyle w:val="Hyperlink"/>
@@ -2628,7 +2608,7 @@
                 <w:noProof/>
                 <w:webHidden/>
               </w:rPr>
-              <w:instrText xml:space="preserve"> PAGEREF _Toc437591516 \h </w:instrText>
+              <w:instrText xml:space="preserve"> PAGEREF _Toc440181259 \h </w:instrText>
             </w:r>
             <w:r>
               <w:rPr>
@@ -2687,7 +2667,7 @@
       <w:pPr>
         <w:pStyle w:val="Heading1"/>
       </w:pPr>
-      <w:bookmarkStart w:id="0" w:name="_Toc437591487"/>
+      <w:bookmarkStart w:id="0" w:name="_Toc440181230"/>
       <w:r>
         <w:lastRenderedPageBreak/>
         <w:t>Objective</w:t>
@@ -2698,15 +2678,21 @@
       <w:pPr>
         <w:pStyle w:val="Heading2"/>
       </w:pPr>
-      <w:bookmarkStart w:id="1" w:name="_Toc437591488"/>
-      <w:r>
-        <w:t>overview</w:t>
+      <w:bookmarkStart w:id="1" w:name="_Toc440181231"/>
+      <w:r>
+        <w:t>Overview</w:t>
       </w:r>
       <w:bookmarkEnd w:id="1"/>
     </w:p>
     <w:p>
       <w:r>
-        <w:t xml:space="preserve">Develop an online marking tool for the Software Engineering and Design course for Vision College that is an electronic copy of the current marking document which is </w:t>
+        <w:t>Develop</w:t>
+      </w:r>
+      <w:r>
+        <w:t>ment of</w:t>
+      </w:r>
+      <w:r>
+        <w:t xml:space="preserve"> an online marking tool for the Software Engineering and Design course for Vision College that is an electronic copy of the current marking document which is </w:t>
       </w:r>
       <w:r>
         <w:t xml:space="preserve">currently </w:t>
@@ -2717,37 +2703,42 @@
     </w:p>
     <w:p>
       <w:r>
-        <w:t>The marking tool will reflect the current document and includes the marking standards for each module attributed to the course. The standards include a Marking Overview and Rubric Table.</w:t>
+        <w:t>Each module of the course, contains a course overview, marking overview and an assessment PDF.</w:t>
       </w:r>
     </w:p>
     <w:p>
       <w:r>
-        <w:t>The tool will allow the user/lecturer to mark student assessments online after which students can access their course module marks.</w:t>
+        <w:t>The marking tool will reflect the current document and includes the marking standards for each module attributed to the course. The standards include a Marking Overview and Rubric Table.</w:t>
       </w:r>
     </w:p>
     <w:p>
       <w:r>
-        <w:t xml:space="preserve">Technologies to build project includes ASP.NET MVC/Razor, Entity Framework, </w:t>
-      </w:r>
-      <w:proofErr w:type="gramStart"/>
-      <w:r>
-        <w:t>SQL</w:t>
-      </w:r>
-      <w:proofErr w:type="gramEnd"/>
-      <w:r>
-        <w:t xml:space="preserve"> Management Server Studio and will be hosted on Azure for testing.</w:t>
+        <w:t>The tool will allow the user/lecturer to mark student assessments online after which students can access their course module marks.</w:t>
       </w:r>
     </w:p>
     <w:p>
       <w:r>
-        <w:t>Initially the tool will be utilized and tested by the Christchurch campus then deployed for use at the Hamilton and Auckland campuses.</w:t>
+        <w:t xml:space="preserve">Technologies to build project includes ASP.NET MVC/Razor, Entity Framework, </w:t>
+      </w:r>
+      <w:proofErr w:type="gramStart"/>
+      <w:r>
+        <w:t>SQL</w:t>
+      </w:r>
+      <w:proofErr w:type="gramEnd"/>
+      <w:r>
+        <w:t xml:space="preserve"> Management Server Studio and will be hosted on Azure for testing.</w:t>
       </w:r>
     </w:p>
     <w:p>
+      <w:r>
+        <w:t>Initially the tool will be utilized and tested by the Christchurch campus then deployed for use at the Hamilton and Auckland campuses.</w:t>
+      </w:r>
+    </w:p>
+    <w:p>
       <w:pPr>
         <w:pStyle w:val="Heading2"/>
       </w:pPr>
-      <w:bookmarkStart w:id="2" w:name="_Toc437591489"/>
+      <w:bookmarkStart w:id="2" w:name="_Toc440181232"/>
       <w:r>
         <w:t xml:space="preserve">functionallity </w:t>
       </w:r>
@@ -2799,7 +2790,7 @@
       <w:pPr>
         <w:pStyle w:val="Heading1"/>
       </w:pPr>
-      <w:bookmarkStart w:id="3" w:name="_Toc437591490"/>
+      <w:bookmarkStart w:id="3" w:name="_Toc440181233"/>
       <w:r>
         <w:lastRenderedPageBreak/>
         <w:t>Development Process</w:t>
@@ -2810,7 +2801,7 @@
       <w:pPr>
         <w:pStyle w:val="Heading2"/>
       </w:pPr>
-      <w:bookmarkStart w:id="4" w:name="_Toc437591491"/>
+      <w:bookmarkStart w:id="4" w:name="_Toc440181234"/>
       <w:r>
         <w:t>technologies used for development:</w:t>
       </w:r>
@@ -2850,29 +2841,29 @@
     </w:p>
     <w:p>
       <w:pPr>
-        <w:pStyle w:val="Heading2"/>
-      </w:pPr>
-      <w:bookmarkStart w:id="5" w:name="_Toc437591492"/>
-      <w:r>
-        <w:t>Phase One</w:t>
-      </w:r>
-      <w:r>
-        <w:t xml:space="preserve"> – to be completed by 11 December 2015</w:t>
-      </w:r>
-      <w:r>
-        <w:t>:</w:t>
-      </w:r>
-      <w:bookmarkEnd w:id="5"/>
-      <w:r>
-        <w:t xml:space="preserve"> </w:t>
+        <w:pStyle w:val="ListBullet"/>
+      </w:pPr>
+      <w:r>
+        <w:t>Azure</w:t>
       </w:r>
     </w:p>
     <w:p>
       <w:pPr>
-        <w:pStyle w:val="ListBullet"/>
-      </w:pPr>
-      <w:r>
-        <w:t>Database Design and Implementation</w:t>
+        <w:pStyle w:val="Heading2"/>
+      </w:pPr>
+      <w:bookmarkStart w:id="5" w:name="_Toc440181235"/>
+      <w:r>
+        <w:t>Phase One</w:t>
+      </w:r>
+      <w:r>
+        <w:t xml:space="preserve"> – to be completed by 11 December 2015</w:t>
+      </w:r>
+      <w:r>
+        <w:t>:</w:t>
+      </w:r>
+      <w:bookmarkEnd w:id="5"/>
+      <w:r>
+        <w:t xml:space="preserve"> </w:t>
       </w:r>
     </w:p>
     <w:p>
@@ -2880,7 +2871,7 @@
         <w:pStyle w:val="ListBullet"/>
       </w:pPr>
       <w:r>
-        <w:t xml:space="preserve">Webpage which allow user to add, delete and edit Software Engineering Students </w:t>
+        <w:t>Database Design and Implementation</w:t>
       </w:r>
     </w:p>
     <w:p>
@@ -2888,7 +2879,7 @@
         <w:pStyle w:val="ListBullet"/>
       </w:pPr>
       <w:r>
-        <w:t>Webpage which allow user to add, delete and edit Modules assigned to students</w:t>
+        <w:t xml:space="preserve">Webpage which allow user to add, delete and edit Software Engineering Students </w:t>
       </w:r>
     </w:p>
     <w:p>
@@ -2896,7 +2887,7 @@
         <w:pStyle w:val="ListBullet"/>
       </w:pPr>
       <w:r>
-        <w:t>Basic MVC scaffold which allows lecturer to update Module Marking Overview titles and comments</w:t>
+        <w:t>Webpage which allow user to add, delete and edit Modules assigned to students</w:t>
       </w:r>
     </w:p>
     <w:p>
@@ -2904,7 +2895,7 @@
         <w:pStyle w:val="ListBullet"/>
       </w:pPr>
       <w:r>
-        <w:t>An interactive marking page that enables lecturer to add marks based on current document layout</w:t>
+        <w:t>Basic MVC scaffold which allows lecturer to update Module Marking Overview titles and comments</w:t>
       </w:r>
     </w:p>
     <w:p>
@@ -2912,7 +2903,7 @@
         <w:pStyle w:val="ListBullet"/>
       </w:pPr>
       <w:r>
-        <w:t>Result layout page, with editing feature</w:t>
+        <w:t>An interactive marking page that enables lecturer to add marks based on current document layout</w:t>
       </w:r>
     </w:p>
     <w:p>
@@ -2920,14 +2911,22 @@
         <w:pStyle w:val="ListBullet"/>
       </w:pPr>
       <w:r>
-        <w:t>Students are assigned modules upon creation of a new student</w:t>
+        <w:t>Result layout page, with editing feature</w:t>
       </w:r>
     </w:p>
     <w:p>
       <w:pPr>
+        <w:pStyle w:val="ListBullet"/>
+      </w:pPr>
+      <w:r>
+        <w:t>Students are assigned modules upon creation of a new student</w:t>
+      </w:r>
+    </w:p>
+    <w:p>
+      <w:pPr>
         <w:pStyle w:val="Heading2"/>
       </w:pPr>
-      <w:bookmarkStart w:id="6" w:name="_Toc437591493"/>
+      <w:bookmarkStart w:id="6" w:name="_Toc440181236"/>
       <w:r>
         <w:t>Phase Two</w:t>
       </w:r>
@@ -2935,7 +2934,7 @@
         <w:t xml:space="preserve"> – to be completed by </w:t>
       </w:r>
       <w:r>
-        <w:t>10</w:t>
+        <w:t>28</w:t>
       </w:r>
       <w:r>
         <w:t xml:space="preserve"> </w:t>
@@ -3001,25 +3000,19 @@
         <w:pStyle w:val="ListBullet"/>
       </w:pPr>
       <w:r>
+        <w:t xml:space="preserve">Upload project to </w:t>
+      </w:r>
+      <w:r>
         <w:t xml:space="preserve">Azure </w:t>
       </w:r>
     </w:p>
     <w:p>
       <w:pPr>
-        <w:pStyle w:val="ListNumber"/>
-        <w:numPr>
-          <w:ilvl w:val="0"/>
-          <w:numId w:val="0"/>
-        </w:numPr>
-        <w:ind w:left="360" w:hanging="360"/>
-      </w:pPr>
-    </w:p>
-    <w:p/>
-    <w:p>
-      <w:pPr>
         <w:pStyle w:val="Heading1"/>
       </w:pPr>
-      <w:bookmarkStart w:id="7" w:name="_Toc437591494"/>
+      <w:bookmarkStart w:id="7" w:name="_Toc440181237"/>
+      <w:bookmarkStart w:id="8" w:name="_GoBack"/>
+      <w:bookmarkEnd w:id="8"/>
       <w:r>
         <w:lastRenderedPageBreak/>
         <w:t>Project Schedule</w:t>
@@ -3262,7 +3255,19 @@
               <w:cnfStyle w:val="000000000000" w:firstRow="0" w:lastRow="0" w:firstColumn="0" w:lastColumn="0" w:oddVBand="0" w:evenVBand="0" w:oddHBand="0" w:evenHBand="0" w:firstRowFirstColumn="0" w:firstRowLastColumn="0" w:lastRowFirstColumn="0" w:lastRowLastColumn="0"/>
             </w:pPr>
             <w:r>
-              <w:t>05/01/2016 – 31/01/2016</w:t>
+              <w:t>20</w:t>
+            </w:r>
+            <w:r>
+              <w:t>/01/2016 – 28</w:t>
+            </w:r>
+            <w:r>
+              <w:t>/0</w:t>
+            </w:r>
+            <w:r>
+              <w:t>2</w:t>
+            </w:r>
+            <w:r>
+              <w:t>/2016</w:t>
             </w:r>
           </w:p>
         </w:tc>
@@ -3272,88 +3277,390 @@
       <w:pPr>
         <w:pStyle w:val="Heading2"/>
       </w:pPr>
-      <w:bookmarkStart w:id="8" w:name="_Toc437591495"/>
+      <w:bookmarkStart w:id="9" w:name="_Toc440181238"/>
       <w:r>
         <w:t>client briefing and overview</w:t>
-      </w:r>
-      <w:bookmarkEnd w:id="8"/>
-    </w:p>
-    <w:p>
-      <w:r>
-        <w:t xml:space="preserve">I had a meeting with the Software Engineering Lecturer Gary Dix to discuss the </w:t>
-      </w:r>
-      <w:r>
-        <w:t xml:space="preserve">functionality of the marking tool. </w:t>
-      </w:r>
-      <w:r>
-        <w:t>Gary suppl</w:t>
-      </w:r>
-      <w:r>
-        <w:t>ied</w:t>
-      </w:r>
-      <w:r>
-        <w:t xml:space="preserve"> me with all the documentation </w:t>
-      </w:r>
-      <w:r>
-        <w:t>which</w:t>
-      </w:r>
-      <w:r>
-        <w:t xml:space="preserve"> include</w:t>
-      </w:r>
-      <w:r>
-        <w:t>d</w:t>
-      </w:r>
-      <w:r>
-        <w:t xml:space="preserve"> all the course module layouts</w:t>
-      </w:r>
-      <w:r>
-        <w:t xml:space="preserve">, assessments, a </w:t>
-      </w:r>
-      <w:r>
-        <w:t>copy of the current marking document.</w:t>
-      </w:r>
-    </w:p>
-    <w:p>
-      <w:r>
-        <w:t>I have enlisted mentoring from Gary Dix and the majority of the project will be complete</w:t>
-      </w:r>
-      <w:r>
-        <w:t>d</w:t>
-      </w:r>
-      <w:r>
-        <w:t xml:space="preserve"> onsite. I will also be using services as Stack Overflow and Google.</w:t>
-      </w:r>
-    </w:p>
-    <w:p>
-      <w:r>
-        <w:t xml:space="preserve">I am hoping to gain an in-depth knowledge of ASP.NET MVC/Razor, protocol to upload to server. </w:t>
-      </w:r>
-    </w:p>
-    <w:p/>
-    <w:p>
-      <w:r>
-        <w:br w:type="page"/>
-      </w:r>
-    </w:p>
-    <w:p>
-      <w:pPr>
-        <w:pStyle w:val="Heading2"/>
-      </w:pPr>
-      <w:bookmarkStart w:id="9" w:name="_Toc437591496"/>
-      <w:r>
-        <w:lastRenderedPageBreak/>
-        <w:t>Database design</w:t>
       </w:r>
       <w:bookmarkEnd w:id="9"/>
     </w:p>
     <w:p>
       <w:r>
-        <w:t>I spent a fair amount of time working on my relational database for the project. As this is the integral part of my project I wanted to get it as accurate as possible.</w:t>
+        <w:t xml:space="preserve">I had a meeting with the Software Engineering Lecturer Gary Dix to discuss the </w:t>
+      </w:r>
+      <w:r>
+        <w:t xml:space="preserve">functionality of the marking tool. </w:t>
+      </w:r>
+      <w:r>
+        <w:t>Gary suppl</w:t>
+      </w:r>
+      <w:r>
+        <w:t>ied</w:t>
+      </w:r>
+      <w:r>
+        <w:t xml:space="preserve"> me with all the documentation </w:t>
+      </w:r>
+      <w:r>
+        <w:t>which</w:t>
+      </w:r>
+      <w:r>
+        <w:t xml:space="preserve"> include</w:t>
+      </w:r>
+      <w:r>
+        <w:t>d</w:t>
+      </w:r>
+      <w:r>
+        <w:t xml:space="preserve"> all the course module layouts</w:t>
+      </w:r>
+      <w:r>
+        <w:t xml:space="preserve">, assessments, a </w:t>
+      </w:r>
+      <w:r>
+        <w:t>copy of the current marking document.</w:t>
       </w:r>
     </w:p>
     <w:p>
       <w:r>
-        <w:t xml:space="preserve">My original data base had the Marking Overview table with 10 comments per row. I had to redo the database tables for </w:t>
+        <w:t>I have enlisted mentoring from Gary Dix and the majority of the project will be complete</w:t>
+      </w:r>
+      <w:r>
+        <w:t>d</w:t>
+      </w:r>
+      <w:r>
+        <w:t xml:space="preserve"> onsite. I will also be using services as Stack Overflow and Google.</w:t>
+      </w:r>
+    </w:p>
+    <w:p>
+      <w:r>
+        <w:t xml:space="preserve">I am hoping to gain an in-depth knowledge of ASP.NET MVC/Razor, protocol to upload to server. </w:t>
+      </w:r>
+    </w:p>
+    <w:p>
+      <w:pPr>
+        <w:rPr>
+          <w:rFonts w:asciiTheme="majorHAnsi" w:eastAsiaTheme="majorEastAsia" w:hAnsiTheme="majorHAnsi" w:cstheme="majorBidi"/>
+          <w:b/>
+          <w:bCs/>
+          <w:color w:val="7E97AD" w:themeColor="accent1"/>
+          <w14:ligatures w14:val="standardContextual"/>
+        </w:rPr>
+      </w:pPr>
+      <w:r>
+        <w:br w:type="page"/>
+      </w:r>
+    </w:p>
+    <w:p>
+      <w:pPr>
+        <w:pStyle w:val="Heading1"/>
+      </w:pPr>
+      <w:bookmarkStart w:id="10" w:name="_Toc440181239"/>
+      <w:r>
+        <w:lastRenderedPageBreak/>
+        <w:t xml:space="preserve">User Experience </w:t>
+      </w:r>
+      <w:r>
+        <w:t>Design</w:t>
+      </w:r>
+      <w:r>
+        <w:t xml:space="preserve"> </w:t>
+      </w:r>
+      <w:r>
+        <w:t>F</w:t>
+      </w:r>
+      <w:r>
+        <w:t>low</w:t>
+      </w:r>
+      <w:r>
+        <w:t xml:space="preserve"> and Database Design</w:t>
+      </w:r>
+      <w:bookmarkEnd w:id="10"/>
+    </w:p>
+    <w:p>
+      <w:pPr>
+        <w:pStyle w:val="Heading3"/>
+      </w:pPr>
+      <w:bookmarkStart w:id="11" w:name="_Toc440181240"/>
+      <w:r>
+        <w:t>Workflow wireframe</w:t>
+      </w:r>
+      <w:bookmarkEnd w:id="11"/>
+    </w:p>
+    <w:p>
+      <w:r>
+        <w:t>The landing page will give the user the option to the student list and module list. From the student list, once a student has been added and has been attributed modules, the marking view can be accessed from the student detail page.</w:t>
+      </w:r>
+    </w:p>
+    <w:p>
+      <w:r>
+        <w:rPr>
+          <w:noProof/>
+          <w:lang w:eastAsia="en-NZ"/>
+        </w:rPr>
+        <w:drawing>
+          <wp:anchor distT="0" distB="0" distL="114300" distR="114300" simplePos="0" relativeHeight="251660800" behindDoc="1" locked="0" layoutInCell="1" allowOverlap="1" wp14:anchorId="307C784B" wp14:editId="321F9144">
+            <wp:simplePos x="0" y="0"/>
+            <wp:positionH relativeFrom="margin">
+              <wp:align>left</wp:align>
+            </wp:positionH>
+            <wp:positionV relativeFrom="paragraph">
+              <wp:posOffset>69167</wp:posOffset>
+            </wp:positionV>
+            <wp:extent cx="6271260" cy="2984500"/>
+            <wp:effectExtent l="0" t="0" r="15240" b="0"/>
+            <wp:wrapThrough wrapText="bothSides">
+              <wp:wrapPolygon edited="0">
+                <wp:start x="12401" y="2068"/>
+                <wp:lineTo x="12401" y="4274"/>
+                <wp:lineTo x="7152" y="4688"/>
+                <wp:lineTo x="5840" y="5101"/>
+                <wp:lineTo x="5840" y="6756"/>
+                <wp:lineTo x="0" y="7997"/>
+                <wp:lineTo x="0" y="10478"/>
+                <wp:lineTo x="12007" y="11168"/>
+                <wp:lineTo x="12007" y="11719"/>
+                <wp:lineTo x="12270" y="13374"/>
+                <wp:lineTo x="14304" y="15580"/>
+                <wp:lineTo x="14369" y="17786"/>
+                <wp:lineTo x="14697" y="19440"/>
+                <wp:lineTo x="21587" y="19440"/>
+                <wp:lineTo x="21587" y="8272"/>
+                <wp:lineTo x="21259" y="6756"/>
+                <wp:lineTo x="21390" y="5101"/>
+                <wp:lineTo x="19947" y="4688"/>
+                <wp:lineTo x="14501" y="4550"/>
+                <wp:lineTo x="14697" y="3998"/>
+                <wp:lineTo x="14632" y="2068"/>
+                <wp:lineTo x="12401" y="2068"/>
+              </wp:wrapPolygon>
+            </wp:wrapThrough>
+            <wp:docPr id="24" name="Diagram 24"/>
+            <wp:cNvGraphicFramePr/>
+            <a:graphic xmlns:a="http://schemas.openxmlformats.org/drawingml/2006/main">
+              <a:graphicData uri="http://schemas.openxmlformats.org/drawingml/2006/diagram">
+                <dgm:relIds xmlns:dgm="http://schemas.openxmlformats.org/drawingml/2006/diagram" xmlns:r="http://schemas.openxmlformats.org/officeDocument/2006/relationships" r:dm="rId13" r:lo="rId14" r:qs="rId15" r:cs="rId16"/>
+              </a:graphicData>
+            </a:graphic>
+            <wp14:sizeRelH relativeFrom="margin">
+              <wp14:pctWidth>0</wp14:pctWidth>
+            </wp14:sizeRelH>
+            <wp14:sizeRelV relativeFrom="margin">
+              <wp14:pctHeight>0</wp14:pctHeight>
+            </wp14:sizeRelV>
+          </wp:anchor>
+        </w:drawing>
+      </w:r>
+    </w:p>
+    <w:p>
+      <w:pPr>
+        <w:rPr>
+          <w:noProof/>
+          <w:lang w:eastAsia="en-NZ"/>
+        </w:rPr>
+      </w:pPr>
+      <w:r>
+        <w:rPr>
+          <w:noProof/>
+          <w:lang w:eastAsia="en-NZ"/>
+        </w:rPr>
+        <w:br/>
+      </w:r>
+    </w:p>
+    <w:p>
+      <w:pPr>
+        <w:rPr>
+          <w:noProof/>
+          <w:lang w:eastAsia="en-NZ"/>
+        </w:rPr>
+      </w:pPr>
+    </w:p>
+    <w:p>
+      <w:pPr>
+        <w:rPr>
+          <w:noProof/>
+          <w:lang w:eastAsia="en-NZ"/>
+        </w:rPr>
+      </w:pPr>
+    </w:p>
+    <w:p>
+      <w:pPr>
+        <w:rPr>
+          <w:noProof/>
+          <w:lang w:eastAsia="en-NZ"/>
+        </w:rPr>
+      </w:pPr>
+    </w:p>
+    <w:p>
+      <w:pPr>
+        <w:rPr>
+          <w:noProof/>
+          <w:lang w:eastAsia="en-NZ"/>
+        </w:rPr>
+      </w:pPr>
+    </w:p>
+    <w:p>
+      <w:pPr>
+        <w:rPr>
+          <w:noProof/>
+          <w:lang w:eastAsia="en-NZ"/>
+        </w:rPr>
+      </w:pPr>
+    </w:p>
+    <w:p>
+      <w:pPr>
+        <w:rPr>
+          <w:noProof/>
+          <w:lang w:eastAsia="en-NZ"/>
+        </w:rPr>
+      </w:pPr>
+    </w:p>
+    <w:p>
+      <w:pPr>
+        <w:rPr>
+          <w:noProof/>
+          <w:lang w:eastAsia="en-NZ"/>
+        </w:rPr>
+      </w:pPr>
+    </w:p>
+    <w:p>
+      <w:pPr>
+        <w:rPr>
+          <w:noProof/>
+          <w:lang w:eastAsia="en-NZ"/>
+        </w:rPr>
+      </w:pPr>
+    </w:p>
+    <w:p>
+      <w:r>
+        <w:rPr>
+          <w:noProof/>
+          <w:lang w:eastAsia="en-NZ"/>
+        </w:rPr>
+        <w:t xml:space="preserve">The student detail page as demonstrated below displays the Modules together with a Mark button. It will display a result button if a result ID is available. </w:t>
+      </w:r>
+    </w:p>
+    <w:p>
+      <w:r>
+        <w:rPr>
+          <w:noProof/>
+          <w:lang w:eastAsia="en-NZ"/>
+        </w:rPr>
+        <w:drawing>
+          <wp:anchor distT="0" distB="0" distL="114300" distR="114300" simplePos="0" relativeHeight="251661824" behindDoc="1" locked="0" layoutInCell="1" allowOverlap="1">
+            <wp:simplePos x="0" y="0"/>
+            <wp:positionH relativeFrom="column">
+              <wp:posOffset>462280</wp:posOffset>
+            </wp:positionH>
+            <wp:positionV relativeFrom="paragraph">
+              <wp:posOffset>4445</wp:posOffset>
+            </wp:positionV>
+            <wp:extent cx="4960620" cy="2794635"/>
+            <wp:effectExtent l="0" t="0" r="0" b="5715"/>
+            <wp:wrapNone/>
+            <wp:docPr id="5" name="Picture 5" descr="IMG_20151209_141005854"/>
+            <wp:cNvGraphicFramePr>
+              <a:graphicFrameLocks xmlns:a="http://schemas.openxmlformats.org/drawingml/2006/main" noChangeAspect="1"/>
+            </wp:cNvGraphicFramePr>
+            <a:graphic xmlns:a="http://schemas.openxmlformats.org/drawingml/2006/main">
+              <a:graphicData uri="http://schemas.openxmlformats.org/drawingml/2006/picture">
+                <pic:pic xmlns:pic="http://schemas.openxmlformats.org/drawingml/2006/picture">
+                  <pic:nvPicPr>
+                    <pic:cNvPr id="0" name="Picture 3" descr="IMG_20151209_141005854"/>
+                    <pic:cNvPicPr>
+                      <a:picLocks noChangeAspect="1" noChangeArrowheads="1"/>
+                    </pic:cNvPicPr>
+                  </pic:nvPicPr>
+                  <pic:blipFill>
+                    <a:blip r:embed="rId18" cstate="print">
+                      <a:lum bright="20000"/>
+                      <a:extLst>
+                        <a:ext uri="{28A0092B-C50C-407E-A947-70E740481C1C}">
+                          <a14:useLocalDpi xmlns:a14="http://schemas.microsoft.com/office/drawing/2010/main" val="0"/>
+                        </a:ext>
+                      </a:extLst>
+                    </a:blip>
+                    <a:srcRect/>
+                    <a:stretch>
+                      <a:fillRect/>
+                    </a:stretch>
+                  </pic:blipFill>
+                  <pic:spPr bwMode="auto">
+                    <a:xfrm>
+                      <a:off x="0" y="0"/>
+                      <a:ext cx="4960620" cy="2794635"/>
+                    </a:xfrm>
+                    <a:prstGeom prst="rect">
+                      <a:avLst/>
+                    </a:prstGeom>
+                    <a:noFill/>
+                  </pic:spPr>
+                </pic:pic>
+              </a:graphicData>
+            </a:graphic>
+            <wp14:sizeRelH relativeFrom="page">
+              <wp14:pctWidth>0</wp14:pctWidth>
+            </wp14:sizeRelH>
+            <wp14:sizeRelV relativeFrom="page">
+              <wp14:pctHeight>0</wp14:pctHeight>
+            </wp14:sizeRelV>
+          </wp:anchor>
+        </w:drawing>
+      </w:r>
+    </w:p>
+    <w:p>
+      <w:pPr>
+        <w:pStyle w:val="Heading2"/>
+      </w:pPr>
+      <w:r>
+        <w:br/>
+      </w:r>
+    </w:p>
+    <w:p>
+      <w:pPr>
+        <w:rPr>
+          <w:rFonts w:asciiTheme="majorHAnsi" w:eastAsiaTheme="majorEastAsia" w:hAnsiTheme="majorHAnsi" w:cstheme="majorBidi"/>
+          <w:caps/>
+          <w:color w:val="577188" w:themeColor="accent1" w:themeShade="BF"/>
+          <w:sz w:val="24"/>
+          <w14:ligatures w14:val="standardContextual"/>
+        </w:rPr>
+      </w:pPr>
+      <w:r>
+        <w:br w:type="page"/>
+      </w:r>
+    </w:p>
+    <w:p>
+      <w:pPr>
+        <w:pStyle w:val="Heading2"/>
+      </w:pPr>
+      <w:bookmarkStart w:id="12" w:name="_Toc440181241"/>
+      <w:r>
+        <w:lastRenderedPageBreak/>
+        <w:t>Database design</w:t>
+      </w:r>
+      <w:bookmarkEnd w:id="12"/>
+    </w:p>
+    <w:p>
+      <w:r>
+        <w:t xml:space="preserve">I spent some </w:t>
+      </w:r>
+      <w:r>
+        <w:t>amount of time working on my relational database for the project. As this is the integral part of my project I wanted to get it as accurate as possible.</w:t>
+      </w:r>
+    </w:p>
+    <w:p>
+      <w:r>
+        <w:t>My original data base had the Marking Overview table with 10 comments per row.</w:t>
+      </w:r>
+      <w:r>
+        <w:t xml:space="preserve"> As part of database normalisation </w:t>
+      </w:r>
+      <w:r>
+        <w:t xml:space="preserve">I </w:t>
+      </w:r>
+      <w:r>
+        <w:t>reconfigure</w:t>
+      </w:r>
+      <w:r>
+        <w:t xml:space="preserve"> the database tables for </w:t>
       </w:r>
       <w:proofErr w:type="spellStart"/>
       <w:r>
@@ -3394,7 +3701,7 @@
                     <pic:cNvPicPr/>
                   </pic:nvPicPr>
                   <pic:blipFill>
-                    <a:blip r:embed="rId13">
+                    <a:blip r:embed="rId19">
                       <a:extLst>
                         <a:ext uri="{28A0092B-C50C-407E-A947-70E740481C1C}">
                           <a14:useLocalDpi xmlns:a14="http://schemas.microsoft.com/office/drawing/2010/main" val="0"/>
@@ -3454,27 +3761,189 @@
     <w:p/>
     <w:p>
       <w:pPr>
-        <w:pStyle w:val="Heading2"/>
-      </w:pPr>
-      <w:bookmarkStart w:id="10" w:name="_Toc437591497"/>
+        <w:pStyle w:val="Heading1"/>
+      </w:pPr>
+      <w:bookmarkStart w:id="13" w:name="_Toc440181242"/>
       <w:r>
         <w:lastRenderedPageBreak/>
-        <w:t>User Experience design flow</w:t>
-      </w:r>
-      <w:bookmarkEnd w:id="10"/>
+        <w:t>Implementation</w:t>
+      </w:r>
+      <w:bookmarkEnd w:id="13"/>
     </w:p>
     <w:p>
       <w:pPr>
-        <w:pStyle w:val="Heading3"/>
-      </w:pPr>
-      <w:bookmarkStart w:id="11" w:name="_Toc437591498"/>
-      <w:r>
+        <w:pStyle w:val="Heading2"/>
+      </w:pPr>
+      <w:bookmarkStart w:id="14" w:name="_Toc440181243"/>
+      <w:r>
+        <w:t>Build relational database structure</w:t>
+      </w:r>
+      <w:bookmarkEnd w:id="14"/>
+      <w:r>
+        <w:t xml:space="preserve"> </w:t>
+      </w:r>
+    </w:p>
+    <w:p>
+      <w:r>
+        <w:t xml:space="preserve">I started by drawing my design on paper. My initial design had the connection between students and module with an assignment table. This design element caused some issues with the relation between the table and the updating of related tables. I fixed this by creating a Module Enrolment table which held foreign keys for Students, Modules, and Results. </w:t>
+      </w:r>
+    </w:p>
+    <w:p>
+      <w:r>
+        <w:t xml:space="preserve">The </w:t>
+      </w:r>
+      <w:proofErr w:type="spellStart"/>
+      <w:r>
+        <w:t>AssignmentSubmission</w:t>
+      </w:r>
+      <w:proofErr w:type="spellEnd"/>
+      <w:r>
+        <w:t xml:space="preserve"> Table will be accessed in phase two, when implementing the functionality of students having the ability to submit assignment links.</w:t>
+      </w:r>
+    </w:p>
+    <w:p>
+      <w:pPr>
         <w:rPr>
           <w:noProof/>
           <w:lang w:eastAsia="en-NZ"/>
         </w:rPr>
+      </w:pPr>
+    </w:p>
+    <w:p>
+      <w:r>
+        <w:rPr>
+          <w:noProof/>
+          <w:lang w:eastAsia="en-NZ"/>
+        </w:rPr>
         <w:drawing>
-          <wp:anchor distT="0" distB="0" distL="114300" distR="114300" simplePos="0" relativeHeight="251656704" behindDoc="0" locked="0" layoutInCell="1" allowOverlap="1" wp14:anchorId="339F45E7" wp14:editId="00498038">
+          <wp:inline distT="0" distB="0" distL="0" distR="0" wp14:anchorId="67ED3344" wp14:editId="11D4AC85">
+            <wp:extent cx="4882551" cy="2372265"/>
+            <wp:effectExtent l="133350" t="133350" r="146685" b="161925"/>
+            <wp:docPr id="2" name="Picture 2"/>
+            <wp:cNvGraphicFramePr>
+              <a:graphicFrameLocks xmlns:a="http://schemas.openxmlformats.org/drawingml/2006/main" noChangeAspect="1"/>
+            </wp:cNvGraphicFramePr>
+            <a:graphic xmlns:a="http://schemas.openxmlformats.org/drawingml/2006/main">
+              <a:graphicData uri="http://schemas.openxmlformats.org/drawingml/2006/picture">
+                <pic:pic xmlns:pic="http://schemas.openxmlformats.org/drawingml/2006/picture">
+                  <pic:nvPicPr>
+                    <pic:cNvPr id="3" name="NewDatabase.png"/>
+                    <pic:cNvPicPr/>
+                  </pic:nvPicPr>
+                  <pic:blipFill rotWithShape="1">
+                    <a:blip r:embed="rId19">
+                      <a:extLst>
+                        <a:ext uri="{28A0092B-C50C-407E-A947-70E740481C1C}">
+                          <a14:useLocalDpi xmlns:a14="http://schemas.microsoft.com/office/drawing/2010/main" val="0"/>
+                        </a:ext>
+                      </a:extLst>
+                    </a:blip>
+                    <a:srcRect r="16568" b="40870"/>
+                    <a:stretch/>
+                  </pic:blipFill>
+                  <pic:spPr bwMode="auto">
+                    <a:xfrm>
+                      <a:off x="0" y="0"/>
+                      <a:ext cx="4882551" cy="2372265"/>
+                    </a:xfrm>
+                    <a:prstGeom prst="rect">
+                      <a:avLst/>
+                    </a:prstGeom>
+                    <a:solidFill>
+                      <a:srgbClr val="FFFFFF">
+                        <a:shade val="85000"/>
+                      </a:srgbClr>
+                    </a:solidFill>
+                    <a:ln w="88900" cap="sq" cmpd="sng" algn="ctr">
+                      <a:solidFill>
+                        <a:srgbClr val="FFFFFF"/>
+                      </a:solidFill>
+                      <a:prstDash val="solid"/>
+                      <a:miter lim="800000"/>
+                      <a:headEnd type="none" w="med" len="med"/>
+                      <a:tailEnd type="none" w="med" len="med"/>
+                    </a:ln>
+                    <a:effectLst>
+                      <a:outerShdw blurRad="55000" dist="18000" dir="5400000" algn="tl" rotWithShape="0">
+                        <a:srgbClr val="000000">
+                          <a:alpha val="40000"/>
+                        </a:srgbClr>
+                      </a:outerShdw>
+                    </a:effectLst>
+                    <a:scene3d>
+                      <a:camera prst="orthographicFront"/>
+                      <a:lightRig rig="twoPt" dir="t">
+                        <a:rot lat="0" lon="0" rev="7200000"/>
+                      </a:lightRig>
+                    </a:scene3d>
+                    <a:sp3d>
+                      <a:bevelT w="25400" h="19050"/>
+                      <a:contourClr>
+                        <a:srgbClr val="FFFFFF"/>
+                      </a:contourClr>
+                    </a:sp3d>
+                    <a:extLst>
+                      <a:ext uri="{53640926-AAD7-44D8-BBD7-CCE9431645EC}">
+                        <a14:shadowObscured xmlns:a14="http://schemas.microsoft.com/office/drawing/2010/main"/>
+                      </a:ext>
+                    </a:extLst>
+                  </pic:spPr>
+                </pic:pic>
+              </a:graphicData>
+            </a:graphic>
+          </wp:inline>
+        </w:drawing>
+      </w:r>
+    </w:p>
+    <w:p>
+      <w:pPr>
+        <w:pStyle w:val="Heading2"/>
+      </w:pPr>
+      <w:bookmarkStart w:id="15" w:name="_Toc440181244"/>
+      <w:r>
+        <w:t>Build Student, Module, Overview comments, overtitles MVC</w:t>
+      </w:r>
+      <w:bookmarkEnd w:id="15"/>
+      <w:r>
+        <w:t xml:space="preserve"> </w:t>
+      </w:r>
+    </w:p>
+    <w:p>
+      <w:r>
+        <w:t>I used ASP.NET to scaffold the Module View Controllers for these tables. This automatically generated the functionality to update, delete and create students, modules, overview comments and titles. I then modified the student detail view to display the modules assigned to each student.</w:t>
+      </w:r>
+    </w:p>
+    <w:p>
+      <w:r>
+        <w:t>Phase two, I will modify the Module display to show the overview comments and titles per module. Then create the ability to update this display in a single view.</w:t>
+      </w:r>
+    </w:p>
+    <w:p>
+      <w:pPr>
+        <w:rPr>
+          <w:rStyle w:val="Heading2Char"/>
+        </w:rPr>
+      </w:pPr>
+      <w:r>
+        <w:rPr>
+          <w:rStyle w:val="Heading2Char"/>
+        </w:rPr>
+        <w:br w:type="page"/>
+      </w:r>
+    </w:p>
+    <w:p>
+      <w:pPr>
+        <w:pStyle w:val="Heading2"/>
+      </w:pPr>
+      <w:bookmarkStart w:id="16" w:name="_Toc440181245"/>
+      <w:r>
+        <w:rPr>
+          <w:noProof/>
+          <w:lang w:eastAsia="en-NZ"/>
+        </w:rPr>
+        <w:lastRenderedPageBreak/>
+        <w:drawing>
+          <wp:anchor distT="0" distB="0" distL="114300" distR="114300" simplePos="0" relativeHeight="251656704" behindDoc="0" locked="0" layoutInCell="1" allowOverlap="1" wp14:anchorId="0150DD03" wp14:editId="163B666D">
             <wp:simplePos x="0" y="0"/>
             <wp:positionH relativeFrom="margin">
               <wp:posOffset>3643882</wp:posOffset>
@@ -3499,7 +3968,7 @@
                     </pic:cNvPicPr>
                   </pic:nvPicPr>
                   <pic:blipFill>
-                    <a:blip r:embed="rId14">
+                    <a:blip r:embed="rId20">
                       <a:extLst>
                         <a:ext uri="{28A0092B-C50C-407E-A947-70E740481C1C}">
                           <a14:useLocalDpi xmlns:a14="http://schemas.microsoft.com/office/drawing/2010/main" val="0"/>
@@ -3539,7 +4008,7 @@
       <w:r>
         <w:t>Basic MVC scaffolding of the Students, Modules and Enrolments</w:t>
       </w:r>
-      <w:bookmarkEnd w:id="11"/>
+      <w:bookmarkEnd w:id="16"/>
     </w:p>
     <w:p>
       <w:r>
@@ -3547,7 +4016,10 @@
       </w:r>
       <w:proofErr w:type="spellStart"/>
       <w:r>
-        <w:t>StudentDetail</w:t>
+        <w:t>Stud</w:t>
+      </w:r>
+      <w:r>
+        <w:t>entDetail</w:t>
       </w:r>
       <w:proofErr w:type="spellEnd"/>
       <w:r>
@@ -3559,11 +4031,17 @@
       </w:r>
       <w:proofErr w:type="spellEnd"/>
       <w:r>
-        <w:t xml:space="preserve">. Module </w:t>
+        <w:t xml:space="preserve">. </w:t>
       </w:r>
       <w:proofErr w:type="spellStart"/>
       <w:r>
+        <w:t>Module</w:t>
+      </w:r>
+      <w:r>
         <w:t>Enrollment</w:t>
+      </w:r>
+      <w:r>
+        <w:t>s</w:t>
       </w:r>
       <w:proofErr w:type="spellEnd"/>
       <w:r>
@@ -3588,7 +4066,21 @@
     </w:p>
     <w:p>
       <w:r>
-        <w:t xml:space="preserve">The key table here is the Student Details Table. This is where the user can delete edit and create students. I have also added the Marking View, Result View and Edit Marking View under the </w:t>
+        <w:t>Th</w:t>
+      </w:r>
+      <w:r>
+        <w:t xml:space="preserve">e key table here is the </w:t>
+      </w:r>
+      <w:proofErr w:type="spellStart"/>
+      <w:r>
+        <w:t>Student</w:t>
+      </w:r>
+      <w:r>
+        <w:t>Details</w:t>
+      </w:r>
+      <w:proofErr w:type="spellEnd"/>
+      <w:r>
+        <w:t xml:space="preserve"> Table. This is where the user can delete edit and create students. I have also added the Marking View, Result View and Edit Marking View under the </w:t>
       </w:r>
       <w:proofErr w:type="spellStart"/>
       <w:r>
@@ -3611,244 +4103,24 @@
     </w:p>
     <w:p>
       <w:pPr>
-        <w:pStyle w:val="Heading3"/>
-      </w:pPr>
-      <w:bookmarkStart w:id="12" w:name="_Toc437591499"/>
+        <w:pStyle w:val="Heading2"/>
+      </w:pPr>
+      <w:bookmarkStart w:id="17" w:name="_Toc440181246"/>
       <w:r>
         <w:lastRenderedPageBreak/>
-        <w:t>Workflow wireframe</w:t>
-      </w:r>
-      <w:bookmarkEnd w:id="12"/>
+        <w:t>Completed view layouts</w:t>
+      </w:r>
+      <w:bookmarkEnd w:id="17"/>
     </w:p>
     <w:p>
-      <w:r>
-        <w:t xml:space="preserve">The landing page will give the user the option to </w:t>
-      </w:r>
-      <w:r>
-        <w:t>the student list and module list. From the student list, once a student has been added and has been attributed modules, the marking view can be accessed from the student detail page.</w:t>
-      </w:r>
-    </w:p>
-    <w:p>
-      <w:r>
-        <w:rPr>
-          <w:noProof/>
-          <w:lang w:eastAsia="en-NZ"/>
-        </w:rPr>
-        <w:drawing>
-          <wp:anchor distT="0" distB="0" distL="114300" distR="114300" simplePos="0" relativeHeight="251659776" behindDoc="1" locked="0" layoutInCell="1" allowOverlap="1" wp14:anchorId="1EC89AE5" wp14:editId="10EAFFAA">
-            <wp:simplePos x="0" y="0"/>
-            <wp:positionH relativeFrom="margin">
-              <wp:align>left</wp:align>
-            </wp:positionH>
-            <wp:positionV relativeFrom="paragraph">
-              <wp:posOffset>69167</wp:posOffset>
-            </wp:positionV>
-            <wp:extent cx="6271260" cy="2984500"/>
-            <wp:effectExtent l="0" t="0" r="15240" b="0"/>
-            <wp:wrapThrough wrapText="bothSides">
-              <wp:wrapPolygon edited="0">
-                <wp:start x="12401" y="2068"/>
-                <wp:lineTo x="12401" y="4274"/>
-                <wp:lineTo x="7152" y="4688"/>
-                <wp:lineTo x="5840" y="5101"/>
-                <wp:lineTo x="5840" y="6756"/>
-                <wp:lineTo x="0" y="7997"/>
-                <wp:lineTo x="0" y="10478"/>
-                <wp:lineTo x="12007" y="11168"/>
-                <wp:lineTo x="12007" y="11719"/>
-                <wp:lineTo x="12270" y="13374"/>
-                <wp:lineTo x="14304" y="15580"/>
-                <wp:lineTo x="14369" y="17786"/>
-                <wp:lineTo x="14697" y="19440"/>
-                <wp:lineTo x="21587" y="19440"/>
-                <wp:lineTo x="21587" y="8272"/>
-                <wp:lineTo x="21259" y="6756"/>
-                <wp:lineTo x="21390" y="5101"/>
-                <wp:lineTo x="19947" y="4688"/>
-                <wp:lineTo x="14501" y="4550"/>
-                <wp:lineTo x="14697" y="3998"/>
-                <wp:lineTo x="14632" y="2068"/>
-                <wp:lineTo x="12401" y="2068"/>
-              </wp:wrapPolygon>
-            </wp:wrapThrough>
-            <wp:docPr id="24" name="Diagram 24"/>
-            <wp:cNvGraphicFramePr/>
-            <a:graphic xmlns:a="http://schemas.openxmlformats.org/drawingml/2006/main">
-              <a:graphicData uri="http://schemas.openxmlformats.org/drawingml/2006/diagram">
-                <dgm:relIds xmlns:dgm="http://schemas.openxmlformats.org/drawingml/2006/diagram" xmlns:r="http://schemas.openxmlformats.org/officeDocument/2006/relationships" r:dm="rId15" r:lo="rId16" r:qs="rId17" r:cs="rId18"/>
-              </a:graphicData>
-            </a:graphic>
-            <wp14:sizeRelH relativeFrom="margin">
-              <wp14:pctWidth>0</wp14:pctWidth>
-            </wp14:sizeRelH>
-            <wp14:sizeRelV relativeFrom="margin">
-              <wp14:pctHeight>0</wp14:pctHeight>
-            </wp14:sizeRelV>
-          </wp:anchor>
-        </w:drawing>
-      </w:r>
-    </w:p>
-    <w:p>
-      <w:pPr>
-        <w:rPr>
-          <w:noProof/>
-          <w:lang w:eastAsia="en-NZ"/>
-        </w:rPr>
-      </w:pPr>
-      <w:r>
-        <w:rPr>
-          <w:noProof/>
-          <w:lang w:eastAsia="en-NZ"/>
-        </w:rPr>
-        <w:br/>
-      </w:r>
-    </w:p>
-    <w:p>
-      <w:pPr>
-        <w:rPr>
-          <w:noProof/>
-          <w:lang w:eastAsia="en-NZ"/>
-        </w:rPr>
-      </w:pPr>
-    </w:p>
-    <w:p>
-      <w:pPr>
-        <w:rPr>
-          <w:noProof/>
-          <w:lang w:eastAsia="en-NZ"/>
-        </w:rPr>
-      </w:pPr>
-    </w:p>
-    <w:p>
-      <w:pPr>
-        <w:rPr>
-          <w:noProof/>
-          <w:lang w:eastAsia="en-NZ"/>
-        </w:rPr>
-      </w:pPr>
-    </w:p>
-    <w:p>
-      <w:pPr>
-        <w:rPr>
-          <w:noProof/>
-          <w:lang w:eastAsia="en-NZ"/>
-        </w:rPr>
-      </w:pPr>
-    </w:p>
-    <w:p>
-      <w:pPr>
-        <w:rPr>
-          <w:noProof/>
-          <w:lang w:eastAsia="en-NZ"/>
-        </w:rPr>
-      </w:pPr>
-    </w:p>
-    <w:p>
-      <w:pPr>
-        <w:rPr>
-          <w:noProof/>
-          <w:lang w:eastAsia="en-NZ"/>
-        </w:rPr>
-      </w:pPr>
-    </w:p>
-    <w:p>
-      <w:pPr>
-        <w:rPr>
-          <w:noProof/>
-          <w:lang w:eastAsia="en-NZ"/>
-        </w:rPr>
-      </w:pPr>
-    </w:p>
-    <w:p>
-      <w:pPr>
-        <w:rPr>
-          <w:noProof/>
-          <w:lang w:eastAsia="en-NZ"/>
-        </w:rPr>
-      </w:pPr>
-    </w:p>
-    <w:p>
-      <w:r>
-        <w:rPr>
-          <w:noProof/>
-          <w:lang w:eastAsia="en-NZ"/>
-        </w:rPr>
-        <w:t xml:space="preserve">The student detail page as demonstrated below displays the Modules together with a Mark button. It will display a result button if a result ID is available. </w:t>
-      </w:r>
-    </w:p>
-    <w:p>
-      <w:r>
-        <w:rPr>
-          <w:noProof/>
-        </w:rPr>
-        <w:pict>
-          <v:shapetype id="_x0000_t75" coordsize="21600,21600" o:spt="75" o:preferrelative="t" path="m@4@5l@4@11@9@11@9@5xe" filled="f" stroked="f">
-            <v:stroke joinstyle="miter"/>
-            <v:formulas>
-              <v:f eqn="if lineDrawn pixelLineWidth 0"/>
-              <v:f eqn="sum @0 1 0"/>
-              <v:f eqn="sum 0 0 @1"/>
-              <v:f eqn="prod @2 1 2"/>
-              <v:f eqn="prod @3 21600 pixelWidth"/>
-              <v:f eqn="prod @3 21600 pixelHeight"/>
-              <v:f eqn="sum @0 0 1"/>
-              <v:f eqn="prod @6 1 2"/>
-              <v:f eqn="prod @7 21600 pixelWidth"/>
-              <v:f eqn="sum @8 21600 0"/>
-              <v:f eqn="prod @7 21600 pixelHeight"/>
-              <v:f eqn="sum @10 21600 0"/>
-            </v:formulas>
-            <v:path o:extrusionok="f" gradientshapeok="t" o:connecttype="rect"/>
-            <o:lock v:ext="edit" aspectratio="t"/>
-          </v:shapetype>
-          <v:shape id="_x0000_s1026" type="#_x0000_t75" style="position:absolute;margin-left:36.4pt;margin-top:.35pt;width:390.6pt;height:220.05pt;z-index:-251655680;mso-position-horizontal-relative:text;mso-position-vertical-relative:text;mso-width-relative:page;mso-height-relative:page" wrapcoords="-35 0 -35 21538 21600 21538 21600 0 -35 0">
-            <v:imagedata r:id="rId20" o:title="IMG_20151209_141005854" blacklevel="6554f"/>
-          </v:shape>
-        </w:pict>
-      </w:r>
-    </w:p>
-    <w:p>
-      <w:pPr>
-        <w:pStyle w:val="Heading2"/>
-      </w:pPr>
-      <w:r>
-        <w:br/>
-      </w:r>
-    </w:p>
-    <w:p>
-      <w:pPr>
-        <w:rPr>
-          <w:rFonts w:asciiTheme="majorHAnsi" w:eastAsiaTheme="majorEastAsia" w:hAnsiTheme="majorHAnsi" w:cstheme="majorBidi"/>
-          <w:caps/>
-          <w:color w:val="577188" w:themeColor="accent1" w:themeShade="BF"/>
-          <w:sz w:val="24"/>
-          <w14:ligatures w14:val="standardContextual"/>
-        </w:rPr>
-      </w:pPr>
-      <w:r>
-        <w:br w:type="page"/>
-      </w:r>
-    </w:p>
-    <w:p>
-      <w:pPr>
-        <w:pStyle w:val="Heading2"/>
-      </w:pPr>
-      <w:bookmarkStart w:id="13" w:name="_Toc437591500"/>
-      <w:r>
-        <w:lastRenderedPageBreak/>
-        <w:t>Completed view layouts</w:t>
-      </w:r>
-      <w:bookmarkEnd w:id="13"/>
-    </w:p>
-    <w:p>
       <w:pPr>
         <w:pStyle w:val="Heading3"/>
       </w:pPr>
-      <w:bookmarkStart w:id="14" w:name="_Toc437591501"/>
+      <w:bookmarkStart w:id="18" w:name="_Toc440181247"/>
       <w:r>
         <w:t>Student List Page</w:t>
       </w:r>
-      <w:bookmarkEnd w:id="14"/>
+      <w:bookmarkEnd w:id="18"/>
     </w:p>
     <w:p>
       <w:r>
@@ -3938,15 +4210,21 @@
       <w:pPr>
         <w:pStyle w:val="Heading3"/>
       </w:pPr>
-      <w:bookmarkStart w:id="15" w:name="_Toc437591502"/>
+      <w:bookmarkStart w:id="19" w:name="_Toc440181248"/>
       <w:r>
         <w:t>Student Details Page</w:t>
       </w:r>
-      <w:bookmarkEnd w:id="15"/>
+      <w:bookmarkEnd w:id="19"/>
     </w:p>
     <w:p>
       <w:r>
         <w:t>Click through to either marking view or result view</w:t>
+      </w:r>
+      <w:r>
+        <w:t>. The layout has been edited to include the module code and name assigned to each student. The mark button clicks through to the module marking page.</w:t>
+      </w:r>
+      <w:r>
+        <w:t xml:space="preserve"> As module marking is saved a result ID is generated which adds the Result button to the student detail page.</w:t>
       </w:r>
     </w:p>
     <w:p>
@@ -4032,7 +4310,7 @@
       <w:pPr>
         <w:pStyle w:val="Heading3"/>
       </w:pPr>
-      <w:bookmarkStart w:id="16" w:name="_Toc437591503"/>
+      <w:bookmarkStart w:id="20" w:name="_Toc440181249"/>
       <w:r>
         <w:rPr>
           <w:noProof/>
@@ -4128,7 +4406,7 @@
       <w:r>
         <w:t>Marking Tool View</w:t>
       </w:r>
-      <w:bookmarkEnd w:id="16"/>
+      <w:bookmarkEnd w:id="20"/>
     </w:p>
     <w:p>
       <w:r>
@@ -4139,11 +4417,11 @@
       <w:pPr>
         <w:pStyle w:val="Heading3"/>
       </w:pPr>
-      <w:bookmarkStart w:id="17" w:name="_Toc437591504"/>
+      <w:bookmarkStart w:id="21" w:name="_Toc440181250"/>
       <w:r>
         <w:t>Edit View page</w:t>
       </w:r>
-      <w:bookmarkEnd w:id="17"/>
+      <w:bookmarkEnd w:id="21"/>
     </w:p>
     <w:p>
       <w:r>
@@ -4171,7 +4449,7 @@
       <w:r>
         <w:br w:type="column"/>
       </w:r>
-      <w:bookmarkStart w:id="18" w:name="_Toc437591505"/>
+      <w:bookmarkStart w:id="22" w:name="_Toc440181251"/>
       <w:r>
         <w:rPr>
           <w:noProof/>
@@ -4261,7 +4539,7 @@
       <w:r>
         <w:t>Results Page</w:t>
       </w:r>
-      <w:bookmarkEnd w:id="18"/>
+      <w:bookmarkEnd w:id="22"/>
     </w:p>
     <w:p>
       <w:r>
@@ -4288,200 +4566,11 @@
     </w:p>
     <w:p>
       <w:pPr>
-        <w:pStyle w:val="Heading1"/>
-      </w:pPr>
-      <w:bookmarkStart w:id="19" w:name="_Toc437591506"/>
-      <w:r>
-        <w:lastRenderedPageBreak/>
-        <w:t>Implementation</w:t>
-      </w:r>
-      <w:bookmarkEnd w:id="19"/>
-    </w:p>
-    <w:p>
-      <w:pPr>
-        <w:pStyle w:val="Heading2"/>
-      </w:pPr>
-      <w:bookmarkStart w:id="20" w:name="_Toc437591507"/>
-      <w:r>
-        <w:t>Build relational database structure</w:t>
-      </w:r>
-      <w:bookmarkEnd w:id="20"/>
-      <w:r>
-        <w:t xml:space="preserve"> </w:t>
-      </w:r>
-    </w:p>
-    <w:p>
-      <w:r>
-        <w:t xml:space="preserve">I started by drawing my design on paper. My initial design had the connection between students and module with an assignment table. This design element caused some issue with the relation between the table and the updating of related tables. I fixed this by creating a Module Enrolment table which held foreign keys for Students, Modules, and Results. </w:t>
-      </w:r>
-    </w:p>
-    <w:p>
-      <w:r>
-        <w:t xml:space="preserve">The </w:t>
-      </w:r>
-      <w:proofErr w:type="spellStart"/>
-      <w:r>
-        <w:t>AssignmentSubmission</w:t>
-      </w:r>
-      <w:proofErr w:type="spellEnd"/>
-      <w:r>
-        <w:t xml:space="preserve"> Table will be accessed in phase two, when implementing the functionality of students having the ability to submit assignment links.</w:t>
-      </w:r>
-    </w:p>
-    <w:p>
-      <w:pPr>
-        <w:rPr>
-          <w:noProof/>
-          <w:lang w:eastAsia="en-NZ"/>
-        </w:rPr>
-      </w:pPr>
-    </w:p>
-    <w:p>
-      <w:bookmarkStart w:id="21" w:name="_GoBack"/>
-      <w:bookmarkEnd w:id="21"/>
-      <w:r>
-        <w:rPr>
-          <w:noProof/>
-          <w:lang w:eastAsia="en-NZ"/>
-        </w:rPr>
-        <w:drawing>
-          <wp:inline distT="0" distB="0" distL="0" distR="0" wp14:anchorId="09D9716C" wp14:editId="75E0FFBE">
-            <wp:extent cx="4882551" cy="2372265"/>
-            <wp:effectExtent l="133350" t="133350" r="146685" b="161925"/>
-            <wp:docPr id="2" name="Picture 2"/>
-            <wp:cNvGraphicFramePr>
-              <a:graphicFrameLocks xmlns:a="http://schemas.openxmlformats.org/drawingml/2006/main" noChangeAspect="1"/>
-            </wp:cNvGraphicFramePr>
-            <a:graphic xmlns:a="http://schemas.openxmlformats.org/drawingml/2006/main">
-              <a:graphicData uri="http://schemas.openxmlformats.org/drawingml/2006/picture">
-                <pic:pic xmlns:pic="http://schemas.openxmlformats.org/drawingml/2006/picture">
-                  <pic:nvPicPr>
-                    <pic:cNvPr id="3" name="NewDatabase.png"/>
-                    <pic:cNvPicPr/>
-                  </pic:nvPicPr>
-                  <pic:blipFill rotWithShape="1">
-                    <a:blip r:embed="rId13">
-                      <a:extLst>
-                        <a:ext uri="{28A0092B-C50C-407E-A947-70E740481C1C}">
-                          <a14:useLocalDpi xmlns:a14="http://schemas.microsoft.com/office/drawing/2010/main" val="0"/>
-                        </a:ext>
-                      </a:extLst>
-                    </a:blip>
-                    <a:srcRect r="16568" b="40870"/>
-                    <a:stretch/>
-                  </pic:blipFill>
-                  <pic:spPr bwMode="auto">
-                    <a:xfrm>
-                      <a:off x="0" y="0"/>
-                      <a:ext cx="4882551" cy="2372265"/>
-                    </a:xfrm>
-                    <a:prstGeom prst="rect">
-                      <a:avLst/>
-                    </a:prstGeom>
-                    <a:solidFill>
-                      <a:srgbClr val="FFFFFF">
-                        <a:shade val="85000"/>
-                      </a:srgbClr>
-                    </a:solidFill>
-                    <a:ln w="88900" cap="sq" cmpd="sng" algn="ctr">
-                      <a:solidFill>
-                        <a:srgbClr val="FFFFFF"/>
-                      </a:solidFill>
-                      <a:prstDash val="solid"/>
-                      <a:miter lim="800000"/>
-                      <a:headEnd type="none" w="med" len="med"/>
-                      <a:tailEnd type="none" w="med" len="med"/>
-                    </a:ln>
-                    <a:effectLst>
-                      <a:outerShdw blurRad="55000" dist="18000" dir="5400000" algn="tl" rotWithShape="0">
-                        <a:srgbClr val="000000">
-                          <a:alpha val="40000"/>
-                        </a:srgbClr>
-                      </a:outerShdw>
-                    </a:effectLst>
-                    <a:scene3d>
-                      <a:camera prst="orthographicFront"/>
-                      <a:lightRig rig="twoPt" dir="t">
-                        <a:rot lat="0" lon="0" rev="7200000"/>
-                      </a:lightRig>
-                    </a:scene3d>
-                    <a:sp3d>
-                      <a:bevelT w="25400" h="19050"/>
-                      <a:contourClr>
-                        <a:srgbClr val="FFFFFF"/>
-                      </a:contourClr>
-                    </a:sp3d>
-                    <a:extLst>
-                      <a:ext uri="{53640926-AAD7-44D8-BBD7-CCE9431645EC}">
-                        <a14:shadowObscured xmlns:a14="http://schemas.microsoft.com/office/drawing/2010/main"/>
-                      </a:ext>
-                    </a:extLst>
-                  </pic:spPr>
-                </pic:pic>
-              </a:graphicData>
-            </a:graphic>
-          </wp:inline>
-        </w:drawing>
-      </w:r>
-    </w:p>
-    <w:p>
-      <w:pPr>
-        <w:pStyle w:val="Heading2"/>
-      </w:pPr>
-      <w:bookmarkStart w:id="22" w:name="_Toc437591508"/>
-      <w:r>
-        <w:t>Build Student</w:t>
-      </w:r>
-      <w:r>
-        <w:t>,</w:t>
-      </w:r>
-      <w:r>
-        <w:t xml:space="preserve"> </w:t>
-      </w:r>
-      <w:r>
-        <w:t xml:space="preserve">Module, Overview comments, overtitles </w:t>
-      </w:r>
-      <w:r>
-        <w:t>MVC</w:t>
-      </w:r>
-      <w:bookmarkEnd w:id="22"/>
-      <w:r>
-        <w:t xml:space="preserve"> </w:t>
-      </w:r>
-    </w:p>
-    <w:p>
-      <w:r>
-        <w:t>I used ASP.NET to scaffold the Module View Controllers for these tables. This automatically generated the functionality to update, delete and create students, modules, overview comments and titles. I then modified the student detail view to display the modules assigned to each student</w:t>
-      </w:r>
-      <w:r>
-        <w:t>.</w:t>
-      </w:r>
-    </w:p>
-    <w:p>
-      <w:r>
-        <w:t>Phase two, I will modify the Module display to show the overview comments and titles per module. Then create the ability to update this display in a single view.</w:t>
-      </w:r>
-    </w:p>
-    <w:p>
-      <w:pPr>
         <w:rPr>
           <w:rStyle w:val="Heading2Char"/>
         </w:rPr>
       </w:pPr>
-      <w:r>
-        <w:rPr>
-          <w:rStyle w:val="Heading2Char"/>
-        </w:rPr>
-        <w:br w:type="page"/>
-      </w:r>
-    </w:p>
-    <w:p>
-      <w:pPr>
-        <w:rPr>
-          <w:rStyle w:val="Heading2Char"/>
-        </w:rPr>
-      </w:pPr>
-      <w:bookmarkStart w:id="23" w:name="_Toc437591509"/>
+      <w:bookmarkStart w:id="23" w:name="_Toc440181252"/>
       <w:r>
         <w:rPr>
           <w:rStyle w:val="Heading2Char"/>
@@ -4558,7 +4647,7 @@
       <w:pPr>
         <w:pStyle w:val="Heading3"/>
       </w:pPr>
-      <w:bookmarkStart w:id="24" w:name="_Toc437591510"/>
+      <w:bookmarkStart w:id="24" w:name="_Toc440181253"/>
       <w:r>
         <w:t>View Model Code:</w:t>
       </w:r>
@@ -6779,7 +6868,6 @@
           <w:szCs w:val="19"/>
           <w:highlight w:val="white"/>
         </w:rPr>
-        <w:lastRenderedPageBreak/>
         <w:t xml:space="preserve">            </w:t>
       </w:r>
       <w:r>
@@ -6832,6 +6920,7 @@
           <w:szCs w:val="19"/>
           <w:highlight w:val="white"/>
         </w:rPr>
+        <w:lastRenderedPageBreak/>
         <w:t xml:space="preserve">            </w:t>
       </w:r>
       <w:proofErr w:type="spellStart"/>
@@ -8358,7 +8447,7 @@
       <w:pPr>
         <w:pStyle w:val="Heading2"/>
       </w:pPr>
-      <w:bookmarkStart w:id="25" w:name="_Toc437591511"/>
+      <w:bookmarkStart w:id="25" w:name="_Toc440181254"/>
       <w:r>
         <w:lastRenderedPageBreak/>
         <w:t>Build Result View Page - Edit option for lecturer – view only for student</w:t>
@@ -10733,7 +10822,6 @@
           <w:szCs w:val="19"/>
           <w:highlight w:val="white"/>
         </w:rPr>
-        <w:lastRenderedPageBreak/>
         <w:t xml:space="preserve">            </w:t>
       </w:r>
       <w:proofErr w:type="spellStart"/>
@@ -10929,6 +11017,7 @@
           <w:szCs w:val="19"/>
           <w:highlight w:val="white"/>
         </w:rPr>
+        <w:lastRenderedPageBreak/>
         <w:t xml:space="preserve">        }</w:t>
       </w:r>
     </w:p>
@@ -10941,7 +11030,7 @@
       <w:pPr>
         <w:pStyle w:val="Heading2"/>
       </w:pPr>
-      <w:bookmarkStart w:id="26" w:name="_Toc437591512"/>
+      <w:bookmarkStart w:id="26" w:name="_Toc440181255"/>
       <w:r>
         <w:t>Build Edit View Page</w:t>
       </w:r>
@@ -13017,7 +13106,6 @@
           <w:szCs w:val="19"/>
           <w:highlight w:val="white"/>
         </w:rPr>
-        <w:lastRenderedPageBreak/>
         <w:t xml:space="preserve">            MyEditVM.myMarksSet5 = </w:t>
       </w:r>
       <w:proofErr w:type="gramStart"/>
@@ -13295,6 +13383,7 @@
           <w:szCs w:val="19"/>
           <w:highlight w:val="white"/>
         </w:rPr>
+        <w:lastRenderedPageBreak/>
         <w:t xml:space="preserve">            </w:t>
       </w:r>
       <w:proofErr w:type="spellStart"/>
@@ -14650,7 +14739,7 @@
       <w:pPr>
         <w:pStyle w:val="Heading1"/>
       </w:pPr>
-      <w:bookmarkStart w:id="27" w:name="_Toc437591513"/>
+      <w:bookmarkStart w:id="27" w:name="_Toc440181256"/>
       <w:r>
         <w:lastRenderedPageBreak/>
         <w:t>Troubleshoot</w:t>
@@ -14661,7 +14750,7 @@
       <w:pPr>
         <w:pStyle w:val="Heading3"/>
       </w:pPr>
-      <w:bookmarkStart w:id="28" w:name="_Toc437591514"/>
+      <w:bookmarkStart w:id="28" w:name="_Toc440181257"/>
       <w:r>
         <w:t>Rubric Table set up</w:t>
       </w:r>
@@ -14669,7 +14758,10 @@
     </w:p>
     <w:p>
       <w:r>
-        <w:t xml:space="preserve">Pulling out the single values for my Marks proved to be more difficult than first realised. This proved to be an issue as well when wanting to change the cell colour of each selected mark. My solution was to create a single table for each to the Rubric Row values. This did cause a lot of repetitive code which I would like to revisit at a later stage to see if it can be simplified. I also means that code change has to take place in five different places. </w:t>
+        <w:t>Pulling out the single values for my Marks proved to be more difficult than first realised. This proved to be an issue as well when wanting to change the cell colour of each selected mark. My solution was to create a single table for each to the Rubric Row values. This did cause a lot of repetitive code which I would like to revisit at a later stage to see if it can be simplified</w:t>
+      </w:r>
+      <w:r>
+        <w:t xml:space="preserve"> and update code in one place. </w:t>
       </w:r>
     </w:p>
     <w:p>
@@ -14719,7 +14811,7 @@
       <w:pPr>
         <w:pStyle w:val="Heading3"/>
       </w:pPr>
-      <w:bookmarkStart w:id="29" w:name="_Toc437591515"/>
+      <w:bookmarkStart w:id="29" w:name="_Toc440181258"/>
       <w:proofErr w:type="spellStart"/>
       <w:r>
         <w:t>MarkSet</w:t>
@@ -15852,7 +15944,6 @@
           <w:szCs w:val="19"/>
           <w:highlight w:val="white"/>
         </w:rPr>
-        <w:lastRenderedPageBreak/>
         <w:t xml:space="preserve">        </w:t>
       </w:r>
       <w:r>
@@ -16083,6 +16174,7 @@
           <w:szCs w:val="19"/>
           <w:highlight w:val="white"/>
         </w:rPr>
+        <w:lastRenderedPageBreak/>
         <w:t xml:space="preserve">        </w:t>
       </w:r>
       <w:proofErr w:type="gramStart"/>
@@ -17858,7 +17950,7 @@
       <w:pPr>
         <w:pStyle w:val="Heading3"/>
       </w:pPr>
-      <w:bookmarkStart w:id="30" w:name="_Toc437591516"/>
+      <w:bookmarkStart w:id="30" w:name="_Toc440181259"/>
       <w:r>
         <w:lastRenderedPageBreak/>
         <w:t>Deleting Related Data</w:t>
@@ -17869,11 +17961,9 @@
       <w:r>
         <w:t xml:space="preserve">I couldn’t delete a student due to the relation the student have with the module </w:t>
       </w:r>
-      <w:proofErr w:type="spellStart"/>
-      <w:r>
-        <w:t>enrollment</w:t>
-      </w:r>
-      <w:proofErr w:type="spellEnd"/>
+      <w:r>
+        <w:t>enrolment</w:t>
+      </w:r>
       <w:r>
         <w:t xml:space="preserve"> table. Solution was to delete all the entries in the table that contained the student FK with the student ID I had to delete</w:t>
       </w:r>
@@ -18887,13 +18977,45 @@
         </w:rPr>
         <w:t xml:space="preserve">        }</w:t>
       </w:r>
+    </w:p>
+    <w:p>
+      <w:pPr>
+        <w:autoSpaceDE w:val="0"/>
+        <w:autoSpaceDN w:val="0"/>
+        <w:adjustRightInd w:val="0"/>
+        <w:spacing w:before="0" w:after="0" w:line="240" w:lineRule="auto"/>
+        <w:rPr>
+          <w:rFonts w:ascii="Consolas" w:hAnsi="Consolas" w:cs="Consolas"/>
+          <w:color w:val="000000"/>
+          <w:kern w:val="0"/>
+          <w:sz w:val="19"/>
+          <w:szCs w:val="19"/>
+          <w:highlight w:val="white"/>
+        </w:rPr>
+      </w:pPr>
+    </w:p>
+    <w:p>
+      <w:pPr>
+        <w:autoSpaceDE w:val="0"/>
+        <w:autoSpaceDN w:val="0"/>
+        <w:adjustRightInd w:val="0"/>
+        <w:spacing w:before="0" w:after="0" w:line="240" w:lineRule="auto"/>
+        <w:rPr>
+          <w:rFonts w:ascii="Consolas" w:hAnsi="Consolas" w:cs="Consolas"/>
+          <w:color w:val="000000"/>
+          <w:kern w:val="0"/>
+          <w:sz w:val="19"/>
+          <w:szCs w:val="19"/>
+          <w:highlight w:val="white"/>
+        </w:rPr>
+      </w:pPr>
     </w:p>
     <w:p/>
     <w:sectPr>
       <w:headerReference w:type="default" r:id="rId26"/>
       <w:footerReference w:type="default" r:id="rId27"/>
       <w:pgSz w:w="12240" w:h="15840" w:code="1"/>
-      <w:pgMar w:top="2520" w:right="1512" w:bottom="1800" w:left="1512" w:header="1080" w:footer="720" w:gutter="0"/>
+      <w:pgMar w:top="2520" w:right="1512" w:bottom="1276" w:left="1512" w:header="1080" w:footer="720" w:gutter="0"/>
       <w:pgNumType w:start="1"/>
       <w:cols w:space="720"/>
       <w:docGrid w:linePitch="360"/>
@@ -18949,7 +19071,7 @@
       <w:rPr>
         <w:noProof/>
       </w:rPr>
-      <w:t>16</w:t>
+      <w:t>4</w:t>
     </w:r>
     <w:r>
       <w:fldChar w:fldCharType="end"/>
@@ -19021,7 +19143,7 @@
       <w:rPr>
         <w:noProof/>
       </w:rPr>
-      <w:instrText>Troubleshoot</w:instrText>
+      <w:instrText>User Experience Design Flow and Database Design</w:instrText>
     </w:r>
     <w:r>
       <w:rPr>
@@ -19045,7 +19167,7 @@
       <w:rPr>
         <w:noProof/>
       </w:rPr>
-      <w:instrText>Troubleshoot</w:instrText>
+      <w:instrText>User Experience Design Flow and Database Design</w:instrText>
     </w:r>
     <w:r>
       <w:rPr>
@@ -19060,7 +19182,7 @@
       <w:rPr>
         <w:noProof/>
       </w:rPr>
-      <w:t>Troubleshoot</w:t>
+      <w:t>User Experience Design Flow and Database Design</w:t>
     </w:r>
     <w:r>
       <w:fldChar w:fldCharType="end"/>
@@ -39026,275 +39148,275 @@
     </dgm:pt>
   </dgm:ptLst>
   <dgm:cxnLst>
-    <dgm:cxn modelId="{77402419-A87E-49FB-8500-E142A2BF7059}" type="presOf" srcId="{5490E195-86D1-41FE-94B8-7B54CB472D94}" destId="{C2824CCA-DA1E-4FD4-A803-4242CBA76278}" srcOrd="0" destOrd="0" presId="urn:microsoft.com/office/officeart/2005/8/layout/orgChart1"/>
-    <dgm:cxn modelId="{F2884C2F-D2AE-42CB-BD80-F65BF600102D}" type="presOf" srcId="{2347D51B-8735-4753-8EE9-17638F67BF2B}" destId="{72F9B7D5-2FDA-45FB-A613-07E29E4D6F58}" srcOrd="1" destOrd="0" presId="urn:microsoft.com/office/officeart/2005/8/layout/orgChart1"/>
+    <dgm:cxn modelId="{59136A8E-319A-473C-BB64-EA75B972E438}" type="presOf" srcId="{5E061574-E9A6-4971-AAEF-EEE48CF1A6BA}" destId="{E00820A7-B892-4AA1-8D63-9D9101491B63}" srcOrd="1" destOrd="0" presId="urn:microsoft.com/office/officeart/2005/8/layout/orgChart1"/>
+    <dgm:cxn modelId="{57E3CED0-9083-4CBA-9BCD-22B333C7F25D}" srcId="{90B66998-DA07-4700-8556-32DF88B556BE}" destId="{29E44962-3705-489E-A2EC-E353DE8AA24B}" srcOrd="0" destOrd="0" parTransId="{9EF3BAE1-D9E6-4169-81A4-A98FA7AA389E}" sibTransId="{3BE11A35-1DF9-4FC0-9539-F7973B2354F6}"/>
+    <dgm:cxn modelId="{3B3A05C6-8174-40DB-92FA-89EC12C53F40}" type="presOf" srcId="{29E44962-3705-489E-A2EC-E353DE8AA24B}" destId="{8255B0B4-3DB6-4C5F-AC6E-443F0FC6E4B3}" srcOrd="0" destOrd="0" presId="urn:microsoft.com/office/officeart/2005/8/layout/orgChart1"/>
+    <dgm:cxn modelId="{248E2DBA-AB9F-4708-923F-880386F68982}" type="presOf" srcId="{14FF4CB9-A477-4156-A1D8-4F837361D2A7}" destId="{862596F2-7DA3-4281-8B1E-B3AD575B0E62}" srcOrd="0" destOrd="0" presId="urn:microsoft.com/office/officeart/2005/8/layout/orgChart1"/>
+    <dgm:cxn modelId="{C8314C22-91EB-46EB-8926-40C0B519F167}" type="presOf" srcId="{A6F5A822-B486-4389-BF35-56B88B04826E}" destId="{C18CDE11-DDD3-4B5B-8862-B4E8E61F1A75}" srcOrd="1" destOrd="0" presId="urn:microsoft.com/office/officeart/2005/8/layout/orgChart1"/>
+    <dgm:cxn modelId="{88454C0F-9B16-4008-84A1-32091CA10C5E}" type="presOf" srcId="{3866212D-AE8C-4A90-8DB1-57E135585C1E}" destId="{06126661-B68A-4251-A93F-1884A26E256E}" srcOrd="0" destOrd="0" presId="urn:microsoft.com/office/officeart/2005/8/layout/orgChart1"/>
+    <dgm:cxn modelId="{05EC1205-7060-4EA5-9195-AD1E4312CBF0}" srcId="{9EC168FA-C0DB-48F4-8B0D-3023DBA05C1F}" destId="{5E061574-E9A6-4971-AAEF-EEE48CF1A6BA}" srcOrd="0" destOrd="0" parTransId="{60C69C4D-93D1-4961-B40F-DC8B0104E632}" sibTransId="{CC161A92-1802-453B-BF9E-18D26D3BBA73}"/>
+    <dgm:cxn modelId="{2545932B-932C-47F0-9E6F-DCC492EDB145}" type="presOf" srcId="{C07697E2-4D6A-4F77-986F-0CB60275EE01}" destId="{F9C19F57-EF0B-41C6-B6C2-9B8945A0932E}" srcOrd="0" destOrd="0" presId="urn:microsoft.com/office/officeart/2005/8/layout/orgChart1"/>
+    <dgm:cxn modelId="{1B0DC16F-D9C1-44BA-90AA-9307C34E167F}" type="presOf" srcId="{E9EC2F9B-FDFF-4AF5-89BF-E46E4FF5AD12}" destId="{6C627F8E-8D6B-44A4-A554-5E9AAD5782C4}" srcOrd="0" destOrd="0" presId="urn:microsoft.com/office/officeart/2005/8/layout/orgChart1"/>
+    <dgm:cxn modelId="{74259341-81BB-4DBF-80CE-A885AA8449BC}" type="presOf" srcId="{EB7C0A0E-F668-4405-8A9B-FCD5E8565ED6}" destId="{002426F5-BBB8-4CFE-AADB-A47F122A0EE8}" srcOrd="0" destOrd="0" presId="urn:microsoft.com/office/officeart/2005/8/layout/orgChart1"/>
+    <dgm:cxn modelId="{4D1A54A0-5DCB-48DA-A11F-81334AEB9391}" type="presOf" srcId="{60C69C4D-93D1-4961-B40F-DC8B0104E632}" destId="{8ACA86DC-48D4-4E2D-97B4-91334ABAEFA2}" srcOrd="0" destOrd="0" presId="urn:microsoft.com/office/officeart/2005/8/layout/orgChart1"/>
+    <dgm:cxn modelId="{1500EAFC-58FE-4A2F-833A-19BF74B23D5C}" srcId="{9EC168FA-C0DB-48F4-8B0D-3023DBA05C1F}" destId="{2632FFB1-6F97-4F9D-8000-363EB41D4ABD}" srcOrd="2" destOrd="0" parTransId="{FB4BEB11-ACAA-4950-B49F-595AEE475228}" sibTransId="{2BF64696-26CA-46F5-B3B6-4EC272540390}"/>
+    <dgm:cxn modelId="{5DA8B8A6-7305-4A92-9D09-4385089B5DE6}" type="presOf" srcId="{0318706E-42FF-484E-A488-71B41FE8293E}" destId="{127B0621-A4E8-4DCD-95A9-A95831159353}" srcOrd="0" destOrd="0" presId="urn:microsoft.com/office/officeart/2005/8/layout/orgChart1"/>
+    <dgm:cxn modelId="{8F39E99D-56E0-4281-9946-C9B339BFB3EE}" type="presOf" srcId="{4926F883-D803-47E4-A823-0132F3A66841}" destId="{568B0273-D707-48CD-9879-088F53CE1FFB}" srcOrd="1" destOrd="0" presId="urn:microsoft.com/office/officeart/2005/8/layout/orgChart1"/>
+    <dgm:cxn modelId="{4F8C6AB5-1302-4632-9042-5117F2FCA36F}" type="presOf" srcId="{2632FFB1-6F97-4F9D-8000-363EB41D4ABD}" destId="{CE3D47A2-C973-437A-AE27-A31A193561B4}" srcOrd="0" destOrd="0" presId="urn:microsoft.com/office/officeart/2005/8/layout/orgChart1"/>
+    <dgm:cxn modelId="{C1D47DF1-3BB8-479B-A1E4-C2690EA3F841}" type="presOf" srcId="{C8DEF5DF-7807-441F-A815-D72A8A54BE55}" destId="{969E24CC-7E78-4F86-B577-9A2B400219E5}" srcOrd="0" destOrd="0" presId="urn:microsoft.com/office/officeart/2005/8/layout/orgChart1"/>
+    <dgm:cxn modelId="{BF411253-F94F-4BFF-A92F-B2AFBE91F285}" type="presOf" srcId="{FE0F9A91-33BA-4321-99CF-55BE79C2A2EF}" destId="{216F19D5-4D2A-46EF-B4D5-8B67FB596784}" srcOrd="0" destOrd="0" presId="urn:microsoft.com/office/officeart/2005/8/layout/orgChart1"/>
+    <dgm:cxn modelId="{64AEEE6C-89A7-48A6-992E-9F017B3E2193}" type="presOf" srcId="{90B66998-DA07-4700-8556-32DF88B556BE}" destId="{8F361186-BFC3-4A37-A3C0-8FD27C01E942}" srcOrd="1" destOrd="0" presId="urn:microsoft.com/office/officeart/2005/8/layout/orgChart1"/>
+    <dgm:cxn modelId="{42611705-CF59-497C-8750-BE67678A911E}" type="presOf" srcId="{E7B0400A-2FF4-4B98-8F44-D80C6A70B30F}" destId="{EAADB2CA-5471-4D62-8B26-C4972B1491FA}" srcOrd="0" destOrd="0" presId="urn:microsoft.com/office/officeart/2005/8/layout/orgChart1"/>
+    <dgm:cxn modelId="{D0BF0D8A-C465-4C7E-8A40-1B6109132A3E}" type="presOf" srcId="{C77CE323-C66A-441E-A764-3BEAA1CB32D5}" destId="{78DCCD91-5177-497D-ADB0-183ABC8B2D04}" srcOrd="0" destOrd="0" presId="urn:microsoft.com/office/officeart/2005/8/layout/orgChart1"/>
+    <dgm:cxn modelId="{DB50080A-FE73-43D7-8989-34FBDFECF92B}" srcId="{FE0F9A91-33BA-4321-99CF-55BE79C2A2EF}" destId="{EB7C0A0E-F668-4405-8A9B-FCD5E8565ED6}" srcOrd="1" destOrd="0" parTransId="{6508BBA2-12DA-49D0-BB79-5AA36A53B253}" sibTransId="{B79842CB-0918-4465-A0FD-FA497A5BEF52}"/>
+    <dgm:cxn modelId="{7B9AB577-7CB1-47BF-AB17-4BF6E0D9C974}" type="presOf" srcId="{D1B2DF7D-3C47-43CE-9FC8-E4E8626FD1FF}" destId="{93447958-570B-4F0E-8F4F-486A47AE8376}" srcOrd="0" destOrd="0" presId="urn:microsoft.com/office/officeart/2005/8/layout/orgChart1"/>
+    <dgm:cxn modelId="{E793148A-16C2-466C-8F07-3F77E8839E8E}" srcId="{FE0F9A91-33BA-4321-99CF-55BE79C2A2EF}" destId="{7087B5BE-6CCD-4D44-A56C-8F2788DD2072}" srcOrd="2" destOrd="0" parTransId="{AF3A16A2-8581-4FDD-A17C-513E305243BA}" sibTransId="{BB8F359B-D577-46B9-851A-B8655A4A7F4B}"/>
+    <dgm:cxn modelId="{10038A31-400E-4D99-8F15-35629E1FAE44}" srcId="{14FF4CB9-A477-4156-A1D8-4F837361D2A7}" destId="{D4B11226-7659-431D-88CF-FD1558672A6B}" srcOrd="0" destOrd="0" parTransId="{E7B0400A-2FF4-4B98-8F44-D80C6A70B30F}" sibTransId="{9ED30AD7-1AA2-4853-B106-2E2F20B69C25}"/>
+    <dgm:cxn modelId="{6B9242D1-57B5-4B16-AB58-04D89138860A}" type="presOf" srcId="{EB7C0A0E-F668-4405-8A9B-FCD5E8565ED6}" destId="{E31FC0BB-57B0-40C2-8B8D-D6A8FA1892ED}" srcOrd="1" destOrd="0" presId="urn:microsoft.com/office/officeart/2005/8/layout/orgChart1"/>
+    <dgm:cxn modelId="{1F677ABE-E7E4-4B88-A936-F0D83DE6939B}" type="presOf" srcId="{978C4801-EE1E-4F0D-B7B3-00B04DB4B820}" destId="{39342EF6-DEC4-4E4D-A1D0-75B86B8674CE}" srcOrd="0" destOrd="0" presId="urn:microsoft.com/office/officeart/2005/8/layout/orgChart1"/>
+    <dgm:cxn modelId="{22A76404-ABC4-4573-B032-E71048EC10CF}" type="presOf" srcId="{755A7E15-2F83-4966-B16D-74482A0B1B5F}" destId="{9702EEF3-F337-4D82-A3A1-61EA6B9D4873}" srcOrd="1" destOrd="0" presId="urn:microsoft.com/office/officeart/2005/8/layout/orgChart1"/>
+    <dgm:cxn modelId="{7ED49FC9-142B-49B6-8409-DE26FD65327F}" type="presOf" srcId="{7087B5BE-6CCD-4D44-A56C-8F2788DD2072}" destId="{0FFAA65C-651E-49F8-8408-51A6F20C6DE1}" srcOrd="0" destOrd="0" presId="urn:microsoft.com/office/officeart/2005/8/layout/orgChart1"/>
+    <dgm:cxn modelId="{12B7487E-DCEE-46DE-BC61-876A8C973C0F}" type="presOf" srcId="{B2DCE47C-8333-4F37-96B1-FAE0C2233398}" destId="{DCF4D1B4-4EE1-41D6-BF33-A63BC5B0ABE6}" srcOrd="0" destOrd="0" presId="urn:microsoft.com/office/officeart/2005/8/layout/orgChart1"/>
+    <dgm:cxn modelId="{A278D2EB-6DB1-4DFE-A766-657BFABED598}" type="presOf" srcId="{4926F883-D803-47E4-A823-0132F3A66841}" destId="{860EB605-F1A4-4A12-9B32-47D44BF06114}" srcOrd="0" destOrd="0" presId="urn:microsoft.com/office/officeart/2005/8/layout/orgChart1"/>
+    <dgm:cxn modelId="{9A5935CA-ADDC-4E04-B5E9-D10166EE2A70}" srcId="{9EC168FA-C0DB-48F4-8B0D-3023DBA05C1F}" destId="{C07697E2-4D6A-4F77-986F-0CB60275EE01}" srcOrd="1" destOrd="0" parTransId="{5490E195-86D1-41FE-94B8-7B54CB472D94}" sibTransId="{8F85334C-A25B-4B92-B402-2F3550E3718A}"/>
+    <dgm:cxn modelId="{45F899DC-5309-445D-A733-5EA9B685B24A}" type="presOf" srcId="{9EF3BAE1-D9E6-4169-81A4-A98FA7AA389E}" destId="{4F9F354F-AD2F-4D72-8DEF-3ADB7F98ECD1}" srcOrd="0" destOrd="0" presId="urn:microsoft.com/office/officeart/2005/8/layout/orgChart1"/>
+    <dgm:cxn modelId="{4D097698-33F3-429A-AF2F-9A348479277A}" srcId="{29E44962-3705-489E-A2EC-E353DE8AA24B}" destId="{2347D51B-8735-4753-8EE9-17638F67BF2B}" srcOrd="3" destOrd="0" parTransId="{9899CC86-0613-45FC-9629-69825D841A27}" sibTransId="{3C28AAC9-A8F2-448D-BFFE-1DDFD5140124}"/>
+    <dgm:cxn modelId="{A9E33265-6AD7-4A93-97C4-6C2A4EE16E6A}" type="presOf" srcId="{3E02399C-6B99-4474-AD59-13B0EC817434}" destId="{612CEEE8-89D6-4E63-A4C6-7AD96BAD0776}" srcOrd="0" destOrd="0" presId="urn:microsoft.com/office/officeart/2005/8/layout/orgChart1"/>
+    <dgm:cxn modelId="{C17F8F2B-1A09-481D-AF78-2A7195F001E6}" type="presOf" srcId="{08438398-9F0B-4372-9447-423346C546E6}" destId="{B4B039B4-2DE1-4FF8-A351-AA465DEA2700}" srcOrd="1" destOrd="0" presId="urn:microsoft.com/office/officeart/2005/8/layout/orgChart1"/>
+    <dgm:cxn modelId="{CB77BC54-A119-4BAC-A464-B5B73D5A31C3}" type="presOf" srcId="{CBB3B76B-B04B-4148-87FD-419229E59E3A}" destId="{46C7BE60-0555-44D2-A09D-72837BE45447}" srcOrd="0" destOrd="0" presId="urn:microsoft.com/office/officeart/2005/8/layout/orgChart1"/>
+    <dgm:cxn modelId="{6254BF18-A457-44BC-AA96-4BEC4691C923}" type="presOf" srcId="{D4B11226-7659-431D-88CF-FD1558672A6B}" destId="{F8F4CF68-9F49-4A15-9844-4B8F397EBCA9}" srcOrd="1" destOrd="0" presId="urn:microsoft.com/office/officeart/2005/8/layout/orgChart1"/>
+    <dgm:cxn modelId="{F4B6BAF7-A455-438F-A2C2-613B79F01097}" srcId="{FE0F9A91-33BA-4321-99CF-55BE79C2A2EF}" destId="{4ED3B50A-64F2-41E1-ADDD-7B08926A9967}" srcOrd="0" destOrd="0" parTransId="{C77CE323-C66A-441E-A764-3BEAA1CB32D5}" sibTransId="{AE1D1C11-DA37-4FEE-B72D-E923F5B07162}"/>
+    <dgm:cxn modelId="{FDA2E7A1-604B-41FC-801F-45984D4095F1}" type="presOf" srcId="{978C4801-EE1E-4F0D-B7B3-00B04DB4B820}" destId="{FECD7606-BC1D-4CED-9D9F-BAF68F90FA87}" srcOrd="1" destOrd="0" presId="urn:microsoft.com/office/officeart/2005/8/layout/orgChart1"/>
+    <dgm:cxn modelId="{06BBBE3E-E884-44CF-A761-C11EA92F52E6}" type="presOf" srcId="{9EC168FA-C0DB-48F4-8B0D-3023DBA05C1F}" destId="{31744DA0-9B34-4382-A02E-8FA88F681E9C}" srcOrd="0" destOrd="0" presId="urn:microsoft.com/office/officeart/2005/8/layout/orgChart1"/>
+    <dgm:cxn modelId="{5B264159-29DC-4918-A83E-741B408039B5}" srcId="{FE0F9A91-33BA-4321-99CF-55BE79C2A2EF}" destId="{0318706E-42FF-484E-A488-71B41FE8293E}" srcOrd="3" destOrd="0" parTransId="{50D3AB53-3ED3-4F49-BF1B-4E7B16C165F9}" sibTransId="{583889B7-22EA-4118-A26A-832211677C35}"/>
+    <dgm:cxn modelId="{3F9D395C-9DFE-470A-AAD8-023ABDE467A6}" type="presOf" srcId="{29E44962-3705-489E-A2EC-E353DE8AA24B}" destId="{18E1CBA6-9E5C-485B-A77A-C9124CF629A0}" srcOrd="1" destOrd="0" presId="urn:microsoft.com/office/officeart/2005/8/layout/orgChart1"/>
+    <dgm:cxn modelId="{F767A623-019F-4807-B0ED-22ABBB6961D1}" type="presOf" srcId="{90B66998-DA07-4700-8556-32DF88B556BE}" destId="{0C69F9C0-6D9C-4E5F-B425-44821E21B3D1}" srcOrd="0" destOrd="0" presId="urn:microsoft.com/office/officeart/2005/8/layout/orgChart1"/>
+    <dgm:cxn modelId="{D1C8B6BE-585D-4A72-8B81-D2618622CE2A}" type="presOf" srcId="{C07697E2-4D6A-4F77-986F-0CB60275EE01}" destId="{502AB319-F26B-4FA1-8DEE-ADFF83E5EC27}" srcOrd="1" destOrd="0" presId="urn:microsoft.com/office/officeart/2005/8/layout/orgChart1"/>
+    <dgm:cxn modelId="{193C4BF7-61BA-4825-9A5F-0E407C1D48EF}" type="presOf" srcId="{9EC168FA-C0DB-48F4-8B0D-3023DBA05C1F}" destId="{A57B43A1-6D03-413C-9F8D-6B27ACF76B39}" srcOrd="1" destOrd="0" presId="urn:microsoft.com/office/officeart/2005/8/layout/orgChart1"/>
+    <dgm:cxn modelId="{05ADD352-352A-4AEF-B994-B3F553FCCEF0}" type="presOf" srcId="{9BAFB501-CCAD-41E3-AD0B-7C07C350E142}" destId="{694FD23F-7102-4F3B-81C8-1C3DC2A7AA89}" srcOrd="0" destOrd="0" presId="urn:microsoft.com/office/officeart/2005/8/layout/orgChart1"/>
+    <dgm:cxn modelId="{18C9F570-C5F6-4E9E-83CD-7652FB0D923A}" type="presOf" srcId="{C948A3A2-52A7-438A-BBA0-97147B0D5F57}" destId="{004C9BA1-722A-4A80-B824-35056F561685}" srcOrd="0" destOrd="0" presId="urn:microsoft.com/office/officeart/2005/8/layout/orgChart1"/>
+    <dgm:cxn modelId="{F354B685-A9B4-4F74-9668-34496672408B}" type="presOf" srcId="{5490E195-86D1-41FE-94B8-7B54CB472D94}" destId="{C2824CCA-DA1E-4FD4-A803-4242CBA76278}" srcOrd="0" destOrd="0" presId="urn:microsoft.com/office/officeart/2005/8/layout/orgChart1"/>
+    <dgm:cxn modelId="{5713F3AC-2707-4EBD-975B-EE20366455CE}" srcId="{A6F5A822-B486-4389-BF35-56B88B04826E}" destId="{978C4801-EE1E-4F0D-B7B3-00B04DB4B820}" srcOrd="0" destOrd="0" parTransId="{C948A3A2-52A7-438A-BBA0-97147B0D5F57}" sibTransId="{6DA94977-D9D5-49C9-8957-9F31C2D80525}"/>
+    <dgm:cxn modelId="{5815605A-AB6C-45E8-A196-C7CDB99203FC}" type="presOf" srcId="{2347D51B-8735-4753-8EE9-17638F67BF2B}" destId="{72F9B7D5-2FDA-45FB-A613-07E29E4D6F58}" srcOrd="1" destOrd="0" presId="urn:microsoft.com/office/officeart/2005/8/layout/orgChart1"/>
+    <dgm:cxn modelId="{69E6D804-3C0F-4BA1-B6F1-31616893E1E7}" srcId="{29E44962-3705-489E-A2EC-E353DE8AA24B}" destId="{A6F5A822-B486-4389-BF35-56B88B04826E}" srcOrd="5" destOrd="0" parTransId="{2BD5E3C3-C51C-4A2F-8FFF-604F0635FDF2}" sibTransId="{3303842F-EC75-40A4-B58A-A32B84FA0AA3}"/>
+    <dgm:cxn modelId="{0C909DCA-E9DC-48A3-AA2A-4C7236DC73F0}" type="presOf" srcId="{4ED3B50A-64F2-41E1-ADDD-7B08926A9967}" destId="{E79C59D0-BED9-4BC9-ABC4-CC23A5CDB37D}" srcOrd="0" destOrd="0" presId="urn:microsoft.com/office/officeart/2005/8/layout/orgChart1"/>
+    <dgm:cxn modelId="{21FEB341-90E8-455D-B7FF-2A1A720B14C8}" type="presOf" srcId="{FE0F9A91-33BA-4321-99CF-55BE79C2A2EF}" destId="{B211582A-E271-450F-B335-7D9DB9034773}" srcOrd="1" destOrd="0" presId="urn:microsoft.com/office/officeart/2005/8/layout/orgChart1"/>
+    <dgm:cxn modelId="{1839719D-28CA-4E97-A51E-8440471B3F2C}" srcId="{90B66998-DA07-4700-8556-32DF88B556BE}" destId="{9EC168FA-C0DB-48F4-8B0D-3023DBA05C1F}" srcOrd="2" destOrd="0" parTransId="{D1B2DF7D-3C47-43CE-9FC8-E4E8626FD1FF}" sibTransId="{B5626B21-59E2-4D3F-A6DF-9FE54FECA389}"/>
+    <dgm:cxn modelId="{CE467C43-D501-477E-AE7F-819577FDFDDD}" type="presOf" srcId="{A9EE92F7-5536-4D2C-83EB-3C8ED9BEB1B3}" destId="{41900CDE-D6AA-48C3-A6A5-DF99C88396DB}" srcOrd="0" destOrd="0" presId="urn:microsoft.com/office/officeart/2005/8/layout/orgChart1"/>
+    <dgm:cxn modelId="{231959C7-3667-406F-A3F4-84F78D00F2F8}" srcId="{14FF4CB9-A477-4156-A1D8-4F837361D2A7}" destId="{06D110D2-CA97-448B-9553-D8FF308EEB9E}" srcOrd="3" destOrd="0" parTransId="{267A034C-8B9C-49CA-A14F-E4E36BC75DC1}" sibTransId="{AC1AE610-8CE5-4BC9-AAE4-E1529216EC0E}"/>
+    <dgm:cxn modelId="{2E4431CD-5E6D-4D7B-AAA0-8E3C239AEB0A}" type="presOf" srcId="{3E02399C-6B99-4474-AD59-13B0EC817434}" destId="{6ABAE061-BB6D-424C-B2AE-0DB167934F19}" srcOrd="1" destOrd="0" presId="urn:microsoft.com/office/officeart/2005/8/layout/orgChart1"/>
+    <dgm:cxn modelId="{762580EC-3898-4A9E-BF63-BDBD99ED1089}" type="presOf" srcId="{7DF5942E-AF51-4395-BCCC-425A85FA2899}" destId="{2A1DC69D-D3B0-4E83-BE33-06E6EDA740FA}" srcOrd="1" destOrd="0" presId="urn:microsoft.com/office/officeart/2005/8/layout/orgChart1"/>
+    <dgm:cxn modelId="{DC7C606A-108A-4DC4-AEF0-42D58A5714CE}" type="presOf" srcId="{50D3AB53-3ED3-4F49-BF1B-4E7B16C165F9}" destId="{0FD6ECA4-CF57-466C-999F-D7D3DC30BCE3}" srcOrd="0" destOrd="0" presId="urn:microsoft.com/office/officeart/2005/8/layout/orgChart1"/>
+    <dgm:cxn modelId="{A072648C-7260-4C71-98C8-78876CDC0E2C}" srcId="{29E44962-3705-489E-A2EC-E353DE8AA24B}" destId="{3E02399C-6B99-4474-AD59-13B0EC817434}" srcOrd="2" destOrd="0" parTransId="{6E20C38D-E46F-47E4-ACE8-943E98A4CB8B}" sibTransId="{4BD41711-5181-48FC-AD5C-690F510A5D72}"/>
+    <dgm:cxn modelId="{BD758780-5738-4E0E-A8A3-B770D74C9055}" srcId="{2610957B-0EE5-46FD-AABF-C6731A03F76C}" destId="{90B66998-DA07-4700-8556-32DF88B556BE}" srcOrd="0" destOrd="0" parTransId="{84C70C78-DF28-427D-AD82-18D8753273E0}" sibTransId="{40AF28C6-781D-4EF8-84D6-4A38B4A07175}"/>
     <dgm:cxn modelId="{7DD1623B-CB12-4AA7-A5B1-3F4CAFC63D92}" srcId="{90B66998-DA07-4700-8556-32DF88B556BE}" destId="{14FF4CB9-A477-4156-A1D8-4F837361D2A7}" srcOrd="1" destOrd="0" parTransId="{A9EE92F7-5536-4D2C-83EB-3C8ED9BEB1B3}" sibTransId="{7BA61833-F608-403A-B6BD-5B5ECAAA3FD7}"/>
-    <dgm:cxn modelId="{F51D9B8F-544F-4EA0-A332-8AD708280A85}" type="presOf" srcId="{9EC168FA-C0DB-48F4-8B0D-3023DBA05C1F}" destId="{A57B43A1-6D03-413C-9F8D-6B27ACF76B39}" srcOrd="1" destOrd="0" presId="urn:microsoft.com/office/officeart/2005/8/layout/orgChart1"/>
-    <dgm:cxn modelId="{F9467C6C-6C1A-40F8-9029-C3E33846465F}" type="presOf" srcId="{90B66998-DA07-4700-8556-32DF88B556BE}" destId="{8F361186-BFC3-4A37-A3C0-8FD27C01E942}" srcOrd="1" destOrd="0" presId="urn:microsoft.com/office/officeart/2005/8/layout/orgChart1"/>
+    <dgm:cxn modelId="{5791DB3D-647C-4A07-B123-99AF8932434B}" srcId="{14FF4CB9-A477-4156-A1D8-4F837361D2A7}" destId="{755A7E15-2F83-4966-B16D-74482A0B1B5F}" srcOrd="1" destOrd="0" parTransId="{C8DEF5DF-7807-441F-A815-D72A8A54BE55}" sibTransId="{D834F394-16FC-4CCA-BC02-CAF74D15AADB}"/>
+    <dgm:cxn modelId="{476DE7F7-03C8-4EEA-9D7A-993EB7D07D0B}" type="presOf" srcId="{0318706E-42FF-484E-A488-71B41FE8293E}" destId="{D5606299-1DA5-403C-9564-210FD5624858}" srcOrd="1" destOrd="0" presId="urn:microsoft.com/office/officeart/2005/8/layout/orgChart1"/>
+    <dgm:cxn modelId="{794E61B4-32D7-427A-937E-B9C8A497BE86}" type="presOf" srcId="{A6F5A822-B486-4389-BF35-56B88B04826E}" destId="{40D77230-CB16-4EDA-B966-75F8B84F87F5}" srcOrd="0" destOrd="0" presId="urn:microsoft.com/office/officeart/2005/8/layout/orgChart1"/>
+    <dgm:cxn modelId="{A6985BB8-D31C-4C09-8D0E-2B4AF63A90AA}" type="presOf" srcId="{08438398-9F0B-4372-9447-423346C546E6}" destId="{8B0A01ED-9629-4629-A042-B5FE34C85C12}" srcOrd="0" destOrd="0" presId="urn:microsoft.com/office/officeart/2005/8/layout/orgChart1"/>
+    <dgm:cxn modelId="{523AC677-08B6-4AB4-9D89-E5BF47D921BB}" srcId="{29E44962-3705-489E-A2EC-E353DE8AA24B}" destId="{E9EC2F9B-FDFF-4AF5-89BF-E46E4FF5AD12}" srcOrd="1" destOrd="0" parTransId="{3866212D-AE8C-4A90-8DB1-57E135585C1E}" sibTransId="{E86370D0-F8EF-48AA-895D-032B40BC19D2}"/>
+    <dgm:cxn modelId="{273A2141-02A7-4787-9D66-0684DA226509}" type="presOf" srcId="{2632FFB1-6F97-4F9D-8000-363EB41D4ABD}" destId="{D0190203-ACB4-4831-89A8-4012A626A37D}" srcOrd="1" destOrd="0" presId="urn:microsoft.com/office/officeart/2005/8/layout/orgChart1"/>
+    <dgm:cxn modelId="{EDCD140C-DE8A-48B4-99C2-DC3245416DD0}" type="presOf" srcId="{2347D51B-8735-4753-8EE9-17638F67BF2B}" destId="{65C179FF-34FE-497A-A721-B343682B26DD}" srcOrd="0" destOrd="0" presId="urn:microsoft.com/office/officeart/2005/8/layout/orgChart1"/>
+    <dgm:cxn modelId="{584A0A2F-68F5-4512-8DB2-723FA9623AFB}" type="presOf" srcId="{6508BBA2-12DA-49D0-BB79-5AA36A53B253}" destId="{E6D6CD4A-BB36-40C2-838D-A4934E67A6E6}" srcOrd="0" destOrd="0" presId="urn:microsoft.com/office/officeart/2005/8/layout/orgChart1"/>
+    <dgm:cxn modelId="{33DB753C-0D62-48A0-9D37-8E0101FBF817}" type="presOf" srcId="{14FF4CB9-A477-4156-A1D8-4F837361D2A7}" destId="{EE46189B-011C-4AF5-9032-412DC99CDFE4}" srcOrd="1" destOrd="0" presId="urn:microsoft.com/office/officeart/2005/8/layout/orgChart1"/>
+    <dgm:cxn modelId="{D13FFFD7-8724-4ADE-8825-13EBB255BB33}" type="presOf" srcId="{06D110D2-CA97-448B-9553-D8FF308EEB9E}" destId="{BFC910D3-A876-48DE-BC43-336375F7EC53}" srcOrd="1" destOrd="0" presId="urn:microsoft.com/office/officeart/2005/8/layout/orgChart1"/>
+    <dgm:cxn modelId="{06393C5A-DCD9-4110-BB55-8F7ADD17AA5E}" srcId="{14FF4CB9-A477-4156-A1D8-4F837361D2A7}" destId="{08438398-9F0B-4372-9447-423346C546E6}" srcOrd="2" destOrd="0" parTransId="{9BAFB501-CCAD-41E3-AD0B-7C07C350E142}" sibTransId="{537E0A80-4330-4C27-AA20-33B606F3C158}"/>
+    <dgm:cxn modelId="{95BF48B0-A765-439D-BEDE-E79B1E2391B9}" type="presOf" srcId="{2BD5E3C3-C51C-4A2F-8FFF-604F0635FDF2}" destId="{F7895D02-90F8-43E1-966C-B93462DBAD56}" srcOrd="0" destOrd="0" presId="urn:microsoft.com/office/officeart/2005/8/layout/orgChart1"/>
+    <dgm:cxn modelId="{E2CB9CCC-7AC6-41E9-8AD3-FD3AC50C85C0}" type="presOf" srcId="{D4B11226-7659-431D-88CF-FD1558672A6B}" destId="{5CE5DF91-D741-41D2-BFCF-6828DE0D6146}" srcOrd="0" destOrd="0" presId="urn:microsoft.com/office/officeart/2005/8/layout/orgChart1"/>
+    <dgm:cxn modelId="{0B878513-E3D5-4303-89CD-28A13867B3BC}" srcId="{90B66998-DA07-4700-8556-32DF88B556BE}" destId="{FE0F9A91-33BA-4321-99CF-55BE79C2A2EF}" srcOrd="3" destOrd="0" parTransId="{B04E1158-ADD7-411C-94BE-42DA763914D8}" sibTransId="{BE1466F4-DCC8-466F-A70D-8C539E03402F}"/>
+    <dgm:cxn modelId="{E1B1E766-8107-4C65-887A-F9F40688794B}" type="presOf" srcId="{6E20C38D-E46F-47E4-ACE8-943E98A4CB8B}" destId="{174214A2-5C0A-4FE3-A393-33034ED1FE4B}" srcOrd="0" destOrd="0" presId="urn:microsoft.com/office/officeart/2005/8/layout/orgChart1"/>
+    <dgm:cxn modelId="{5E0D2044-DD69-4E61-B599-EBB647C55EE6}" type="presOf" srcId="{755A7E15-2F83-4966-B16D-74482A0B1B5F}" destId="{99D896A7-E157-4E09-81F9-284282B0BBA4}" srcOrd="0" destOrd="0" presId="urn:microsoft.com/office/officeart/2005/8/layout/orgChart1"/>
+    <dgm:cxn modelId="{AA4F97A8-4334-4072-BF5A-B3E19F27C98E}" type="presOf" srcId="{B2DCE47C-8333-4F37-96B1-FAE0C2233398}" destId="{83B9C22C-9E29-4FC4-B956-F348E20908B6}" srcOrd="1" destOrd="0" presId="urn:microsoft.com/office/officeart/2005/8/layout/orgChart1"/>
+    <dgm:cxn modelId="{A57473CB-CF6D-493A-A77D-F653813313F5}" type="presOf" srcId="{4ED3B50A-64F2-41E1-ADDD-7B08926A9967}" destId="{054A4A92-A664-4CF5-8BE0-06FA2572D8D3}" srcOrd="1" destOrd="0" presId="urn:microsoft.com/office/officeart/2005/8/layout/orgChart1"/>
+    <dgm:cxn modelId="{F0A9C26C-A139-4185-A951-2C68DA50DA77}" type="presOf" srcId="{5E061574-E9A6-4971-AAEF-EEE48CF1A6BA}" destId="{F5C5271C-CDDF-4B0C-9A51-F7B3EBA285C9}" srcOrd="0" destOrd="0" presId="urn:microsoft.com/office/officeart/2005/8/layout/orgChart1"/>
+    <dgm:cxn modelId="{DABEAD07-8E36-4256-8DD7-D0FB9AD0E8F1}" type="presOf" srcId="{9899CC86-0613-45FC-9629-69825D841A27}" destId="{17336B68-EE58-418C-B165-2CAFD30379BD}" srcOrd="0" destOrd="0" presId="urn:microsoft.com/office/officeart/2005/8/layout/orgChart1"/>
+    <dgm:cxn modelId="{BC639912-3802-4A15-B97A-95FCDCB09E84}" type="presOf" srcId="{E9EC2F9B-FDFF-4AF5-89BF-E46E4FF5AD12}" destId="{C2A6C739-64BD-415D-917A-B65E951A1FDE}" srcOrd="1" destOrd="0" presId="urn:microsoft.com/office/officeart/2005/8/layout/orgChart1"/>
+    <dgm:cxn modelId="{30CE8FA9-730D-4805-8F92-ED70E9DD788A}" type="presOf" srcId="{7DF5942E-AF51-4395-BCCC-425A85FA2899}" destId="{81C06C6D-C406-47E7-8C68-19C7C95A5133}" srcOrd="0" destOrd="0" presId="urn:microsoft.com/office/officeart/2005/8/layout/orgChart1"/>
+    <dgm:cxn modelId="{C27B7B56-C629-4A17-99A4-EC6DEE550D74}" type="presOf" srcId="{B04E1158-ADD7-411C-94BE-42DA763914D8}" destId="{C73A202A-0D0C-4D8F-B8E7-E2817DA2749F}" srcOrd="0" destOrd="0" presId="urn:microsoft.com/office/officeart/2005/8/layout/orgChart1"/>
+    <dgm:cxn modelId="{E786F229-058F-4AF5-859A-A1FC09BC07DB}" type="presOf" srcId="{06D110D2-CA97-448B-9553-D8FF308EEB9E}" destId="{148D3895-71C3-4CD3-A321-9502193E86D7}" srcOrd="0" destOrd="0" presId="urn:microsoft.com/office/officeart/2005/8/layout/orgChart1"/>
+    <dgm:cxn modelId="{C1C81881-BAA8-4BCE-8BC7-AC230D82EF91}" type="presOf" srcId="{FB4BEB11-ACAA-4950-B49F-595AEE475228}" destId="{D0324F18-98DC-41DA-84D7-915652A4E054}" srcOrd="0" destOrd="0" presId="urn:microsoft.com/office/officeart/2005/8/layout/orgChart1"/>
+    <dgm:cxn modelId="{8F9D81F2-F338-4323-BDB5-DDFC082458B9}" type="presOf" srcId="{267A034C-8B9C-49CA-A14F-E4E36BC75DC1}" destId="{2B138C54-AD5C-432B-BE03-FFEEDD7C3198}" srcOrd="0" destOrd="0" presId="urn:microsoft.com/office/officeart/2005/8/layout/orgChart1"/>
     <dgm:cxn modelId="{0FA62167-11BE-4F98-A639-F31B5119ACD2}" srcId="{29E44962-3705-489E-A2EC-E353DE8AA24B}" destId="{B2DCE47C-8333-4F37-96B1-FAE0C2233398}" srcOrd="4" destOrd="0" parTransId="{33B36248-1B96-4204-BE12-3B080B7AA825}" sibTransId="{73A0F23A-BF98-4843-B0E2-E5D4ECC7FBCD}"/>
-    <dgm:cxn modelId="{079D1E36-04DC-419E-A239-74EB80F27A5B}" type="presOf" srcId="{B2DCE47C-8333-4F37-96B1-FAE0C2233398}" destId="{83B9C22C-9E29-4FC4-B956-F348E20908B6}" srcOrd="1" destOrd="0" presId="urn:microsoft.com/office/officeart/2005/8/layout/orgChart1"/>
-    <dgm:cxn modelId="{54E71DAE-534A-4B83-9236-1E362BB9E342}" type="presOf" srcId="{7087B5BE-6CCD-4D44-A56C-8F2788DD2072}" destId="{644FA4E6-6A00-40DA-A039-1EB493E8B660}" srcOrd="1" destOrd="0" presId="urn:microsoft.com/office/officeart/2005/8/layout/orgChart1"/>
-    <dgm:cxn modelId="{0FF539CE-9BC2-47C1-8684-842C357932E8}" type="presOf" srcId="{08438398-9F0B-4372-9447-423346C546E6}" destId="{8B0A01ED-9629-4629-A042-B5FE34C85C12}" srcOrd="0" destOrd="0" presId="urn:microsoft.com/office/officeart/2005/8/layout/orgChart1"/>
-    <dgm:cxn modelId="{57E3CED0-9083-4CBA-9BCD-22B333C7F25D}" srcId="{90B66998-DA07-4700-8556-32DF88B556BE}" destId="{29E44962-3705-489E-A2EC-E353DE8AA24B}" srcOrd="0" destOrd="0" parTransId="{9EF3BAE1-D9E6-4169-81A4-A98FA7AA389E}" sibTransId="{3BE11A35-1DF9-4FC0-9539-F7973B2354F6}"/>
-    <dgm:cxn modelId="{17612E06-F3BE-4376-85BF-6E236043EC5F}" type="presOf" srcId="{E9EC2F9B-FDFF-4AF5-89BF-E46E4FF5AD12}" destId="{C2A6C739-64BD-415D-917A-B65E951A1FDE}" srcOrd="1" destOrd="0" presId="urn:microsoft.com/office/officeart/2005/8/layout/orgChart1"/>
-    <dgm:cxn modelId="{D1756C94-A72A-4EFF-869A-8FEE8796D2D6}" type="presOf" srcId="{4ED3B50A-64F2-41E1-ADDD-7B08926A9967}" destId="{E79C59D0-BED9-4BC9-ABC4-CC23A5CDB37D}" srcOrd="0" destOrd="0" presId="urn:microsoft.com/office/officeart/2005/8/layout/orgChart1"/>
-    <dgm:cxn modelId="{A4C45591-84BF-4A35-AF86-00D3AD28DAC9}" type="presOf" srcId="{6E20C38D-E46F-47E4-ACE8-943E98A4CB8B}" destId="{174214A2-5C0A-4FE3-A393-33034ED1FE4B}" srcOrd="0" destOrd="0" presId="urn:microsoft.com/office/officeart/2005/8/layout/orgChart1"/>
-    <dgm:cxn modelId="{C38BBC4D-AE5F-4FE7-9FD9-A44C7C741621}" type="presOf" srcId="{34030A76-97D5-42AD-9998-D00F9CF0320E}" destId="{70C385EC-7DFC-497C-A3CE-2AA6018ECA85}" srcOrd="0" destOrd="0" presId="urn:microsoft.com/office/officeart/2005/8/layout/orgChart1"/>
-    <dgm:cxn modelId="{1839719D-28CA-4E97-A51E-8440471B3F2C}" srcId="{90B66998-DA07-4700-8556-32DF88B556BE}" destId="{9EC168FA-C0DB-48F4-8B0D-3023DBA05C1F}" srcOrd="2" destOrd="0" parTransId="{D1B2DF7D-3C47-43CE-9FC8-E4E8626FD1FF}" sibTransId="{B5626B21-59E2-4D3F-A6DF-9FE54FECA389}"/>
-    <dgm:cxn modelId="{1500EAFC-58FE-4A2F-833A-19BF74B23D5C}" srcId="{9EC168FA-C0DB-48F4-8B0D-3023DBA05C1F}" destId="{2632FFB1-6F97-4F9D-8000-363EB41D4ABD}" srcOrd="2" destOrd="0" parTransId="{FB4BEB11-ACAA-4950-B49F-595AEE475228}" sibTransId="{2BF64696-26CA-46F5-B3B6-4EC272540390}"/>
-    <dgm:cxn modelId="{C11014DB-7FB5-4429-B9AB-E8B64245BB16}" type="presOf" srcId="{7DF5942E-AF51-4395-BCCC-425A85FA2899}" destId="{2A1DC69D-D3B0-4E83-BE33-06E6EDA740FA}" srcOrd="1" destOrd="0" presId="urn:microsoft.com/office/officeart/2005/8/layout/orgChart1"/>
+    <dgm:cxn modelId="{AD239574-432F-4418-AD76-4DED50BAFC63}" type="presOf" srcId="{33B36248-1B96-4204-BE12-3B080B7AA825}" destId="{714D96BA-109F-40FB-8FFD-D87ED16C13BD}" srcOrd="0" destOrd="0" presId="urn:microsoft.com/office/officeart/2005/8/layout/orgChart1"/>
     <dgm:cxn modelId="{2F2936D2-EB54-4D3D-89EC-A58FAD7056D0}" srcId="{29E44962-3705-489E-A2EC-E353DE8AA24B}" destId="{7DF5942E-AF51-4395-BCCC-425A85FA2899}" srcOrd="0" destOrd="0" parTransId="{34030A76-97D5-42AD-9998-D00F9CF0320E}" sibTransId="{A26FED28-7773-4B59-A3F8-60D7F84D1145}"/>
-    <dgm:cxn modelId="{8CAAA09F-1315-4681-AD8C-A204A93FD592}" type="presOf" srcId="{EB7C0A0E-F668-4405-8A9B-FCD5E8565ED6}" destId="{002426F5-BBB8-4CFE-AADB-A47F122A0EE8}" srcOrd="0" destOrd="0" presId="urn:microsoft.com/office/officeart/2005/8/layout/orgChart1"/>
-    <dgm:cxn modelId="{4D097698-33F3-429A-AF2F-9A348479277A}" srcId="{29E44962-3705-489E-A2EC-E353DE8AA24B}" destId="{2347D51B-8735-4753-8EE9-17638F67BF2B}" srcOrd="3" destOrd="0" parTransId="{9899CC86-0613-45FC-9629-69825D841A27}" sibTransId="{3C28AAC9-A8F2-448D-BFFE-1DDFD5140124}"/>
-    <dgm:cxn modelId="{5B264159-29DC-4918-A83E-741B408039B5}" srcId="{FE0F9A91-33BA-4321-99CF-55BE79C2A2EF}" destId="{0318706E-42FF-484E-A488-71B41FE8293E}" srcOrd="3" destOrd="0" parTransId="{50D3AB53-3ED3-4F49-BF1B-4E7B16C165F9}" sibTransId="{583889B7-22EA-4118-A26A-832211677C35}"/>
-    <dgm:cxn modelId="{69E6D804-3C0F-4BA1-B6F1-31616893E1E7}" srcId="{29E44962-3705-489E-A2EC-E353DE8AA24B}" destId="{A6F5A822-B486-4389-BF35-56B88B04826E}" srcOrd="5" destOrd="0" parTransId="{2BD5E3C3-C51C-4A2F-8FFF-604F0635FDF2}" sibTransId="{3303842F-EC75-40A4-B58A-A32B84FA0AA3}"/>
-    <dgm:cxn modelId="{3394F205-5A4F-4852-9438-52969EDABA11}" type="presOf" srcId="{29E44962-3705-489E-A2EC-E353DE8AA24B}" destId="{8255B0B4-3DB6-4C5F-AC6E-443F0FC6E4B3}" srcOrd="0" destOrd="0" presId="urn:microsoft.com/office/officeart/2005/8/layout/orgChart1"/>
-    <dgm:cxn modelId="{905C44A7-FE33-415F-BAC1-9ECEC105CFF7}" type="presOf" srcId="{AF3A16A2-8581-4FDD-A17C-513E305243BA}" destId="{C5D08441-5475-4F9E-8C21-5071B6E589F6}" srcOrd="0" destOrd="0" presId="urn:microsoft.com/office/officeart/2005/8/layout/orgChart1"/>
-    <dgm:cxn modelId="{5B05DC9D-37A6-4E19-8A3D-C9218682B4DB}" type="presOf" srcId="{9EF3BAE1-D9E6-4169-81A4-A98FA7AA389E}" destId="{4F9F354F-AD2F-4D72-8DEF-3ADB7F98ECD1}" srcOrd="0" destOrd="0" presId="urn:microsoft.com/office/officeart/2005/8/layout/orgChart1"/>
-    <dgm:cxn modelId="{8683EBC1-6224-4535-B30E-9E9FF3E0C796}" type="presOf" srcId="{33B36248-1B96-4204-BE12-3B080B7AA825}" destId="{714D96BA-109F-40FB-8FFD-D87ED16C13BD}" srcOrd="0" destOrd="0" presId="urn:microsoft.com/office/officeart/2005/8/layout/orgChart1"/>
-    <dgm:cxn modelId="{A8DEDCAB-36DE-48DA-93FB-A8569E0870DC}" type="presOf" srcId="{3E02399C-6B99-4474-AD59-13B0EC817434}" destId="{6ABAE061-BB6D-424C-B2AE-0DB167934F19}" srcOrd="1" destOrd="0" presId="urn:microsoft.com/office/officeart/2005/8/layout/orgChart1"/>
-    <dgm:cxn modelId="{D0235D58-CA3C-4113-A27B-65C0A1A2BD29}" type="presOf" srcId="{EB7C0A0E-F668-4405-8A9B-FCD5E8565ED6}" destId="{E31FC0BB-57B0-40C2-8B8D-D6A8FA1892ED}" srcOrd="1" destOrd="0" presId="urn:microsoft.com/office/officeart/2005/8/layout/orgChart1"/>
-    <dgm:cxn modelId="{C4173A15-0AD8-4F13-ACA6-5AF422E9D79C}" type="presOf" srcId="{FE0F9A91-33BA-4321-99CF-55BE79C2A2EF}" destId="{B211582A-E271-450F-B335-7D9DB9034773}" srcOrd="1" destOrd="0" presId="urn:microsoft.com/office/officeart/2005/8/layout/orgChart1"/>
-    <dgm:cxn modelId="{C89255B9-393A-4833-BB65-C732E3F9AD31}" type="presOf" srcId="{9EC168FA-C0DB-48F4-8B0D-3023DBA05C1F}" destId="{31744DA0-9B34-4382-A02E-8FA88F681E9C}" srcOrd="0" destOrd="0" presId="urn:microsoft.com/office/officeart/2005/8/layout/orgChart1"/>
-    <dgm:cxn modelId="{DB50080A-FE73-43D7-8989-34FBDFECF92B}" srcId="{FE0F9A91-33BA-4321-99CF-55BE79C2A2EF}" destId="{EB7C0A0E-F668-4405-8A9B-FCD5E8565ED6}" srcOrd="1" destOrd="0" parTransId="{6508BBA2-12DA-49D0-BB79-5AA36A53B253}" sibTransId="{B79842CB-0918-4465-A0FD-FA497A5BEF52}"/>
-    <dgm:cxn modelId="{5713F3AC-2707-4EBD-975B-EE20366455CE}" srcId="{A6F5A822-B486-4389-BF35-56B88B04826E}" destId="{978C4801-EE1E-4F0D-B7B3-00B04DB4B820}" srcOrd="0" destOrd="0" parTransId="{C948A3A2-52A7-438A-BBA0-97147B0D5F57}" sibTransId="{6DA94977-D9D5-49C9-8957-9F31C2D80525}"/>
-    <dgm:cxn modelId="{10038A31-400E-4D99-8F15-35629E1FAE44}" srcId="{14FF4CB9-A477-4156-A1D8-4F837361D2A7}" destId="{D4B11226-7659-431D-88CF-FD1558672A6B}" srcOrd="0" destOrd="0" parTransId="{E7B0400A-2FF4-4B98-8F44-D80C6A70B30F}" sibTransId="{9ED30AD7-1AA2-4853-B106-2E2F20B69C25}"/>
-    <dgm:cxn modelId="{26243EFE-CC4A-432C-9E32-5FD60D628CFC}" type="presOf" srcId="{CBB3B76B-B04B-4148-87FD-419229E59E3A}" destId="{46C7BE60-0555-44D2-A09D-72837BE45447}" srcOrd="0" destOrd="0" presId="urn:microsoft.com/office/officeart/2005/8/layout/orgChart1"/>
-    <dgm:cxn modelId="{B9EF8AF3-A4A3-47D5-9B24-10776F2C36CB}" type="presOf" srcId="{4926F883-D803-47E4-A823-0132F3A66841}" destId="{568B0273-D707-48CD-9879-088F53CE1FFB}" srcOrd="1" destOrd="0" presId="urn:microsoft.com/office/officeart/2005/8/layout/orgChart1"/>
-    <dgm:cxn modelId="{24349719-48BD-4A0D-BA27-D0AB4BB897C9}" type="presOf" srcId="{C948A3A2-52A7-438A-BBA0-97147B0D5F57}" destId="{004C9BA1-722A-4A80-B824-35056F561685}" srcOrd="0" destOrd="0" presId="urn:microsoft.com/office/officeart/2005/8/layout/orgChart1"/>
-    <dgm:cxn modelId="{0582C596-4298-4BA7-9433-ECD235DCC302}" type="presOf" srcId="{4ED3B50A-64F2-41E1-ADDD-7B08926A9967}" destId="{054A4A92-A664-4CF5-8BE0-06FA2572D8D3}" srcOrd="1" destOrd="0" presId="urn:microsoft.com/office/officeart/2005/8/layout/orgChart1"/>
-    <dgm:cxn modelId="{9025C791-E410-4768-985E-3B86E6D22B56}" type="presOf" srcId="{9BAFB501-CCAD-41E3-AD0B-7C07C350E142}" destId="{694FD23F-7102-4F3B-81C8-1C3DC2A7AA89}" srcOrd="0" destOrd="0" presId="urn:microsoft.com/office/officeart/2005/8/layout/orgChart1"/>
-    <dgm:cxn modelId="{F67A9500-CBDC-4BB6-86E7-44D54EF317FC}" type="presOf" srcId="{A9EE92F7-5536-4D2C-83EB-3C8ED9BEB1B3}" destId="{41900CDE-D6AA-48C3-A6A5-DF99C88396DB}" srcOrd="0" destOrd="0" presId="urn:microsoft.com/office/officeart/2005/8/layout/orgChart1"/>
-    <dgm:cxn modelId="{E2FAFF6E-FE60-4369-96D1-C8B29D40DC54}" type="presOf" srcId="{D1B2DF7D-3C47-43CE-9FC8-E4E8626FD1FF}" destId="{93447958-570B-4F0E-8F4F-486A47AE8376}" srcOrd="0" destOrd="0" presId="urn:microsoft.com/office/officeart/2005/8/layout/orgChart1"/>
-    <dgm:cxn modelId="{F4B6BAF7-A455-438F-A2C2-613B79F01097}" srcId="{FE0F9A91-33BA-4321-99CF-55BE79C2A2EF}" destId="{4ED3B50A-64F2-41E1-ADDD-7B08926A9967}" srcOrd="0" destOrd="0" parTransId="{C77CE323-C66A-441E-A764-3BEAA1CB32D5}" sibTransId="{AE1D1C11-DA37-4FEE-B72D-E923F5B07162}"/>
-    <dgm:cxn modelId="{0E81628D-6005-436C-8135-D614986E9660}" type="presOf" srcId="{9899CC86-0613-45FC-9629-69825D841A27}" destId="{17336B68-EE58-418C-B165-2CAFD30379BD}" srcOrd="0" destOrd="0" presId="urn:microsoft.com/office/officeart/2005/8/layout/orgChart1"/>
-    <dgm:cxn modelId="{BD758780-5738-4E0E-A8A3-B770D74C9055}" srcId="{2610957B-0EE5-46FD-AABF-C6731A03F76C}" destId="{90B66998-DA07-4700-8556-32DF88B556BE}" srcOrd="0" destOrd="0" parTransId="{84C70C78-DF28-427D-AD82-18D8753273E0}" sibTransId="{40AF28C6-781D-4EF8-84D6-4A38B4A07175}"/>
-    <dgm:cxn modelId="{9F0E7663-0E1D-43A3-AFEE-9C9A6FEDA6D6}" type="presOf" srcId="{6508BBA2-12DA-49D0-BB79-5AA36A53B253}" destId="{E6D6CD4A-BB36-40C2-838D-A4934E67A6E6}" srcOrd="0" destOrd="0" presId="urn:microsoft.com/office/officeart/2005/8/layout/orgChart1"/>
-    <dgm:cxn modelId="{761A271F-F6E1-48B4-B3BE-8228418D6936}" type="presOf" srcId="{3E02399C-6B99-4474-AD59-13B0EC817434}" destId="{612CEEE8-89D6-4E63-A4C6-7AD96BAD0776}" srcOrd="0" destOrd="0" presId="urn:microsoft.com/office/officeart/2005/8/layout/orgChart1"/>
-    <dgm:cxn modelId="{0AD1296B-2D99-4471-8AB8-A382FEA82C16}" type="presOf" srcId="{978C4801-EE1E-4F0D-B7B3-00B04DB4B820}" destId="{39342EF6-DEC4-4E4D-A1D0-75B86B8674CE}" srcOrd="0" destOrd="0" presId="urn:microsoft.com/office/officeart/2005/8/layout/orgChart1"/>
-    <dgm:cxn modelId="{9F493CC3-6035-4B5F-9DE2-9443B0C90376}" type="presOf" srcId="{90B66998-DA07-4700-8556-32DF88B556BE}" destId="{0C69F9C0-6D9C-4E5F-B425-44821E21B3D1}" srcOrd="0" destOrd="0" presId="urn:microsoft.com/office/officeart/2005/8/layout/orgChart1"/>
-    <dgm:cxn modelId="{8B22F944-FC18-46B9-9C49-0DF500D6E256}" type="presOf" srcId="{D4B11226-7659-431D-88CF-FD1558672A6B}" destId="{F8F4CF68-9F49-4A15-9844-4B8F397EBCA9}" srcOrd="1" destOrd="0" presId="urn:microsoft.com/office/officeart/2005/8/layout/orgChart1"/>
-    <dgm:cxn modelId="{31AA1F67-EAB0-479F-901A-49E28FEB53DA}" type="presOf" srcId="{C77CE323-C66A-441E-A764-3BEAA1CB32D5}" destId="{78DCCD91-5177-497D-ADB0-183ABC8B2D04}" srcOrd="0" destOrd="0" presId="urn:microsoft.com/office/officeart/2005/8/layout/orgChart1"/>
-    <dgm:cxn modelId="{179B2389-4190-4178-8365-42C59B5EB58F}" type="presOf" srcId="{A6F5A822-B486-4389-BF35-56B88B04826E}" destId="{40D77230-CB16-4EDA-B966-75F8B84F87F5}" srcOrd="0" destOrd="0" presId="urn:microsoft.com/office/officeart/2005/8/layout/orgChart1"/>
-    <dgm:cxn modelId="{E0B8A376-EFB4-4E63-895C-21725644D88F}" type="presOf" srcId="{2347D51B-8735-4753-8EE9-17638F67BF2B}" destId="{65C179FF-34FE-497A-A721-B343682B26DD}" srcOrd="0" destOrd="0" presId="urn:microsoft.com/office/officeart/2005/8/layout/orgChart1"/>
-    <dgm:cxn modelId="{1F4EEEB7-0F19-4934-9EF2-CBC1331C3905}" type="presOf" srcId="{755A7E15-2F83-4966-B16D-74482A0B1B5F}" destId="{9702EEF3-F337-4D82-A3A1-61EA6B9D4873}" srcOrd="1" destOrd="0" presId="urn:microsoft.com/office/officeart/2005/8/layout/orgChart1"/>
-    <dgm:cxn modelId="{D3A2C384-1346-4F3A-A57E-C7EFDE383262}" type="presOf" srcId="{06D110D2-CA97-448B-9553-D8FF308EEB9E}" destId="{BFC910D3-A876-48DE-BC43-336375F7EC53}" srcOrd="1" destOrd="0" presId="urn:microsoft.com/office/officeart/2005/8/layout/orgChart1"/>
-    <dgm:cxn modelId="{A4094C2B-7E1E-430D-9D0F-EE5CABFD2C35}" type="presOf" srcId="{FB4BEB11-ACAA-4950-B49F-595AEE475228}" destId="{D0324F18-98DC-41DA-84D7-915652A4E054}" srcOrd="0" destOrd="0" presId="urn:microsoft.com/office/officeart/2005/8/layout/orgChart1"/>
-    <dgm:cxn modelId="{4E6414EE-4772-47F9-9E95-663D5DFE8E7D}" type="presOf" srcId="{50D3AB53-3ED3-4F49-BF1B-4E7B16C165F9}" destId="{0FD6ECA4-CF57-466C-999F-D7D3DC30BCE3}" srcOrd="0" destOrd="0" presId="urn:microsoft.com/office/officeart/2005/8/layout/orgChart1"/>
-    <dgm:cxn modelId="{0F9BE973-5664-4E2F-8A9F-C2977221C7BD}" type="presOf" srcId="{267A034C-8B9C-49CA-A14F-E4E36BC75DC1}" destId="{2B138C54-AD5C-432B-BE03-FFEEDD7C3198}" srcOrd="0" destOrd="0" presId="urn:microsoft.com/office/officeart/2005/8/layout/orgChart1"/>
-    <dgm:cxn modelId="{2A60010E-AC9D-4426-B1DB-24B16A918885}" type="presOf" srcId="{C07697E2-4D6A-4F77-986F-0CB60275EE01}" destId="{502AB319-F26B-4FA1-8DEE-ADFF83E5EC27}" srcOrd="1" destOrd="0" presId="urn:microsoft.com/office/officeart/2005/8/layout/orgChart1"/>
     <dgm:cxn modelId="{9DAC38FC-DDBD-4A0C-9CC4-07344B2A2CC6}" srcId="{9EC168FA-C0DB-48F4-8B0D-3023DBA05C1F}" destId="{4926F883-D803-47E4-A823-0132F3A66841}" srcOrd="3" destOrd="0" parTransId="{CBB3B76B-B04B-4148-87FD-419229E59E3A}" sibTransId="{EB518CB3-8513-4F90-AA8B-8D2608176CF3}"/>
-    <dgm:cxn modelId="{E793148A-16C2-466C-8F07-3F77E8839E8E}" srcId="{FE0F9A91-33BA-4321-99CF-55BE79C2A2EF}" destId="{7087B5BE-6CCD-4D44-A56C-8F2788DD2072}" srcOrd="2" destOrd="0" parTransId="{AF3A16A2-8581-4FDD-A17C-513E305243BA}" sibTransId="{BB8F359B-D577-46B9-851A-B8655A4A7F4B}"/>
-    <dgm:cxn modelId="{B2CE01EA-0A00-4A55-AF33-0AC00152E0E6}" type="presOf" srcId="{0318706E-42FF-484E-A488-71B41FE8293E}" destId="{D5606299-1DA5-403C-9564-210FD5624858}" srcOrd="1" destOrd="0" presId="urn:microsoft.com/office/officeart/2005/8/layout/orgChart1"/>
-    <dgm:cxn modelId="{AE4DA93B-C8C3-4F3B-BDA6-87B0AFA0F772}" type="presOf" srcId="{978C4801-EE1E-4F0D-B7B3-00B04DB4B820}" destId="{FECD7606-BC1D-4CED-9D9F-BAF68F90FA87}" srcOrd="1" destOrd="0" presId="urn:microsoft.com/office/officeart/2005/8/layout/orgChart1"/>
-    <dgm:cxn modelId="{20CD9749-0E90-461D-BD4C-379BD246E8FC}" type="presOf" srcId="{2632FFB1-6F97-4F9D-8000-363EB41D4ABD}" destId="{D0190203-ACB4-4831-89A8-4012A626A37D}" srcOrd="1" destOrd="0" presId="urn:microsoft.com/office/officeart/2005/8/layout/orgChart1"/>
-    <dgm:cxn modelId="{AC2A2D2A-98C3-4897-BB6D-F2D1A13C0695}" type="presOf" srcId="{FE0F9A91-33BA-4321-99CF-55BE79C2A2EF}" destId="{216F19D5-4D2A-46EF-B4D5-8B67FB596784}" srcOrd="0" destOrd="0" presId="urn:microsoft.com/office/officeart/2005/8/layout/orgChart1"/>
-    <dgm:cxn modelId="{26247D30-99C8-4AA5-9637-A7FCE887ACC3}" type="presOf" srcId="{7DF5942E-AF51-4395-BCCC-425A85FA2899}" destId="{81C06C6D-C406-47E7-8C68-19C7C95A5133}" srcOrd="0" destOrd="0" presId="urn:microsoft.com/office/officeart/2005/8/layout/orgChart1"/>
-    <dgm:cxn modelId="{9A75F869-3ABF-420D-84E0-F4DA145BC6D5}" type="presOf" srcId="{3866212D-AE8C-4A90-8DB1-57E135585C1E}" destId="{06126661-B68A-4251-A93F-1884A26E256E}" srcOrd="0" destOrd="0" presId="urn:microsoft.com/office/officeart/2005/8/layout/orgChart1"/>
-    <dgm:cxn modelId="{20D5A649-7AC2-4336-8C0B-CBB532A82D0C}" type="presOf" srcId="{06D110D2-CA97-448B-9553-D8FF308EEB9E}" destId="{148D3895-71C3-4CD3-A321-9502193E86D7}" srcOrd="0" destOrd="0" presId="urn:microsoft.com/office/officeart/2005/8/layout/orgChart1"/>
-    <dgm:cxn modelId="{5791DB3D-647C-4A07-B123-99AF8932434B}" srcId="{14FF4CB9-A477-4156-A1D8-4F837361D2A7}" destId="{755A7E15-2F83-4966-B16D-74482A0B1B5F}" srcOrd="1" destOrd="0" parTransId="{C8DEF5DF-7807-441F-A815-D72A8A54BE55}" sibTransId="{D834F394-16FC-4CCA-BC02-CAF74D15AADB}"/>
-    <dgm:cxn modelId="{05EC1205-7060-4EA5-9195-AD1E4312CBF0}" srcId="{9EC168FA-C0DB-48F4-8B0D-3023DBA05C1F}" destId="{5E061574-E9A6-4971-AAEF-EEE48CF1A6BA}" srcOrd="0" destOrd="0" parTransId="{60C69C4D-93D1-4961-B40F-DC8B0104E632}" sibTransId="{CC161A92-1802-453B-BF9E-18D26D3BBA73}"/>
-    <dgm:cxn modelId="{0F837610-0C3F-4E8E-A99F-CAAFA8FB8AAA}" type="presOf" srcId="{60C69C4D-93D1-4961-B40F-DC8B0104E632}" destId="{8ACA86DC-48D4-4E2D-97B4-91334ABAEFA2}" srcOrd="0" destOrd="0" presId="urn:microsoft.com/office/officeart/2005/8/layout/orgChart1"/>
-    <dgm:cxn modelId="{748B2F70-DC3A-4E5A-8F60-9D87D7028A25}" type="presOf" srcId="{D4B11226-7659-431D-88CF-FD1558672A6B}" destId="{5CE5DF91-D741-41D2-BFCF-6828DE0D6146}" srcOrd="0" destOrd="0" presId="urn:microsoft.com/office/officeart/2005/8/layout/orgChart1"/>
-    <dgm:cxn modelId="{06393C5A-DCD9-4110-BB55-8F7ADD17AA5E}" srcId="{14FF4CB9-A477-4156-A1D8-4F837361D2A7}" destId="{08438398-9F0B-4372-9447-423346C546E6}" srcOrd="2" destOrd="0" parTransId="{9BAFB501-CCAD-41E3-AD0B-7C07C350E142}" sibTransId="{537E0A80-4330-4C27-AA20-33B606F3C158}"/>
-    <dgm:cxn modelId="{3FCBBBBB-9B19-4BF4-8792-733AFA4229E2}" type="presOf" srcId="{0318706E-42FF-484E-A488-71B41FE8293E}" destId="{127B0621-A4E8-4DCD-95A9-A95831159353}" srcOrd="0" destOrd="0" presId="urn:microsoft.com/office/officeart/2005/8/layout/orgChart1"/>
-    <dgm:cxn modelId="{9248E99F-6B58-42E0-828A-4229853B8C38}" type="presOf" srcId="{E7B0400A-2FF4-4B98-8F44-D80C6A70B30F}" destId="{EAADB2CA-5471-4D62-8B26-C4972B1491FA}" srcOrd="0" destOrd="0" presId="urn:microsoft.com/office/officeart/2005/8/layout/orgChart1"/>
-    <dgm:cxn modelId="{26BDE081-7184-4CF6-A002-16C411DBC56B}" type="presOf" srcId="{B2DCE47C-8333-4F37-96B1-FAE0C2233398}" destId="{DCF4D1B4-4EE1-41D6-BF33-A63BC5B0ABE6}" srcOrd="0" destOrd="0" presId="urn:microsoft.com/office/officeart/2005/8/layout/orgChart1"/>
-    <dgm:cxn modelId="{2116F204-DECB-4609-BEC7-E75CFF0CF2B2}" type="presOf" srcId="{2BD5E3C3-C51C-4A2F-8FFF-604F0635FDF2}" destId="{F7895D02-90F8-43E1-966C-B93462DBAD56}" srcOrd="0" destOrd="0" presId="urn:microsoft.com/office/officeart/2005/8/layout/orgChart1"/>
-    <dgm:cxn modelId="{A47486B4-6807-4ACB-B215-D3DD8BF9F8AA}" type="presOf" srcId="{C8DEF5DF-7807-441F-A815-D72A8A54BE55}" destId="{969E24CC-7E78-4F86-B577-9A2B400219E5}" srcOrd="0" destOrd="0" presId="urn:microsoft.com/office/officeart/2005/8/layout/orgChart1"/>
-    <dgm:cxn modelId="{523AC677-08B6-4AB4-9D89-E5BF47D921BB}" srcId="{29E44962-3705-489E-A2EC-E353DE8AA24B}" destId="{E9EC2F9B-FDFF-4AF5-89BF-E46E4FF5AD12}" srcOrd="1" destOrd="0" parTransId="{3866212D-AE8C-4A90-8DB1-57E135585C1E}" sibTransId="{E86370D0-F8EF-48AA-895D-032B40BC19D2}"/>
-    <dgm:cxn modelId="{B68EFCBE-224D-41BE-BBD9-FE0ADC643691}" type="presOf" srcId="{4926F883-D803-47E4-A823-0132F3A66841}" destId="{860EB605-F1A4-4A12-9B32-47D44BF06114}" srcOrd="0" destOrd="0" presId="urn:microsoft.com/office/officeart/2005/8/layout/orgChart1"/>
-    <dgm:cxn modelId="{9A5935CA-ADDC-4E04-B5E9-D10166EE2A70}" srcId="{9EC168FA-C0DB-48F4-8B0D-3023DBA05C1F}" destId="{C07697E2-4D6A-4F77-986F-0CB60275EE01}" srcOrd="1" destOrd="0" parTransId="{5490E195-86D1-41FE-94B8-7B54CB472D94}" sibTransId="{8F85334C-A25B-4B92-B402-2F3550E3718A}"/>
-    <dgm:cxn modelId="{028D7CBE-183A-4E5F-80B7-91E1764CC25B}" type="presOf" srcId="{B04E1158-ADD7-411C-94BE-42DA763914D8}" destId="{C73A202A-0D0C-4D8F-B8E7-E2817DA2749F}" srcOrd="0" destOrd="0" presId="urn:microsoft.com/office/officeart/2005/8/layout/orgChart1"/>
-    <dgm:cxn modelId="{852C0EF3-1757-4429-BCBE-42455B14E04B}" type="presOf" srcId="{5E061574-E9A6-4971-AAEF-EEE48CF1A6BA}" destId="{F5C5271C-CDDF-4B0C-9A51-F7B3EBA285C9}" srcOrd="0" destOrd="0" presId="urn:microsoft.com/office/officeart/2005/8/layout/orgChart1"/>
-    <dgm:cxn modelId="{38C9D4FC-494D-4C4A-B031-18F3835E6B6D}" type="presOf" srcId="{7087B5BE-6CCD-4D44-A56C-8F2788DD2072}" destId="{0FFAA65C-651E-49F8-8408-51A6F20C6DE1}" srcOrd="0" destOrd="0" presId="urn:microsoft.com/office/officeart/2005/8/layout/orgChart1"/>
-    <dgm:cxn modelId="{6D882486-13F9-4D82-9C5D-A2BCE3ADD7DE}" type="presOf" srcId="{14FF4CB9-A477-4156-A1D8-4F837361D2A7}" destId="{EE46189B-011C-4AF5-9032-412DC99CDFE4}" srcOrd="1" destOrd="0" presId="urn:microsoft.com/office/officeart/2005/8/layout/orgChart1"/>
-    <dgm:cxn modelId="{A072648C-7260-4C71-98C8-78876CDC0E2C}" srcId="{29E44962-3705-489E-A2EC-E353DE8AA24B}" destId="{3E02399C-6B99-4474-AD59-13B0EC817434}" srcOrd="2" destOrd="0" parTransId="{6E20C38D-E46F-47E4-ACE8-943E98A4CB8B}" sibTransId="{4BD41711-5181-48FC-AD5C-690F510A5D72}"/>
-    <dgm:cxn modelId="{0B878513-E3D5-4303-89CD-28A13867B3BC}" srcId="{90B66998-DA07-4700-8556-32DF88B556BE}" destId="{FE0F9A91-33BA-4321-99CF-55BE79C2A2EF}" srcOrd="3" destOrd="0" parTransId="{B04E1158-ADD7-411C-94BE-42DA763914D8}" sibTransId="{BE1466F4-DCC8-466F-A70D-8C539E03402F}"/>
-    <dgm:cxn modelId="{05774581-D0D1-4379-8670-369A1ACDA69C}" type="presOf" srcId="{2632FFB1-6F97-4F9D-8000-363EB41D4ABD}" destId="{CE3D47A2-C973-437A-AE27-A31A193561B4}" srcOrd="0" destOrd="0" presId="urn:microsoft.com/office/officeart/2005/8/layout/orgChart1"/>
-    <dgm:cxn modelId="{F9C99F28-FFD9-428A-8EDB-533667B08DDC}" type="presOf" srcId="{A6F5A822-B486-4389-BF35-56B88B04826E}" destId="{C18CDE11-DDD3-4B5B-8862-B4E8E61F1A75}" srcOrd="1" destOrd="0" presId="urn:microsoft.com/office/officeart/2005/8/layout/orgChart1"/>
-    <dgm:cxn modelId="{AD502390-9AC5-4897-8391-39F992AB43A1}" type="presOf" srcId="{08438398-9F0B-4372-9447-423346C546E6}" destId="{B4B039B4-2DE1-4FF8-A351-AA465DEA2700}" srcOrd="1" destOrd="0" presId="urn:microsoft.com/office/officeart/2005/8/layout/orgChart1"/>
-    <dgm:cxn modelId="{C5BA8D6B-F14E-4613-AA61-1F31500DF5AD}" type="presOf" srcId="{14FF4CB9-A477-4156-A1D8-4F837361D2A7}" destId="{862596F2-7DA3-4281-8B1E-B3AD575B0E62}" srcOrd="0" destOrd="0" presId="urn:microsoft.com/office/officeart/2005/8/layout/orgChart1"/>
-    <dgm:cxn modelId="{2AAEA1CD-3FD3-413A-BA44-6F8CDC2832D0}" type="presOf" srcId="{E9EC2F9B-FDFF-4AF5-89BF-E46E4FF5AD12}" destId="{6C627F8E-8D6B-44A4-A554-5E9AAD5782C4}" srcOrd="0" destOrd="0" presId="urn:microsoft.com/office/officeart/2005/8/layout/orgChart1"/>
-    <dgm:cxn modelId="{BC2F120E-B5FA-40F6-B69D-33CD9CDB2E91}" type="presOf" srcId="{2610957B-0EE5-46FD-AABF-C6731A03F76C}" destId="{A060806C-F5CB-4827-B448-A27C40D43410}" srcOrd="0" destOrd="0" presId="urn:microsoft.com/office/officeart/2005/8/layout/orgChart1"/>
-    <dgm:cxn modelId="{400F515A-5075-4946-9DF8-1A9B94CAD5EB}" type="presOf" srcId="{755A7E15-2F83-4966-B16D-74482A0B1B5F}" destId="{99D896A7-E157-4E09-81F9-284282B0BBA4}" srcOrd="0" destOrd="0" presId="urn:microsoft.com/office/officeart/2005/8/layout/orgChart1"/>
-    <dgm:cxn modelId="{36F1C1E8-5379-4821-8402-A92D9B4AAD59}" type="presOf" srcId="{C07697E2-4D6A-4F77-986F-0CB60275EE01}" destId="{F9C19F57-EF0B-41C6-B6C2-9B8945A0932E}" srcOrd="0" destOrd="0" presId="urn:microsoft.com/office/officeart/2005/8/layout/orgChart1"/>
-    <dgm:cxn modelId="{231959C7-3667-406F-A3F4-84F78D00F2F8}" srcId="{14FF4CB9-A477-4156-A1D8-4F837361D2A7}" destId="{06D110D2-CA97-448B-9553-D8FF308EEB9E}" srcOrd="3" destOrd="0" parTransId="{267A034C-8B9C-49CA-A14F-E4E36BC75DC1}" sibTransId="{AC1AE610-8CE5-4BC9-AAE4-E1529216EC0E}"/>
-    <dgm:cxn modelId="{DA9C027C-3FF0-49B8-840E-8EAD64D009AC}" type="presOf" srcId="{29E44962-3705-489E-A2EC-E353DE8AA24B}" destId="{18E1CBA6-9E5C-485B-A77A-C9124CF629A0}" srcOrd="1" destOrd="0" presId="urn:microsoft.com/office/officeart/2005/8/layout/orgChart1"/>
-    <dgm:cxn modelId="{0C016EF2-DE0B-49B9-A231-727258C2A54D}" type="presOf" srcId="{5E061574-E9A6-4971-AAEF-EEE48CF1A6BA}" destId="{E00820A7-B892-4AA1-8D63-9D9101491B63}" srcOrd="1" destOrd="0" presId="urn:microsoft.com/office/officeart/2005/8/layout/orgChart1"/>
-    <dgm:cxn modelId="{39A18ACA-87A7-4D65-90A8-0D538EA0D93A}" type="presParOf" srcId="{A060806C-F5CB-4827-B448-A27C40D43410}" destId="{37995844-7896-4A11-A792-2E10A821BFFF}" srcOrd="0" destOrd="0" presId="urn:microsoft.com/office/officeart/2005/8/layout/orgChart1"/>
-    <dgm:cxn modelId="{B0BF4DBC-C982-4B13-8643-9E6F1B4F6307}" type="presParOf" srcId="{37995844-7896-4A11-A792-2E10A821BFFF}" destId="{DD11CB1D-C190-4C25-83DE-7291456BE401}" srcOrd="0" destOrd="0" presId="urn:microsoft.com/office/officeart/2005/8/layout/orgChart1"/>
-    <dgm:cxn modelId="{16C7B875-64B6-4D10-898E-F2CCC1B0DE3A}" type="presParOf" srcId="{DD11CB1D-C190-4C25-83DE-7291456BE401}" destId="{0C69F9C0-6D9C-4E5F-B425-44821E21B3D1}" srcOrd="0" destOrd="0" presId="urn:microsoft.com/office/officeart/2005/8/layout/orgChart1"/>
-    <dgm:cxn modelId="{238C510C-90CB-4830-B6AD-E3A8DBBF3051}" type="presParOf" srcId="{DD11CB1D-C190-4C25-83DE-7291456BE401}" destId="{8F361186-BFC3-4A37-A3C0-8FD27C01E942}" srcOrd="1" destOrd="0" presId="urn:microsoft.com/office/officeart/2005/8/layout/orgChart1"/>
-    <dgm:cxn modelId="{23652E8A-8C2F-4DAC-87C9-6DFFCA016C64}" type="presParOf" srcId="{37995844-7896-4A11-A792-2E10A821BFFF}" destId="{00293616-56C6-480B-9217-81B89316DE17}" srcOrd="1" destOrd="0" presId="urn:microsoft.com/office/officeart/2005/8/layout/orgChart1"/>
-    <dgm:cxn modelId="{F6756C70-2ABA-4F87-AF14-9C7268BF29A6}" type="presParOf" srcId="{00293616-56C6-480B-9217-81B89316DE17}" destId="{4F9F354F-AD2F-4D72-8DEF-3ADB7F98ECD1}" srcOrd="0" destOrd="0" presId="urn:microsoft.com/office/officeart/2005/8/layout/orgChart1"/>
-    <dgm:cxn modelId="{8136F49C-D551-48C2-8081-4C5A7B60E717}" type="presParOf" srcId="{00293616-56C6-480B-9217-81B89316DE17}" destId="{6AF58226-6645-47EA-8630-80B7D67404C9}" srcOrd="1" destOrd="0" presId="urn:microsoft.com/office/officeart/2005/8/layout/orgChart1"/>
-    <dgm:cxn modelId="{F6F8E1C2-9B8D-48ED-8BAF-8E994D29FA86}" type="presParOf" srcId="{6AF58226-6645-47EA-8630-80B7D67404C9}" destId="{6D6A1ED1-70B0-4162-8CC9-94F841C3AB89}" srcOrd="0" destOrd="0" presId="urn:microsoft.com/office/officeart/2005/8/layout/orgChart1"/>
-    <dgm:cxn modelId="{DABB93E0-7578-46CB-82E0-9179571BAB29}" type="presParOf" srcId="{6D6A1ED1-70B0-4162-8CC9-94F841C3AB89}" destId="{8255B0B4-3DB6-4C5F-AC6E-443F0FC6E4B3}" srcOrd="0" destOrd="0" presId="urn:microsoft.com/office/officeart/2005/8/layout/orgChart1"/>
-    <dgm:cxn modelId="{ED28C696-F9F5-4524-8EF6-4C75A9E3306E}" type="presParOf" srcId="{6D6A1ED1-70B0-4162-8CC9-94F841C3AB89}" destId="{18E1CBA6-9E5C-485B-A77A-C9124CF629A0}" srcOrd="1" destOrd="0" presId="urn:microsoft.com/office/officeart/2005/8/layout/orgChart1"/>
-    <dgm:cxn modelId="{34AD603B-6303-49A9-AF70-13D668145BB3}" type="presParOf" srcId="{6AF58226-6645-47EA-8630-80B7D67404C9}" destId="{118D8A83-0EA7-44EF-9D68-2CEE5E86C6BF}" srcOrd="1" destOrd="0" presId="urn:microsoft.com/office/officeart/2005/8/layout/orgChart1"/>
-    <dgm:cxn modelId="{00905271-C394-458D-8574-4B8630FA26BC}" type="presParOf" srcId="{118D8A83-0EA7-44EF-9D68-2CEE5E86C6BF}" destId="{70C385EC-7DFC-497C-A3CE-2AA6018ECA85}" srcOrd="0" destOrd="0" presId="urn:microsoft.com/office/officeart/2005/8/layout/orgChart1"/>
-    <dgm:cxn modelId="{875948D0-EAE3-4FE5-B817-D713AD20FF93}" type="presParOf" srcId="{118D8A83-0EA7-44EF-9D68-2CEE5E86C6BF}" destId="{ABC5D76F-9B89-4A3B-95EA-275B03BA3C9A}" srcOrd="1" destOrd="0" presId="urn:microsoft.com/office/officeart/2005/8/layout/orgChart1"/>
-    <dgm:cxn modelId="{9EDC42EE-7C46-47CF-B44A-E42D2A9F6BE1}" type="presParOf" srcId="{ABC5D76F-9B89-4A3B-95EA-275B03BA3C9A}" destId="{F2460D72-42DF-4EB4-BADB-BA8041A75530}" srcOrd="0" destOrd="0" presId="urn:microsoft.com/office/officeart/2005/8/layout/orgChart1"/>
-    <dgm:cxn modelId="{E5CCD01B-938F-4CDA-9511-1C8C98A97B09}" type="presParOf" srcId="{F2460D72-42DF-4EB4-BADB-BA8041A75530}" destId="{81C06C6D-C406-47E7-8C68-19C7C95A5133}" srcOrd="0" destOrd="0" presId="urn:microsoft.com/office/officeart/2005/8/layout/orgChart1"/>
-    <dgm:cxn modelId="{D7230EAE-B36E-460C-9A5E-65339C95C821}" type="presParOf" srcId="{F2460D72-42DF-4EB4-BADB-BA8041A75530}" destId="{2A1DC69D-D3B0-4E83-BE33-06E6EDA740FA}" srcOrd="1" destOrd="0" presId="urn:microsoft.com/office/officeart/2005/8/layout/orgChart1"/>
-    <dgm:cxn modelId="{2555AEB3-4AD8-477E-81A7-4FC6940F7668}" type="presParOf" srcId="{ABC5D76F-9B89-4A3B-95EA-275B03BA3C9A}" destId="{B9EA370F-20B5-4127-95E6-DFBF253224C4}" srcOrd="1" destOrd="0" presId="urn:microsoft.com/office/officeart/2005/8/layout/orgChart1"/>
-    <dgm:cxn modelId="{2FA7EA26-17AF-400C-AF1A-21B21A18D413}" type="presParOf" srcId="{ABC5D76F-9B89-4A3B-95EA-275B03BA3C9A}" destId="{27907408-7E48-48F4-8A2A-AA529CC573C3}" srcOrd="2" destOrd="0" presId="urn:microsoft.com/office/officeart/2005/8/layout/orgChart1"/>
-    <dgm:cxn modelId="{33018A03-C01D-412D-A9EB-238C0987AD86}" type="presParOf" srcId="{118D8A83-0EA7-44EF-9D68-2CEE5E86C6BF}" destId="{06126661-B68A-4251-A93F-1884A26E256E}" srcOrd="2" destOrd="0" presId="urn:microsoft.com/office/officeart/2005/8/layout/orgChart1"/>
-    <dgm:cxn modelId="{AF3014A9-307C-4140-9C2E-A5DBC4D405B4}" type="presParOf" srcId="{118D8A83-0EA7-44EF-9D68-2CEE5E86C6BF}" destId="{D57CE671-E7FA-4562-AE0C-F4289AE294D7}" srcOrd="3" destOrd="0" presId="urn:microsoft.com/office/officeart/2005/8/layout/orgChart1"/>
-    <dgm:cxn modelId="{21B64709-5BD7-48EE-A4C0-7CBBAEB61BE6}" type="presParOf" srcId="{D57CE671-E7FA-4562-AE0C-F4289AE294D7}" destId="{D3B86A7E-3509-4A2D-BF65-6D3AC4E97BE0}" srcOrd="0" destOrd="0" presId="urn:microsoft.com/office/officeart/2005/8/layout/orgChart1"/>
-    <dgm:cxn modelId="{26D54123-6690-4C5A-8B6E-D882E8F7AC34}" type="presParOf" srcId="{D3B86A7E-3509-4A2D-BF65-6D3AC4E97BE0}" destId="{6C627F8E-8D6B-44A4-A554-5E9AAD5782C4}" srcOrd="0" destOrd="0" presId="urn:microsoft.com/office/officeart/2005/8/layout/orgChart1"/>
-    <dgm:cxn modelId="{2A2DE1EE-8186-4DEB-BA0D-3C2F79BA054A}" type="presParOf" srcId="{D3B86A7E-3509-4A2D-BF65-6D3AC4E97BE0}" destId="{C2A6C739-64BD-415D-917A-B65E951A1FDE}" srcOrd="1" destOrd="0" presId="urn:microsoft.com/office/officeart/2005/8/layout/orgChart1"/>
-    <dgm:cxn modelId="{394EE88E-7FA8-429F-8B5C-BA122EC16C21}" type="presParOf" srcId="{D57CE671-E7FA-4562-AE0C-F4289AE294D7}" destId="{9E1B8F43-903D-406D-AFBA-CABB0ED256C8}" srcOrd="1" destOrd="0" presId="urn:microsoft.com/office/officeart/2005/8/layout/orgChart1"/>
-    <dgm:cxn modelId="{2550D180-C3A5-44E1-9B10-B11C6F6B1D60}" type="presParOf" srcId="{D57CE671-E7FA-4562-AE0C-F4289AE294D7}" destId="{B2E7BBE3-DCF0-46BC-A95D-F668C5BD37DF}" srcOrd="2" destOrd="0" presId="urn:microsoft.com/office/officeart/2005/8/layout/orgChart1"/>
-    <dgm:cxn modelId="{BBBB05B3-81B4-441F-A38C-C0D47BA37239}" type="presParOf" srcId="{118D8A83-0EA7-44EF-9D68-2CEE5E86C6BF}" destId="{174214A2-5C0A-4FE3-A393-33034ED1FE4B}" srcOrd="4" destOrd="0" presId="urn:microsoft.com/office/officeart/2005/8/layout/orgChart1"/>
-    <dgm:cxn modelId="{06345A31-E686-4101-BD47-8C6BCCCAD43E}" type="presParOf" srcId="{118D8A83-0EA7-44EF-9D68-2CEE5E86C6BF}" destId="{E6694210-D0B6-4B8F-9F36-744FBF020C1E}" srcOrd="5" destOrd="0" presId="urn:microsoft.com/office/officeart/2005/8/layout/orgChart1"/>
-    <dgm:cxn modelId="{E423AAEF-D5D6-470A-8A11-913326D54253}" type="presParOf" srcId="{E6694210-D0B6-4B8F-9F36-744FBF020C1E}" destId="{A5DE43D2-000D-4FE2-B90D-DF7CF2CCEDE5}" srcOrd="0" destOrd="0" presId="urn:microsoft.com/office/officeart/2005/8/layout/orgChart1"/>
-    <dgm:cxn modelId="{F7EF6515-8602-4659-9E86-AA2E80470C5B}" type="presParOf" srcId="{A5DE43D2-000D-4FE2-B90D-DF7CF2CCEDE5}" destId="{612CEEE8-89D6-4E63-A4C6-7AD96BAD0776}" srcOrd="0" destOrd="0" presId="urn:microsoft.com/office/officeart/2005/8/layout/orgChart1"/>
-    <dgm:cxn modelId="{320E8565-4BBF-44CF-BAA7-EC7F50414CB9}" type="presParOf" srcId="{A5DE43D2-000D-4FE2-B90D-DF7CF2CCEDE5}" destId="{6ABAE061-BB6D-424C-B2AE-0DB167934F19}" srcOrd="1" destOrd="0" presId="urn:microsoft.com/office/officeart/2005/8/layout/orgChart1"/>
-    <dgm:cxn modelId="{FE01D082-8B39-4841-BF0D-CF0E0FBEB9FE}" type="presParOf" srcId="{E6694210-D0B6-4B8F-9F36-744FBF020C1E}" destId="{082145ED-4519-419B-8541-C918169743AC}" srcOrd="1" destOrd="0" presId="urn:microsoft.com/office/officeart/2005/8/layout/orgChart1"/>
-    <dgm:cxn modelId="{BF15F908-95EC-49A1-AA23-D7487477E831}" type="presParOf" srcId="{E6694210-D0B6-4B8F-9F36-744FBF020C1E}" destId="{8547B9C1-5B3B-44CF-8112-CF9B46239AAD}" srcOrd="2" destOrd="0" presId="urn:microsoft.com/office/officeart/2005/8/layout/orgChart1"/>
-    <dgm:cxn modelId="{EA964C21-771A-4362-AFC8-62A41E3D841F}" type="presParOf" srcId="{118D8A83-0EA7-44EF-9D68-2CEE5E86C6BF}" destId="{17336B68-EE58-418C-B165-2CAFD30379BD}" srcOrd="6" destOrd="0" presId="urn:microsoft.com/office/officeart/2005/8/layout/orgChart1"/>
-    <dgm:cxn modelId="{3A7D67FA-A606-45AA-9FFD-00DE0197EC52}" type="presParOf" srcId="{118D8A83-0EA7-44EF-9D68-2CEE5E86C6BF}" destId="{86BA28B6-0EC7-45BA-899E-ED5EECB7A6DE}" srcOrd="7" destOrd="0" presId="urn:microsoft.com/office/officeart/2005/8/layout/orgChart1"/>
-    <dgm:cxn modelId="{D1198360-E795-47C4-80F7-6DEF28070895}" type="presParOf" srcId="{86BA28B6-0EC7-45BA-899E-ED5EECB7A6DE}" destId="{26BD731F-AE65-4F35-AC3D-783E1AB040FB}" srcOrd="0" destOrd="0" presId="urn:microsoft.com/office/officeart/2005/8/layout/orgChart1"/>
-    <dgm:cxn modelId="{D5FCB956-3C28-475C-87F1-9C4908BB6889}" type="presParOf" srcId="{26BD731F-AE65-4F35-AC3D-783E1AB040FB}" destId="{65C179FF-34FE-497A-A721-B343682B26DD}" srcOrd="0" destOrd="0" presId="urn:microsoft.com/office/officeart/2005/8/layout/orgChart1"/>
-    <dgm:cxn modelId="{EC8A89C1-74D1-4CF5-A059-A137FF3D7EEB}" type="presParOf" srcId="{26BD731F-AE65-4F35-AC3D-783E1AB040FB}" destId="{72F9B7D5-2FDA-45FB-A613-07E29E4D6F58}" srcOrd="1" destOrd="0" presId="urn:microsoft.com/office/officeart/2005/8/layout/orgChart1"/>
-    <dgm:cxn modelId="{E11E25C5-4B3E-47F1-B0E3-3A366C69894D}" type="presParOf" srcId="{86BA28B6-0EC7-45BA-899E-ED5EECB7A6DE}" destId="{B45FB86A-8311-4958-AB15-61E8434BE0CA}" srcOrd="1" destOrd="0" presId="urn:microsoft.com/office/officeart/2005/8/layout/orgChart1"/>
-    <dgm:cxn modelId="{8E442EDF-8051-4B97-A106-B445AE546FC0}" type="presParOf" srcId="{86BA28B6-0EC7-45BA-899E-ED5EECB7A6DE}" destId="{300E3B18-4050-40E7-8377-3D4DFDCD13C3}" srcOrd="2" destOrd="0" presId="urn:microsoft.com/office/officeart/2005/8/layout/orgChart1"/>
-    <dgm:cxn modelId="{BAAB03F6-3711-4F4C-9A16-7AB757F3F183}" type="presParOf" srcId="{118D8A83-0EA7-44EF-9D68-2CEE5E86C6BF}" destId="{714D96BA-109F-40FB-8FFD-D87ED16C13BD}" srcOrd="8" destOrd="0" presId="urn:microsoft.com/office/officeart/2005/8/layout/orgChart1"/>
-    <dgm:cxn modelId="{34A34F45-FD65-4548-8135-BBDF3D697AE3}" type="presParOf" srcId="{118D8A83-0EA7-44EF-9D68-2CEE5E86C6BF}" destId="{98FDBAA6-A1E4-4DA1-B0AD-EACE7A145A65}" srcOrd="9" destOrd="0" presId="urn:microsoft.com/office/officeart/2005/8/layout/orgChart1"/>
-    <dgm:cxn modelId="{A282F1AC-EE0A-4D45-9B27-4C6E59F940E3}" type="presParOf" srcId="{98FDBAA6-A1E4-4DA1-B0AD-EACE7A145A65}" destId="{189EB100-363B-42CC-9CB1-5A9CA261A2C5}" srcOrd="0" destOrd="0" presId="urn:microsoft.com/office/officeart/2005/8/layout/orgChart1"/>
-    <dgm:cxn modelId="{C95EAA98-A553-43E0-BB85-AC47CF7CEF89}" type="presParOf" srcId="{189EB100-363B-42CC-9CB1-5A9CA261A2C5}" destId="{DCF4D1B4-4EE1-41D6-BF33-A63BC5B0ABE6}" srcOrd="0" destOrd="0" presId="urn:microsoft.com/office/officeart/2005/8/layout/orgChart1"/>
-    <dgm:cxn modelId="{82AE6A26-8DA7-4D15-9343-DD5947A7882E}" type="presParOf" srcId="{189EB100-363B-42CC-9CB1-5A9CA261A2C5}" destId="{83B9C22C-9E29-4FC4-B956-F348E20908B6}" srcOrd="1" destOrd="0" presId="urn:microsoft.com/office/officeart/2005/8/layout/orgChart1"/>
-    <dgm:cxn modelId="{31F2DAC8-79AA-4239-93DA-8ECFCE00FA6A}" type="presParOf" srcId="{98FDBAA6-A1E4-4DA1-B0AD-EACE7A145A65}" destId="{34338C35-DDFF-4A94-9882-13F8C7187021}" srcOrd="1" destOrd="0" presId="urn:microsoft.com/office/officeart/2005/8/layout/orgChart1"/>
-    <dgm:cxn modelId="{43684AE0-4221-4CD3-BE9E-31BFC64799F3}" type="presParOf" srcId="{98FDBAA6-A1E4-4DA1-B0AD-EACE7A145A65}" destId="{C764870C-5ACD-4405-96DB-CBA68E870A72}" srcOrd="2" destOrd="0" presId="urn:microsoft.com/office/officeart/2005/8/layout/orgChart1"/>
-    <dgm:cxn modelId="{7AE91C15-076E-4D13-A5A3-59D7533F28AA}" type="presParOf" srcId="{118D8A83-0EA7-44EF-9D68-2CEE5E86C6BF}" destId="{F7895D02-90F8-43E1-966C-B93462DBAD56}" srcOrd="10" destOrd="0" presId="urn:microsoft.com/office/officeart/2005/8/layout/orgChart1"/>
-    <dgm:cxn modelId="{BCCCF5D6-FD4A-4038-A067-EC3121169C20}" type="presParOf" srcId="{118D8A83-0EA7-44EF-9D68-2CEE5E86C6BF}" destId="{9055C7C1-CEFF-45DD-9ECB-D4C55327F09B}" srcOrd="11" destOrd="0" presId="urn:microsoft.com/office/officeart/2005/8/layout/orgChart1"/>
-    <dgm:cxn modelId="{88CB2E84-C307-4F1E-B243-B62D56486DDC}" type="presParOf" srcId="{9055C7C1-CEFF-45DD-9ECB-D4C55327F09B}" destId="{75F94EDF-1C24-499F-8B20-5B91ABBD4C9D}" srcOrd="0" destOrd="0" presId="urn:microsoft.com/office/officeart/2005/8/layout/orgChart1"/>
-    <dgm:cxn modelId="{8C83CAA0-F32B-4B18-9E43-FB02039A7499}" type="presParOf" srcId="{75F94EDF-1C24-499F-8B20-5B91ABBD4C9D}" destId="{40D77230-CB16-4EDA-B966-75F8B84F87F5}" srcOrd="0" destOrd="0" presId="urn:microsoft.com/office/officeart/2005/8/layout/orgChart1"/>
-    <dgm:cxn modelId="{6B889F77-1496-4CEA-99CF-8ACADBD1C203}" type="presParOf" srcId="{75F94EDF-1C24-499F-8B20-5B91ABBD4C9D}" destId="{C18CDE11-DDD3-4B5B-8862-B4E8E61F1A75}" srcOrd="1" destOrd="0" presId="urn:microsoft.com/office/officeart/2005/8/layout/orgChart1"/>
-    <dgm:cxn modelId="{7FCAF796-0CDF-4A6C-B03D-9E395CD836AA}" type="presParOf" srcId="{9055C7C1-CEFF-45DD-9ECB-D4C55327F09B}" destId="{2559A5AF-3A9D-4AD1-A10A-4997E044BDD7}" srcOrd="1" destOrd="0" presId="urn:microsoft.com/office/officeart/2005/8/layout/orgChart1"/>
-    <dgm:cxn modelId="{6562CC05-8859-4E60-BD48-AE7F46410ECF}" type="presParOf" srcId="{2559A5AF-3A9D-4AD1-A10A-4997E044BDD7}" destId="{004C9BA1-722A-4A80-B824-35056F561685}" srcOrd="0" destOrd="0" presId="urn:microsoft.com/office/officeart/2005/8/layout/orgChart1"/>
-    <dgm:cxn modelId="{A311AC64-4898-4ECA-9CD8-041F9B7791B8}" type="presParOf" srcId="{2559A5AF-3A9D-4AD1-A10A-4997E044BDD7}" destId="{5AD51B2F-AF85-490E-AFBF-68FC2E12753E}" srcOrd="1" destOrd="0" presId="urn:microsoft.com/office/officeart/2005/8/layout/orgChart1"/>
-    <dgm:cxn modelId="{194F68B0-F4BD-4A12-9F50-EBCC7B269842}" type="presParOf" srcId="{5AD51B2F-AF85-490E-AFBF-68FC2E12753E}" destId="{19F907F4-DABD-42CA-A38B-96511B6917CD}" srcOrd="0" destOrd="0" presId="urn:microsoft.com/office/officeart/2005/8/layout/orgChart1"/>
-    <dgm:cxn modelId="{414E891E-58C8-41B0-8737-7FF0F16794DE}" type="presParOf" srcId="{19F907F4-DABD-42CA-A38B-96511B6917CD}" destId="{39342EF6-DEC4-4E4D-A1D0-75B86B8674CE}" srcOrd="0" destOrd="0" presId="urn:microsoft.com/office/officeart/2005/8/layout/orgChart1"/>
-    <dgm:cxn modelId="{D95B83C1-0197-48AE-9B80-5B7C835F0AB5}" type="presParOf" srcId="{19F907F4-DABD-42CA-A38B-96511B6917CD}" destId="{FECD7606-BC1D-4CED-9D9F-BAF68F90FA87}" srcOrd="1" destOrd="0" presId="urn:microsoft.com/office/officeart/2005/8/layout/orgChart1"/>
-    <dgm:cxn modelId="{A7DCCD70-818A-4DC8-9D89-88DF567638AE}" type="presParOf" srcId="{5AD51B2F-AF85-490E-AFBF-68FC2E12753E}" destId="{BDAC9EB2-6721-42F2-9F37-500BE8F485A6}" srcOrd="1" destOrd="0" presId="urn:microsoft.com/office/officeart/2005/8/layout/orgChart1"/>
-    <dgm:cxn modelId="{D0BC2D63-D33C-4BFA-A087-9CDFD89222C4}" type="presParOf" srcId="{5AD51B2F-AF85-490E-AFBF-68FC2E12753E}" destId="{8DF4372D-A725-4D82-8B27-8EFB8CA8A966}" srcOrd="2" destOrd="0" presId="urn:microsoft.com/office/officeart/2005/8/layout/orgChart1"/>
-    <dgm:cxn modelId="{0B2DECC3-883E-473A-BBC3-F3517613F8A4}" type="presParOf" srcId="{9055C7C1-CEFF-45DD-9ECB-D4C55327F09B}" destId="{3836B333-4BFC-4A3B-AB07-97D23B135EA0}" srcOrd="2" destOrd="0" presId="urn:microsoft.com/office/officeart/2005/8/layout/orgChart1"/>
-    <dgm:cxn modelId="{1795C469-4DCD-40EB-803E-89E29BD3D313}" type="presParOf" srcId="{6AF58226-6645-47EA-8630-80B7D67404C9}" destId="{7B6CAE7D-01C0-4AFE-90D3-67179B0F52C0}" srcOrd="2" destOrd="0" presId="urn:microsoft.com/office/officeart/2005/8/layout/orgChart1"/>
-    <dgm:cxn modelId="{F06B085A-B860-46F6-A294-FE20C1F9A510}" type="presParOf" srcId="{00293616-56C6-480B-9217-81B89316DE17}" destId="{41900CDE-D6AA-48C3-A6A5-DF99C88396DB}" srcOrd="2" destOrd="0" presId="urn:microsoft.com/office/officeart/2005/8/layout/orgChart1"/>
-    <dgm:cxn modelId="{44B79ACA-CBDD-4EE2-B8DD-0D58E2CA81C2}" type="presParOf" srcId="{00293616-56C6-480B-9217-81B89316DE17}" destId="{3407F32B-6E09-4400-B88B-EA649AD0DD65}" srcOrd="3" destOrd="0" presId="urn:microsoft.com/office/officeart/2005/8/layout/orgChart1"/>
-    <dgm:cxn modelId="{A3A24828-3AE0-4D36-94EA-00BAED13A75D}" type="presParOf" srcId="{3407F32B-6E09-4400-B88B-EA649AD0DD65}" destId="{F4327AEF-FE3A-408B-A845-B082836E6989}" srcOrd="0" destOrd="0" presId="urn:microsoft.com/office/officeart/2005/8/layout/orgChart1"/>
-    <dgm:cxn modelId="{810A2714-D91F-4047-A604-8F7777EEC9CB}" type="presParOf" srcId="{F4327AEF-FE3A-408B-A845-B082836E6989}" destId="{862596F2-7DA3-4281-8B1E-B3AD575B0E62}" srcOrd="0" destOrd="0" presId="urn:microsoft.com/office/officeart/2005/8/layout/orgChart1"/>
-    <dgm:cxn modelId="{CEC3FAE0-30A9-4214-A697-9C8107FFC0E8}" type="presParOf" srcId="{F4327AEF-FE3A-408B-A845-B082836E6989}" destId="{EE46189B-011C-4AF5-9032-412DC99CDFE4}" srcOrd="1" destOrd="0" presId="urn:microsoft.com/office/officeart/2005/8/layout/orgChart1"/>
-    <dgm:cxn modelId="{91A49445-FA03-44C5-B1A1-20B0EA6FAAF4}" type="presParOf" srcId="{3407F32B-6E09-4400-B88B-EA649AD0DD65}" destId="{B954EEF9-34A0-410A-B28E-F8F55C5F74E4}" srcOrd="1" destOrd="0" presId="urn:microsoft.com/office/officeart/2005/8/layout/orgChart1"/>
-    <dgm:cxn modelId="{4FF2B440-3470-42BF-91E5-D542AE43C86C}" type="presParOf" srcId="{B954EEF9-34A0-410A-B28E-F8F55C5F74E4}" destId="{EAADB2CA-5471-4D62-8B26-C4972B1491FA}" srcOrd="0" destOrd="0" presId="urn:microsoft.com/office/officeart/2005/8/layout/orgChart1"/>
-    <dgm:cxn modelId="{5D413769-1FB2-4A78-9CA1-1DFF8E043510}" type="presParOf" srcId="{B954EEF9-34A0-410A-B28E-F8F55C5F74E4}" destId="{02CDE426-F062-4122-B2E3-A78D4F3FE07A}" srcOrd="1" destOrd="0" presId="urn:microsoft.com/office/officeart/2005/8/layout/orgChart1"/>
-    <dgm:cxn modelId="{88ECB60A-B3CB-43BC-9521-8F81FCCA9B16}" type="presParOf" srcId="{02CDE426-F062-4122-B2E3-A78D4F3FE07A}" destId="{ACE564F7-BBBD-4B28-A533-BCFF6FC4E0ED}" srcOrd="0" destOrd="0" presId="urn:microsoft.com/office/officeart/2005/8/layout/orgChart1"/>
-    <dgm:cxn modelId="{E3337A2E-030F-431D-A884-4DCA4993287F}" type="presParOf" srcId="{ACE564F7-BBBD-4B28-A533-BCFF6FC4E0ED}" destId="{5CE5DF91-D741-41D2-BFCF-6828DE0D6146}" srcOrd="0" destOrd="0" presId="urn:microsoft.com/office/officeart/2005/8/layout/orgChart1"/>
-    <dgm:cxn modelId="{85231788-96B1-448B-B77D-AAABD6AEFBDF}" type="presParOf" srcId="{ACE564F7-BBBD-4B28-A533-BCFF6FC4E0ED}" destId="{F8F4CF68-9F49-4A15-9844-4B8F397EBCA9}" srcOrd="1" destOrd="0" presId="urn:microsoft.com/office/officeart/2005/8/layout/orgChart1"/>
-    <dgm:cxn modelId="{F33FAFC6-20EA-44B2-BE10-3D3ACCEC0927}" type="presParOf" srcId="{02CDE426-F062-4122-B2E3-A78D4F3FE07A}" destId="{448E7220-3A3C-4AB6-AC63-11204A579CF9}" srcOrd="1" destOrd="0" presId="urn:microsoft.com/office/officeart/2005/8/layout/orgChart1"/>
-    <dgm:cxn modelId="{8FA769B7-A61F-4835-9E47-A0E20F01E120}" type="presParOf" srcId="{02CDE426-F062-4122-B2E3-A78D4F3FE07A}" destId="{20EA2B14-ECAA-4A05-B586-2DAF752C9CE6}" srcOrd="2" destOrd="0" presId="urn:microsoft.com/office/officeart/2005/8/layout/orgChart1"/>
-    <dgm:cxn modelId="{E7CDAF0B-F559-4819-8338-0A3B513CF0D8}" type="presParOf" srcId="{B954EEF9-34A0-410A-B28E-F8F55C5F74E4}" destId="{969E24CC-7E78-4F86-B577-9A2B400219E5}" srcOrd="2" destOrd="0" presId="urn:microsoft.com/office/officeart/2005/8/layout/orgChart1"/>
-    <dgm:cxn modelId="{55CE0295-E27A-4F5D-84FE-18E11CAC5C85}" type="presParOf" srcId="{B954EEF9-34A0-410A-B28E-F8F55C5F74E4}" destId="{BE4E0B4A-5931-44BA-A6B2-BF09C76134B9}" srcOrd="3" destOrd="0" presId="urn:microsoft.com/office/officeart/2005/8/layout/orgChart1"/>
-    <dgm:cxn modelId="{16BD4F43-2198-405F-AFF6-4825C1FD9E64}" type="presParOf" srcId="{BE4E0B4A-5931-44BA-A6B2-BF09C76134B9}" destId="{F3B07CBE-252F-4FF2-8ACB-CA3CB9448842}" srcOrd="0" destOrd="0" presId="urn:microsoft.com/office/officeart/2005/8/layout/orgChart1"/>
-    <dgm:cxn modelId="{6FC04DD5-53FC-4870-912D-24DA5A65E3FA}" type="presParOf" srcId="{F3B07CBE-252F-4FF2-8ACB-CA3CB9448842}" destId="{99D896A7-E157-4E09-81F9-284282B0BBA4}" srcOrd="0" destOrd="0" presId="urn:microsoft.com/office/officeart/2005/8/layout/orgChart1"/>
-    <dgm:cxn modelId="{8D489E38-0330-47CC-967B-122E8E1DF883}" type="presParOf" srcId="{F3B07CBE-252F-4FF2-8ACB-CA3CB9448842}" destId="{9702EEF3-F337-4D82-A3A1-61EA6B9D4873}" srcOrd="1" destOrd="0" presId="urn:microsoft.com/office/officeart/2005/8/layout/orgChart1"/>
-    <dgm:cxn modelId="{2D40D88A-1274-48E3-B984-2D6848E5C082}" type="presParOf" srcId="{BE4E0B4A-5931-44BA-A6B2-BF09C76134B9}" destId="{D87EFCB5-065F-4450-AB03-520B7176F3D2}" srcOrd="1" destOrd="0" presId="urn:microsoft.com/office/officeart/2005/8/layout/orgChart1"/>
-    <dgm:cxn modelId="{8EA60F75-D0A6-477A-8287-0F74D36DD010}" type="presParOf" srcId="{BE4E0B4A-5931-44BA-A6B2-BF09C76134B9}" destId="{4C83EA7B-5163-4188-84D4-F98C07BB7503}" srcOrd="2" destOrd="0" presId="urn:microsoft.com/office/officeart/2005/8/layout/orgChart1"/>
-    <dgm:cxn modelId="{20952FB5-D759-49F5-9D1E-AAD569F80248}" type="presParOf" srcId="{B954EEF9-34A0-410A-B28E-F8F55C5F74E4}" destId="{694FD23F-7102-4F3B-81C8-1C3DC2A7AA89}" srcOrd="4" destOrd="0" presId="urn:microsoft.com/office/officeart/2005/8/layout/orgChart1"/>
-    <dgm:cxn modelId="{335A14EB-2B7B-4130-B646-92DF5A47156D}" type="presParOf" srcId="{B954EEF9-34A0-410A-B28E-F8F55C5F74E4}" destId="{0E763F0D-A153-4C1F-BE65-A0925A999A6B}" srcOrd="5" destOrd="0" presId="urn:microsoft.com/office/officeart/2005/8/layout/orgChart1"/>
-    <dgm:cxn modelId="{D6DEE90F-E825-48AB-BC39-D9EA61372CF9}" type="presParOf" srcId="{0E763F0D-A153-4C1F-BE65-A0925A999A6B}" destId="{27202E8A-1C73-49D7-938A-89D3744090CF}" srcOrd="0" destOrd="0" presId="urn:microsoft.com/office/officeart/2005/8/layout/orgChart1"/>
-    <dgm:cxn modelId="{A50D9A62-F2EC-4F7F-95CC-518B4EDE75C1}" type="presParOf" srcId="{27202E8A-1C73-49D7-938A-89D3744090CF}" destId="{8B0A01ED-9629-4629-A042-B5FE34C85C12}" srcOrd="0" destOrd="0" presId="urn:microsoft.com/office/officeart/2005/8/layout/orgChart1"/>
-    <dgm:cxn modelId="{F7299E77-8B70-4E27-BA68-5DFA19109B1D}" type="presParOf" srcId="{27202E8A-1C73-49D7-938A-89D3744090CF}" destId="{B4B039B4-2DE1-4FF8-A351-AA465DEA2700}" srcOrd="1" destOrd="0" presId="urn:microsoft.com/office/officeart/2005/8/layout/orgChart1"/>
-    <dgm:cxn modelId="{854923C2-34C3-4651-9571-95C1450AEB31}" type="presParOf" srcId="{0E763F0D-A153-4C1F-BE65-A0925A999A6B}" destId="{3A008463-5464-4878-897F-40931705B0A3}" srcOrd="1" destOrd="0" presId="urn:microsoft.com/office/officeart/2005/8/layout/orgChart1"/>
-    <dgm:cxn modelId="{F33E5719-0183-44B0-B3CE-42B5FCDAA372}" type="presParOf" srcId="{0E763F0D-A153-4C1F-BE65-A0925A999A6B}" destId="{76987129-4CAC-4EBA-9322-17B7BDFECCB1}" srcOrd="2" destOrd="0" presId="urn:microsoft.com/office/officeart/2005/8/layout/orgChart1"/>
-    <dgm:cxn modelId="{9FA548C6-02F2-4C7C-8902-DE943BFA9BD5}" type="presParOf" srcId="{B954EEF9-34A0-410A-B28E-F8F55C5F74E4}" destId="{2B138C54-AD5C-432B-BE03-FFEEDD7C3198}" srcOrd="6" destOrd="0" presId="urn:microsoft.com/office/officeart/2005/8/layout/orgChart1"/>
-    <dgm:cxn modelId="{79606C76-A1F9-472B-9AD0-F7F9837B1C63}" type="presParOf" srcId="{B954EEF9-34A0-410A-B28E-F8F55C5F74E4}" destId="{3B8A73DE-82BF-4F8E-9ED3-A0AC709CDE4E}" srcOrd="7" destOrd="0" presId="urn:microsoft.com/office/officeart/2005/8/layout/orgChart1"/>
-    <dgm:cxn modelId="{3B33517C-7288-47BE-965B-D6529C09C7EF}" type="presParOf" srcId="{3B8A73DE-82BF-4F8E-9ED3-A0AC709CDE4E}" destId="{E0DA1655-56F3-445D-8A58-5415B3CC8B2E}" srcOrd="0" destOrd="0" presId="urn:microsoft.com/office/officeart/2005/8/layout/orgChart1"/>
-    <dgm:cxn modelId="{DDBE3F6F-3E03-4800-8D28-929BD6CA4610}" type="presParOf" srcId="{E0DA1655-56F3-445D-8A58-5415B3CC8B2E}" destId="{148D3895-71C3-4CD3-A321-9502193E86D7}" srcOrd="0" destOrd="0" presId="urn:microsoft.com/office/officeart/2005/8/layout/orgChart1"/>
-    <dgm:cxn modelId="{766844E3-7FE5-4B94-A118-691B825AFE89}" type="presParOf" srcId="{E0DA1655-56F3-445D-8A58-5415B3CC8B2E}" destId="{BFC910D3-A876-48DE-BC43-336375F7EC53}" srcOrd="1" destOrd="0" presId="urn:microsoft.com/office/officeart/2005/8/layout/orgChart1"/>
-    <dgm:cxn modelId="{40EAF265-368B-448E-9825-72315C8F1252}" type="presParOf" srcId="{3B8A73DE-82BF-4F8E-9ED3-A0AC709CDE4E}" destId="{1051A4F6-C967-45D2-95C3-C680072B2349}" srcOrd="1" destOrd="0" presId="urn:microsoft.com/office/officeart/2005/8/layout/orgChart1"/>
-    <dgm:cxn modelId="{752E0DF9-7930-4805-B01F-A394CD473401}" type="presParOf" srcId="{3B8A73DE-82BF-4F8E-9ED3-A0AC709CDE4E}" destId="{F452F91F-F30F-431E-9FA5-59C42920952F}" srcOrd="2" destOrd="0" presId="urn:microsoft.com/office/officeart/2005/8/layout/orgChart1"/>
-    <dgm:cxn modelId="{E47C934D-01A4-46B5-B7DD-5FB91C56E8B2}" type="presParOf" srcId="{3407F32B-6E09-4400-B88B-EA649AD0DD65}" destId="{11AFA1D7-48F7-432A-B072-7632BD60142F}" srcOrd="2" destOrd="0" presId="urn:microsoft.com/office/officeart/2005/8/layout/orgChart1"/>
-    <dgm:cxn modelId="{9527B9AB-00B3-4252-970C-140E2496F0EA}" type="presParOf" srcId="{00293616-56C6-480B-9217-81B89316DE17}" destId="{93447958-570B-4F0E-8F4F-486A47AE8376}" srcOrd="4" destOrd="0" presId="urn:microsoft.com/office/officeart/2005/8/layout/orgChart1"/>
-    <dgm:cxn modelId="{507E2D6F-2F71-4AB4-A523-33B9AA2E76BD}" type="presParOf" srcId="{00293616-56C6-480B-9217-81B89316DE17}" destId="{A088E862-C9A3-423B-82C2-96E903D4AA3C}" srcOrd="5" destOrd="0" presId="urn:microsoft.com/office/officeart/2005/8/layout/orgChart1"/>
-    <dgm:cxn modelId="{5AB5FB68-DFB8-4F91-9835-5C2836C5B37D}" type="presParOf" srcId="{A088E862-C9A3-423B-82C2-96E903D4AA3C}" destId="{369A7DA1-2872-478A-B9DA-429F13309C9F}" srcOrd="0" destOrd="0" presId="urn:microsoft.com/office/officeart/2005/8/layout/orgChart1"/>
-    <dgm:cxn modelId="{51CF4D60-D622-4139-B4BA-0D6B55AB9D78}" type="presParOf" srcId="{369A7DA1-2872-478A-B9DA-429F13309C9F}" destId="{31744DA0-9B34-4382-A02E-8FA88F681E9C}" srcOrd="0" destOrd="0" presId="urn:microsoft.com/office/officeart/2005/8/layout/orgChart1"/>
-    <dgm:cxn modelId="{26C1F8E0-A567-4E2C-9BA1-74BB8E555764}" type="presParOf" srcId="{369A7DA1-2872-478A-B9DA-429F13309C9F}" destId="{A57B43A1-6D03-413C-9F8D-6B27ACF76B39}" srcOrd="1" destOrd="0" presId="urn:microsoft.com/office/officeart/2005/8/layout/orgChart1"/>
-    <dgm:cxn modelId="{A570DE99-B17F-45F9-9790-53B2A47F085B}" type="presParOf" srcId="{A088E862-C9A3-423B-82C2-96E903D4AA3C}" destId="{3287C888-62BE-4F33-926D-00A5B534F2ED}" srcOrd="1" destOrd="0" presId="urn:microsoft.com/office/officeart/2005/8/layout/orgChart1"/>
-    <dgm:cxn modelId="{BE84CB18-3850-4DE8-94A3-010134200A21}" type="presParOf" srcId="{3287C888-62BE-4F33-926D-00A5B534F2ED}" destId="{8ACA86DC-48D4-4E2D-97B4-91334ABAEFA2}" srcOrd="0" destOrd="0" presId="urn:microsoft.com/office/officeart/2005/8/layout/orgChart1"/>
-    <dgm:cxn modelId="{A8B46023-C1CB-4BA7-AFB7-6E6A0AE32E08}" type="presParOf" srcId="{3287C888-62BE-4F33-926D-00A5B534F2ED}" destId="{63194588-B994-466A-B596-27469BF2C70E}" srcOrd="1" destOrd="0" presId="urn:microsoft.com/office/officeart/2005/8/layout/orgChart1"/>
-    <dgm:cxn modelId="{ABE268F0-930D-4BC4-993B-2C4C185F36C0}" type="presParOf" srcId="{63194588-B994-466A-B596-27469BF2C70E}" destId="{CDEA9A64-7200-42C6-92AF-1803B3B5F34D}" srcOrd="0" destOrd="0" presId="urn:microsoft.com/office/officeart/2005/8/layout/orgChart1"/>
-    <dgm:cxn modelId="{42F5D460-83A2-42E1-A359-1756E59AF977}" type="presParOf" srcId="{CDEA9A64-7200-42C6-92AF-1803B3B5F34D}" destId="{F5C5271C-CDDF-4B0C-9A51-F7B3EBA285C9}" srcOrd="0" destOrd="0" presId="urn:microsoft.com/office/officeart/2005/8/layout/orgChart1"/>
-    <dgm:cxn modelId="{0EA32DF1-4C93-4C33-B38C-5B5FF5D9250F}" type="presParOf" srcId="{CDEA9A64-7200-42C6-92AF-1803B3B5F34D}" destId="{E00820A7-B892-4AA1-8D63-9D9101491B63}" srcOrd="1" destOrd="0" presId="urn:microsoft.com/office/officeart/2005/8/layout/orgChart1"/>
-    <dgm:cxn modelId="{AE0FA1E2-7D7B-49F6-9672-FCAB77A8849E}" type="presParOf" srcId="{63194588-B994-466A-B596-27469BF2C70E}" destId="{CDC512CE-D472-40F1-B0FF-A79C982DEF6F}" srcOrd="1" destOrd="0" presId="urn:microsoft.com/office/officeart/2005/8/layout/orgChart1"/>
-    <dgm:cxn modelId="{7FE80302-8306-4834-AD90-23E8C7DC548C}" type="presParOf" srcId="{63194588-B994-466A-B596-27469BF2C70E}" destId="{099C31EF-81B9-4527-824A-28219E30C07F}" srcOrd="2" destOrd="0" presId="urn:microsoft.com/office/officeart/2005/8/layout/orgChart1"/>
-    <dgm:cxn modelId="{3313E14B-90FE-4552-A4BC-0447B840AD9E}" type="presParOf" srcId="{3287C888-62BE-4F33-926D-00A5B534F2ED}" destId="{C2824CCA-DA1E-4FD4-A803-4242CBA76278}" srcOrd="2" destOrd="0" presId="urn:microsoft.com/office/officeart/2005/8/layout/orgChart1"/>
-    <dgm:cxn modelId="{D289F400-14B9-438B-BB2C-E9C4B142CB3E}" type="presParOf" srcId="{3287C888-62BE-4F33-926D-00A5B534F2ED}" destId="{387B7E05-F7A8-4E8A-B45E-4FCC97942A3B}" srcOrd="3" destOrd="0" presId="urn:microsoft.com/office/officeart/2005/8/layout/orgChart1"/>
-    <dgm:cxn modelId="{9E4A12F8-E53F-4F59-8FD6-91EB5DBF741F}" type="presParOf" srcId="{387B7E05-F7A8-4E8A-B45E-4FCC97942A3B}" destId="{34CCC267-EFD5-4BEC-AF48-E125B2190558}" srcOrd="0" destOrd="0" presId="urn:microsoft.com/office/officeart/2005/8/layout/orgChart1"/>
-    <dgm:cxn modelId="{7362E0AC-6662-4E26-86D2-9534F69164F2}" type="presParOf" srcId="{34CCC267-EFD5-4BEC-AF48-E125B2190558}" destId="{F9C19F57-EF0B-41C6-B6C2-9B8945A0932E}" srcOrd="0" destOrd="0" presId="urn:microsoft.com/office/officeart/2005/8/layout/orgChart1"/>
-    <dgm:cxn modelId="{D82E6D32-DEC0-48AC-B9F2-500FF327B8D7}" type="presParOf" srcId="{34CCC267-EFD5-4BEC-AF48-E125B2190558}" destId="{502AB319-F26B-4FA1-8DEE-ADFF83E5EC27}" srcOrd="1" destOrd="0" presId="urn:microsoft.com/office/officeart/2005/8/layout/orgChart1"/>
-    <dgm:cxn modelId="{AB27085C-9EB7-41BD-B592-263F57C1F7A0}" type="presParOf" srcId="{387B7E05-F7A8-4E8A-B45E-4FCC97942A3B}" destId="{9170CC4E-6CFC-4A1F-9D71-700213B431C8}" srcOrd="1" destOrd="0" presId="urn:microsoft.com/office/officeart/2005/8/layout/orgChart1"/>
-    <dgm:cxn modelId="{F2D50ADA-B42C-4108-9410-28B87D925C54}" type="presParOf" srcId="{387B7E05-F7A8-4E8A-B45E-4FCC97942A3B}" destId="{735D9BCA-C94A-4F94-A657-0E508C237559}" srcOrd="2" destOrd="0" presId="urn:microsoft.com/office/officeart/2005/8/layout/orgChart1"/>
-    <dgm:cxn modelId="{43DE2E2E-AAB7-4BA0-A928-8C5FF8D990AC}" type="presParOf" srcId="{3287C888-62BE-4F33-926D-00A5B534F2ED}" destId="{D0324F18-98DC-41DA-84D7-915652A4E054}" srcOrd="4" destOrd="0" presId="urn:microsoft.com/office/officeart/2005/8/layout/orgChart1"/>
-    <dgm:cxn modelId="{A0E63424-5929-4387-AADF-4B564E3D2E99}" type="presParOf" srcId="{3287C888-62BE-4F33-926D-00A5B534F2ED}" destId="{137178FB-DCE9-445B-B0F0-8973DC8ABC21}" srcOrd="5" destOrd="0" presId="urn:microsoft.com/office/officeart/2005/8/layout/orgChart1"/>
-    <dgm:cxn modelId="{EB26239F-9A61-4F98-ABFF-12B3A821BFE4}" type="presParOf" srcId="{137178FB-DCE9-445B-B0F0-8973DC8ABC21}" destId="{E73CA1D1-548E-4CD3-A149-443FDC833476}" srcOrd="0" destOrd="0" presId="urn:microsoft.com/office/officeart/2005/8/layout/orgChart1"/>
-    <dgm:cxn modelId="{7C191053-110C-4BB6-BE1E-B660221AD4F4}" type="presParOf" srcId="{E73CA1D1-548E-4CD3-A149-443FDC833476}" destId="{CE3D47A2-C973-437A-AE27-A31A193561B4}" srcOrd="0" destOrd="0" presId="urn:microsoft.com/office/officeart/2005/8/layout/orgChart1"/>
-    <dgm:cxn modelId="{E3680555-5FA8-4BBF-8D34-9D9F92B55026}" type="presParOf" srcId="{E73CA1D1-548E-4CD3-A149-443FDC833476}" destId="{D0190203-ACB4-4831-89A8-4012A626A37D}" srcOrd="1" destOrd="0" presId="urn:microsoft.com/office/officeart/2005/8/layout/orgChart1"/>
-    <dgm:cxn modelId="{13A668CD-3EE0-4E4A-8871-883A16316D53}" type="presParOf" srcId="{137178FB-DCE9-445B-B0F0-8973DC8ABC21}" destId="{22671CDF-00CC-4601-B54B-181907D7F49C}" srcOrd="1" destOrd="0" presId="urn:microsoft.com/office/officeart/2005/8/layout/orgChart1"/>
-    <dgm:cxn modelId="{905EE4E8-9815-4C5C-8803-28F8DCD25837}" type="presParOf" srcId="{137178FB-DCE9-445B-B0F0-8973DC8ABC21}" destId="{B389B7B2-6337-4D27-8A91-6BFE6981745B}" srcOrd="2" destOrd="0" presId="urn:microsoft.com/office/officeart/2005/8/layout/orgChart1"/>
-    <dgm:cxn modelId="{498A0D74-497B-4615-A9C5-97B2C5430FE5}" type="presParOf" srcId="{3287C888-62BE-4F33-926D-00A5B534F2ED}" destId="{46C7BE60-0555-44D2-A09D-72837BE45447}" srcOrd="6" destOrd="0" presId="urn:microsoft.com/office/officeart/2005/8/layout/orgChart1"/>
-    <dgm:cxn modelId="{CC6ECDB5-9DB3-459C-9140-0938E5538813}" type="presParOf" srcId="{3287C888-62BE-4F33-926D-00A5B534F2ED}" destId="{B9464D4C-E83B-45B9-B753-BE763BDCCF45}" srcOrd="7" destOrd="0" presId="urn:microsoft.com/office/officeart/2005/8/layout/orgChart1"/>
-    <dgm:cxn modelId="{61D26E25-64A9-475A-B7CA-D1A54F95BEE4}" type="presParOf" srcId="{B9464D4C-E83B-45B9-B753-BE763BDCCF45}" destId="{D8E03ADB-DAC6-4EA5-8512-AB0E85D210B5}" srcOrd="0" destOrd="0" presId="urn:microsoft.com/office/officeart/2005/8/layout/orgChart1"/>
-    <dgm:cxn modelId="{1E90ED90-8720-4AD0-B258-B66517C8CD8B}" type="presParOf" srcId="{D8E03ADB-DAC6-4EA5-8512-AB0E85D210B5}" destId="{860EB605-F1A4-4A12-9B32-47D44BF06114}" srcOrd="0" destOrd="0" presId="urn:microsoft.com/office/officeart/2005/8/layout/orgChart1"/>
-    <dgm:cxn modelId="{284A655F-5B1C-4DCC-B1B9-864BFAA430BF}" type="presParOf" srcId="{D8E03ADB-DAC6-4EA5-8512-AB0E85D210B5}" destId="{568B0273-D707-48CD-9879-088F53CE1FFB}" srcOrd="1" destOrd="0" presId="urn:microsoft.com/office/officeart/2005/8/layout/orgChart1"/>
-    <dgm:cxn modelId="{C0EC7320-24D2-4BB3-A6BF-428034E699E3}" type="presParOf" srcId="{B9464D4C-E83B-45B9-B753-BE763BDCCF45}" destId="{F1EB1256-D73D-4486-9A70-62531C31BF0F}" srcOrd="1" destOrd="0" presId="urn:microsoft.com/office/officeart/2005/8/layout/orgChart1"/>
-    <dgm:cxn modelId="{5673BE6E-86A4-4A93-A356-4F1B1D4B64C7}" type="presParOf" srcId="{B9464D4C-E83B-45B9-B753-BE763BDCCF45}" destId="{B07E6C49-F86A-494E-AFAE-4D45FA6DE655}" srcOrd="2" destOrd="0" presId="urn:microsoft.com/office/officeart/2005/8/layout/orgChart1"/>
-    <dgm:cxn modelId="{8029EBA2-92E6-47F2-B6DF-67B0B41684F0}" type="presParOf" srcId="{A088E862-C9A3-423B-82C2-96E903D4AA3C}" destId="{F3AE20F9-F5C6-4985-9588-EB6F37C78AA0}" srcOrd="2" destOrd="0" presId="urn:microsoft.com/office/officeart/2005/8/layout/orgChart1"/>
-    <dgm:cxn modelId="{A9FAB28C-AD96-4B2A-BA26-07A2767790F6}" type="presParOf" srcId="{00293616-56C6-480B-9217-81B89316DE17}" destId="{C73A202A-0D0C-4D8F-B8E7-E2817DA2749F}" srcOrd="6" destOrd="0" presId="urn:microsoft.com/office/officeart/2005/8/layout/orgChart1"/>
-    <dgm:cxn modelId="{DF651871-A2B8-44D3-A6F4-476D490B99AC}" type="presParOf" srcId="{00293616-56C6-480B-9217-81B89316DE17}" destId="{E66E2D38-4867-442A-BA19-EC82B5A553B9}" srcOrd="7" destOrd="0" presId="urn:microsoft.com/office/officeart/2005/8/layout/orgChart1"/>
-    <dgm:cxn modelId="{679D6FDB-04C1-471E-B9F6-BB920EA42AD0}" type="presParOf" srcId="{E66E2D38-4867-442A-BA19-EC82B5A553B9}" destId="{FA5CAA7E-E180-46DF-816E-0D3373398A8B}" srcOrd="0" destOrd="0" presId="urn:microsoft.com/office/officeart/2005/8/layout/orgChart1"/>
-    <dgm:cxn modelId="{1B746E0B-CCC8-4D26-9CF8-3E819A145614}" type="presParOf" srcId="{FA5CAA7E-E180-46DF-816E-0D3373398A8B}" destId="{216F19D5-4D2A-46EF-B4D5-8B67FB596784}" srcOrd="0" destOrd="0" presId="urn:microsoft.com/office/officeart/2005/8/layout/orgChart1"/>
-    <dgm:cxn modelId="{4174BFBA-5661-4791-86C7-BE332ED9C849}" type="presParOf" srcId="{FA5CAA7E-E180-46DF-816E-0D3373398A8B}" destId="{B211582A-E271-450F-B335-7D9DB9034773}" srcOrd="1" destOrd="0" presId="urn:microsoft.com/office/officeart/2005/8/layout/orgChart1"/>
-    <dgm:cxn modelId="{4B4AACD3-D891-4C13-94FA-392709FEF2AF}" type="presParOf" srcId="{E66E2D38-4867-442A-BA19-EC82B5A553B9}" destId="{D5C13012-7056-453D-91A8-0E1A51E315CE}" srcOrd="1" destOrd="0" presId="urn:microsoft.com/office/officeart/2005/8/layout/orgChart1"/>
-    <dgm:cxn modelId="{CDB3B2D3-470C-4F1C-A9DD-BDDCE18D9F43}" type="presParOf" srcId="{D5C13012-7056-453D-91A8-0E1A51E315CE}" destId="{78DCCD91-5177-497D-ADB0-183ABC8B2D04}" srcOrd="0" destOrd="0" presId="urn:microsoft.com/office/officeart/2005/8/layout/orgChart1"/>
-    <dgm:cxn modelId="{304A1B0F-AE68-40A9-9F7B-5FD3350B9C4C}" type="presParOf" srcId="{D5C13012-7056-453D-91A8-0E1A51E315CE}" destId="{16209500-1D5D-4576-8203-622928E195B2}" srcOrd="1" destOrd="0" presId="urn:microsoft.com/office/officeart/2005/8/layout/orgChart1"/>
-    <dgm:cxn modelId="{837F6411-53AE-4D54-92EB-F25FC5717F41}" type="presParOf" srcId="{16209500-1D5D-4576-8203-622928E195B2}" destId="{006A7FC3-7038-4CBE-BBE4-380DA7E62FD1}" srcOrd="0" destOrd="0" presId="urn:microsoft.com/office/officeart/2005/8/layout/orgChart1"/>
-    <dgm:cxn modelId="{DA06FA33-7F4A-4EEC-8329-A31C750D5FAD}" type="presParOf" srcId="{006A7FC3-7038-4CBE-BBE4-380DA7E62FD1}" destId="{E79C59D0-BED9-4BC9-ABC4-CC23A5CDB37D}" srcOrd="0" destOrd="0" presId="urn:microsoft.com/office/officeart/2005/8/layout/orgChart1"/>
-    <dgm:cxn modelId="{903AA62F-5EB3-4568-9E78-613B14738EC6}" type="presParOf" srcId="{006A7FC3-7038-4CBE-BBE4-380DA7E62FD1}" destId="{054A4A92-A664-4CF5-8BE0-06FA2572D8D3}" srcOrd="1" destOrd="0" presId="urn:microsoft.com/office/officeart/2005/8/layout/orgChart1"/>
-    <dgm:cxn modelId="{CF3B8AD8-86C6-4194-9217-239F564D4FFE}" type="presParOf" srcId="{16209500-1D5D-4576-8203-622928E195B2}" destId="{976387F0-03BA-4F6A-B2B6-E199F4308EED}" srcOrd="1" destOrd="0" presId="urn:microsoft.com/office/officeart/2005/8/layout/orgChart1"/>
-    <dgm:cxn modelId="{4A740B47-8F88-4A2F-AC1B-DC245AFBBBB4}" type="presParOf" srcId="{16209500-1D5D-4576-8203-622928E195B2}" destId="{04BF4629-0ECB-4A53-9086-28F8BA4D4F04}" srcOrd="2" destOrd="0" presId="urn:microsoft.com/office/officeart/2005/8/layout/orgChart1"/>
-    <dgm:cxn modelId="{C2E3A98B-3AB0-4E24-99A4-BAD89B4FA7EA}" type="presParOf" srcId="{D5C13012-7056-453D-91A8-0E1A51E315CE}" destId="{E6D6CD4A-BB36-40C2-838D-A4934E67A6E6}" srcOrd="2" destOrd="0" presId="urn:microsoft.com/office/officeart/2005/8/layout/orgChart1"/>
-    <dgm:cxn modelId="{4434E0A7-ACCA-4E14-BD6F-9E221B260CAD}" type="presParOf" srcId="{D5C13012-7056-453D-91A8-0E1A51E315CE}" destId="{A8BAEF43-5CD2-4F20-9750-B1E09C57CEC6}" srcOrd="3" destOrd="0" presId="urn:microsoft.com/office/officeart/2005/8/layout/orgChart1"/>
-    <dgm:cxn modelId="{086DDDE2-24C8-402B-BAE9-7C73B51E7BBF}" type="presParOf" srcId="{A8BAEF43-5CD2-4F20-9750-B1E09C57CEC6}" destId="{D65D16C4-EFA3-4620-BDAB-BD9C08FE093A}" srcOrd="0" destOrd="0" presId="urn:microsoft.com/office/officeart/2005/8/layout/orgChart1"/>
-    <dgm:cxn modelId="{F008DC9B-732F-46C4-9CCD-F3010969AA69}" type="presParOf" srcId="{D65D16C4-EFA3-4620-BDAB-BD9C08FE093A}" destId="{002426F5-BBB8-4CFE-AADB-A47F122A0EE8}" srcOrd="0" destOrd="0" presId="urn:microsoft.com/office/officeart/2005/8/layout/orgChart1"/>
-    <dgm:cxn modelId="{5CE7AE30-88E4-4F0B-8B34-4F3DBE0BF95B}" type="presParOf" srcId="{D65D16C4-EFA3-4620-BDAB-BD9C08FE093A}" destId="{E31FC0BB-57B0-40C2-8B8D-D6A8FA1892ED}" srcOrd="1" destOrd="0" presId="urn:microsoft.com/office/officeart/2005/8/layout/orgChart1"/>
-    <dgm:cxn modelId="{9230A012-EAC7-4C86-A3E8-EFF043CCE673}" type="presParOf" srcId="{A8BAEF43-5CD2-4F20-9750-B1E09C57CEC6}" destId="{3FDD7372-F83C-4A31-A327-FD43123456F4}" srcOrd="1" destOrd="0" presId="urn:microsoft.com/office/officeart/2005/8/layout/orgChart1"/>
-    <dgm:cxn modelId="{B12CF563-3C19-4D38-95E5-14CC4E82BB1D}" type="presParOf" srcId="{A8BAEF43-5CD2-4F20-9750-B1E09C57CEC6}" destId="{DAFC0E67-11CB-41F6-BB9A-23E89F176D20}" srcOrd="2" destOrd="0" presId="urn:microsoft.com/office/officeart/2005/8/layout/orgChart1"/>
-    <dgm:cxn modelId="{3DAEF338-B60C-4E28-8433-06AB96EEC55B}" type="presParOf" srcId="{D5C13012-7056-453D-91A8-0E1A51E315CE}" destId="{C5D08441-5475-4F9E-8C21-5071B6E589F6}" srcOrd="4" destOrd="0" presId="urn:microsoft.com/office/officeart/2005/8/layout/orgChart1"/>
-    <dgm:cxn modelId="{7C5D0165-3141-4519-82BB-E10C4482EDE2}" type="presParOf" srcId="{D5C13012-7056-453D-91A8-0E1A51E315CE}" destId="{B1DCCBC5-7049-4422-82E9-1DAA173ADFAB}" srcOrd="5" destOrd="0" presId="urn:microsoft.com/office/officeart/2005/8/layout/orgChart1"/>
-    <dgm:cxn modelId="{BD0C8CE2-F875-40D4-89BE-40F196257DF0}" type="presParOf" srcId="{B1DCCBC5-7049-4422-82E9-1DAA173ADFAB}" destId="{A9E81945-96F9-4324-981D-A9D9C4C42F9F}" srcOrd="0" destOrd="0" presId="urn:microsoft.com/office/officeart/2005/8/layout/orgChart1"/>
-    <dgm:cxn modelId="{8A68FE3B-EF90-4C79-8E18-06461A6D37C4}" type="presParOf" srcId="{A9E81945-96F9-4324-981D-A9D9C4C42F9F}" destId="{0FFAA65C-651E-49F8-8408-51A6F20C6DE1}" srcOrd="0" destOrd="0" presId="urn:microsoft.com/office/officeart/2005/8/layout/orgChart1"/>
-    <dgm:cxn modelId="{1FC01897-7882-4961-B799-AF47A85AD1BC}" type="presParOf" srcId="{A9E81945-96F9-4324-981D-A9D9C4C42F9F}" destId="{644FA4E6-6A00-40DA-A039-1EB493E8B660}" srcOrd="1" destOrd="0" presId="urn:microsoft.com/office/officeart/2005/8/layout/orgChart1"/>
-    <dgm:cxn modelId="{2C11708D-C91B-4515-8028-7F2D715D06F9}" type="presParOf" srcId="{B1DCCBC5-7049-4422-82E9-1DAA173ADFAB}" destId="{54EF81AE-996D-4C14-AED7-E4D87EBF8705}" srcOrd="1" destOrd="0" presId="urn:microsoft.com/office/officeart/2005/8/layout/orgChart1"/>
-    <dgm:cxn modelId="{8A22F0CF-6C74-4BA8-98C1-4C9FB30D4A5F}" type="presParOf" srcId="{B1DCCBC5-7049-4422-82E9-1DAA173ADFAB}" destId="{3D9247F9-63F4-4C80-B86C-9F1F3E156ED3}" srcOrd="2" destOrd="0" presId="urn:microsoft.com/office/officeart/2005/8/layout/orgChart1"/>
-    <dgm:cxn modelId="{6DE185FC-5B7C-4DB9-BD99-1029C846BE91}" type="presParOf" srcId="{D5C13012-7056-453D-91A8-0E1A51E315CE}" destId="{0FD6ECA4-CF57-466C-999F-D7D3DC30BCE3}" srcOrd="6" destOrd="0" presId="urn:microsoft.com/office/officeart/2005/8/layout/orgChart1"/>
-    <dgm:cxn modelId="{ABDCA0B7-6D41-4B7C-AF2B-D5DF7D4651B4}" type="presParOf" srcId="{D5C13012-7056-453D-91A8-0E1A51E315CE}" destId="{9B6F7A9B-7B24-439C-95F2-AC0C2A3078FF}" srcOrd="7" destOrd="0" presId="urn:microsoft.com/office/officeart/2005/8/layout/orgChart1"/>
-    <dgm:cxn modelId="{3FB1BCDA-5BD5-4A6B-AD4F-8A0FCBADD4D6}" type="presParOf" srcId="{9B6F7A9B-7B24-439C-95F2-AC0C2A3078FF}" destId="{6307A30C-6158-49D3-B3DC-CEB0052FD431}" srcOrd="0" destOrd="0" presId="urn:microsoft.com/office/officeart/2005/8/layout/orgChart1"/>
-    <dgm:cxn modelId="{C1597267-5166-443B-A24A-7E4D2C838096}" type="presParOf" srcId="{6307A30C-6158-49D3-B3DC-CEB0052FD431}" destId="{127B0621-A4E8-4DCD-95A9-A95831159353}" srcOrd="0" destOrd="0" presId="urn:microsoft.com/office/officeart/2005/8/layout/orgChart1"/>
-    <dgm:cxn modelId="{34C6C046-E795-4968-BB2D-66B54F4858A9}" type="presParOf" srcId="{6307A30C-6158-49D3-B3DC-CEB0052FD431}" destId="{D5606299-1DA5-403C-9564-210FD5624858}" srcOrd="1" destOrd="0" presId="urn:microsoft.com/office/officeart/2005/8/layout/orgChart1"/>
-    <dgm:cxn modelId="{C9296CAB-D8A0-4803-B14A-1A682D0D9A78}" type="presParOf" srcId="{9B6F7A9B-7B24-439C-95F2-AC0C2A3078FF}" destId="{9FA778FD-E37D-4AF6-9638-3D49800D5C27}" srcOrd="1" destOrd="0" presId="urn:microsoft.com/office/officeart/2005/8/layout/orgChart1"/>
-    <dgm:cxn modelId="{A72C0C24-FA54-4AB2-9D7D-BD8BE5561AEB}" type="presParOf" srcId="{9B6F7A9B-7B24-439C-95F2-AC0C2A3078FF}" destId="{4663875B-5620-4324-BE8D-687C05E78B3F}" srcOrd="2" destOrd="0" presId="urn:microsoft.com/office/officeart/2005/8/layout/orgChart1"/>
-    <dgm:cxn modelId="{0E9C177E-5580-434B-B4DC-A14FBAA8199B}" type="presParOf" srcId="{E66E2D38-4867-442A-BA19-EC82B5A553B9}" destId="{C7E5507F-8109-42B9-8F8C-D82E8116F565}" srcOrd="2" destOrd="0" presId="urn:microsoft.com/office/officeart/2005/8/layout/orgChart1"/>
-    <dgm:cxn modelId="{1D96646B-F390-4F7C-A49E-DF132DA76349}" type="presParOf" srcId="{37995844-7896-4A11-A792-2E10A821BFFF}" destId="{148092D2-16C5-4162-AEB6-8DB0E7668369}" srcOrd="2" destOrd="0" presId="urn:microsoft.com/office/officeart/2005/8/layout/orgChart1"/>
+    <dgm:cxn modelId="{1D3F021B-DB88-48A6-942C-DAC2CFDCEF60}" type="presOf" srcId="{2610957B-0EE5-46FD-AABF-C6731A03F76C}" destId="{A060806C-F5CB-4827-B448-A27C40D43410}" srcOrd="0" destOrd="0" presId="urn:microsoft.com/office/officeart/2005/8/layout/orgChart1"/>
+    <dgm:cxn modelId="{6476C852-04C1-4E71-A056-9D47FD5565B7}" type="presOf" srcId="{34030A76-97D5-42AD-9998-D00F9CF0320E}" destId="{70C385EC-7DFC-497C-A3CE-2AA6018ECA85}" srcOrd="0" destOrd="0" presId="urn:microsoft.com/office/officeart/2005/8/layout/orgChart1"/>
+    <dgm:cxn modelId="{5C31AF02-F579-4C9C-84C7-F990A655EF57}" type="presOf" srcId="{7087B5BE-6CCD-4D44-A56C-8F2788DD2072}" destId="{644FA4E6-6A00-40DA-A039-1EB493E8B660}" srcOrd="1" destOrd="0" presId="urn:microsoft.com/office/officeart/2005/8/layout/orgChart1"/>
+    <dgm:cxn modelId="{239608AA-4B2D-40F6-A679-F552FCA10685}" type="presOf" srcId="{AF3A16A2-8581-4FDD-A17C-513E305243BA}" destId="{C5D08441-5475-4F9E-8C21-5071B6E589F6}" srcOrd="0" destOrd="0" presId="urn:microsoft.com/office/officeart/2005/8/layout/orgChart1"/>
+    <dgm:cxn modelId="{64A69279-6D49-4500-B0D3-A6A74DC88E56}" type="presParOf" srcId="{A060806C-F5CB-4827-B448-A27C40D43410}" destId="{37995844-7896-4A11-A792-2E10A821BFFF}" srcOrd="0" destOrd="0" presId="urn:microsoft.com/office/officeart/2005/8/layout/orgChart1"/>
+    <dgm:cxn modelId="{5E78A050-D0DF-4577-929C-E8EB30340457}" type="presParOf" srcId="{37995844-7896-4A11-A792-2E10A821BFFF}" destId="{DD11CB1D-C190-4C25-83DE-7291456BE401}" srcOrd="0" destOrd="0" presId="urn:microsoft.com/office/officeart/2005/8/layout/orgChart1"/>
+    <dgm:cxn modelId="{10BFFCB8-D62F-468E-8FD7-611E91950DC7}" type="presParOf" srcId="{DD11CB1D-C190-4C25-83DE-7291456BE401}" destId="{0C69F9C0-6D9C-4E5F-B425-44821E21B3D1}" srcOrd="0" destOrd="0" presId="urn:microsoft.com/office/officeart/2005/8/layout/orgChart1"/>
+    <dgm:cxn modelId="{584EBAC1-98E2-4289-85D2-CA01B5D89128}" type="presParOf" srcId="{DD11CB1D-C190-4C25-83DE-7291456BE401}" destId="{8F361186-BFC3-4A37-A3C0-8FD27C01E942}" srcOrd="1" destOrd="0" presId="urn:microsoft.com/office/officeart/2005/8/layout/orgChart1"/>
+    <dgm:cxn modelId="{EAAF83D5-2B26-4273-8DC7-51856AB92EB4}" type="presParOf" srcId="{37995844-7896-4A11-A792-2E10A821BFFF}" destId="{00293616-56C6-480B-9217-81B89316DE17}" srcOrd="1" destOrd="0" presId="urn:microsoft.com/office/officeart/2005/8/layout/orgChart1"/>
+    <dgm:cxn modelId="{8BC40772-BE35-426B-A831-F763C888F40E}" type="presParOf" srcId="{00293616-56C6-480B-9217-81B89316DE17}" destId="{4F9F354F-AD2F-4D72-8DEF-3ADB7F98ECD1}" srcOrd="0" destOrd="0" presId="urn:microsoft.com/office/officeart/2005/8/layout/orgChart1"/>
+    <dgm:cxn modelId="{5B8BB40D-8822-435A-AFE2-A5D8D79941EA}" type="presParOf" srcId="{00293616-56C6-480B-9217-81B89316DE17}" destId="{6AF58226-6645-47EA-8630-80B7D67404C9}" srcOrd="1" destOrd="0" presId="urn:microsoft.com/office/officeart/2005/8/layout/orgChart1"/>
+    <dgm:cxn modelId="{B4AD34B6-E196-4970-A4DF-9298E1155718}" type="presParOf" srcId="{6AF58226-6645-47EA-8630-80B7D67404C9}" destId="{6D6A1ED1-70B0-4162-8CC9-94F841C3AB89}" srcOrd="0" destOrd="0" presId="urn:microsoft.com/office/officeart/2005/8/layout/orgChart1"/>
+    <dgm:cxn modelId="{04B41200-9794-4A6B-B99C-FC06ABC257F8}" type="presParOf" srcId="{6D6A1ED1-70B0-4162-8CC9-94F841C3AB89}" destId="{8255B0B4-3DB6-4C5F-AC6E-443F0FC6E4B3}" srcOrd="0" destOrd="0" presId="urn:microsoft.com/office/officeart/2005/8/layout/orgChart1"/>
+    <dgm:cxn modelId="{BB9D6659-0DE7-46B3-9D32-1165C3EAD787}" type="presParOf" srcId="{6D6A1ED1-70B0-4162-8CC9-94F841C3AB89}" destId="{18E1CBA6-9E5C-485B-A77A-C9124CF629A0}" srcOrd="1" destOrd="0" presId="urn:microsoft.com/office/officeart/2005/8/layout/orgChart1"/>
+    <dgm:cxn modelId="{BF4654A4-03EF-41E5-95A4-7BB540B14D92}" type="presParOf" srcId="{6AF58226-6645-47EA-8630-80B7D67404C9}" destId="{118D8A83-0EA7-44EF-9D68-2CEE5E86C6BF}" srcOrd="1" destOrd="0" presId="urn:microsoft.com/office/officeart/2005/8/layout/orgChart1"/>
+    <dgm:cxn modelId="{CF98976A-57B9-4730-9FC0-6A3468532B87}" type="presParOf" srcId="{118D8A83-0EA7-44EF-9D68-2CEE5E86C6BF}" destId="{70C385EC-7DFC-497C-A3CE-2AA6018ECA85}" srcOrd="0" destOrd="0" presId="urn:microsoft.com/office/officeart/2005/8/layout/orgChart1"/>
+    <dgm:cxn modelId="{D1A40EA9-27B6-4CB1-8E9A-A97AAC291842}" type="presParOf" srcId="{118D8A83-0EA7-44EF-9D68-2CEE5E86C6BF}" destId="{ABC5D76F-9B89-4A3B-95EA-275B03BA3C9A}" srcOrd="1" destOrd="0" presId="urn:microsoft.com/office/officeart/2005/8/layout/orgChart1"/>
+    <dgm:cxn modelId="{61C5003C-EF36-4C1F-B93B-9C117AC5C6A6}" type="presParOf" srcId="{ABC5D76F-9B89-4A3B-95EA-275B03BA3C9A}" destId="{F2460D72-42DF-4EB4-BADB-BA8041A75530}" srcOrd="0" destOrd="0" presId="urn:microsoft.com/office/officeart/2005/8/layout/orgChart1"/>
+    <dgm:cxn modelId="{3AACF0DC-EEE6-4505-B290-9D3E0F3FD4EA}" type="presParOf" srcId="{F2460D72-42DF-4EB4-BADB-BA8041A75530}" destId="{81C06C6D-C406-47E7-8C68-19C7C95A5133}" srcOrd="0" destOrd="0" presId="urn:microsoft.com/office/officeart/2005/8/layout/orgChart1"/>
+    <dgm:cxn modelId="{C6DFA765-4337-410C-ACEA-D76B04797E5D}" type="presParOf" srcId="{F2460D72-42DF-4EB4-BADB-BA8041A75530}" destId="{2A1DC69D-D3B0-4E83-BE33-06E6EDA740FA}" srcOrd="1" destOrd="0" presId="urn:microsoft.com/office/officeart/2005/8/layout/orgChart1"/>
+    <dgm:cxn modelId="{8E634A8B-AEFE-4DC6-9515-DE772695C35D}" type="presParOf" srcId="{ABC5D76F-9B89-4A3B-95EA-275B03BA3C9A}" destId="{B9EA370F-20B5-4127-95E6-DFBF253224C4}" srcOrd="1" destOrd="0" presId="urn:microsoft.com/office/officeart/2005/8/layout/orgChart1"/>
+    <dgm:cxn modelId="{334A5BE7-1876-4E79-BED9-60C61C651151}" type="presParOf" srcId="{ABC5D76F-9B89-4A3B-95EA-275B03BA3C9A}" destId="{27907408-7E48-48F4-8A2A-AA529CC573C3}" srcOrd="2" destOrd="0" presId="urn:microsoft.com/office/officeart/2005/8/layout/orgChart1"/>
+    <dgm:cxn modelId="{67D87430-B28F-45AD-9C26-A79CCC7039B4}" type="presParOf" srcId="{118D8A83-0EA7-44EF-9D68-2CEE5E86C6BF}" destId="{06126661-B68A-4251-A93F-1884A26E256E}" srcOrd="2" destOrd="0" presId="urn:microsoft.com/office/officeart/2005/8/layout/orgChart1"/>
+    <dgm:cxn modelId="{32D143C5-2422-441F-ADFD-3DE46F8CC1A4}" type="presParOf" srcId="{118D8A83-0EA7-44EF-9D68-2CEE5E86C6BF}" destId="{D57CE671-E7FA-4562-AE0C-F4289AE294D7}" srcOrd="3" destOrd="0" presId="urn:microsoft.com/office/officeart/2005/8/layout/orgChart1"/>
+    <dgm:cxn modelId="{F79B149C-FA21-44F2-A37D-A0C5DC5572F1}" type="presParOf" srcId="{D57CE671-E7FA-4562-AE0C-F4289AE294D7}" destId="{D3B86A7E-3509-4A2D-BF65-6D3AC4E97BE0}" srcOrd="0" destOrd="0" presId="urn:microsoft.com/office/officeart/2005/8/layout/orgChart1"/>
+    <dgm:cxn modelId="{E2A76276-4C0E-4C60-BB7A-1D52AD0E41E3}" type="presParOf" srcId="{D3B86A7E-3509-4A2D-BF65-6D3AC4E97BE0}" destId="{6C627F8E-8D6B-44A4-A554-5E9AAD5782C4}" srcOrd="0" destOrd="0" presId="urn:microsoft.com/office/officeart/2005/8/layout/orgChart1"/>
+    <dgm:cxn modelId="{6B44344D-9275-445E-ADA7-93B713F95D69}" type="presParOf" srcId="{D3B86A7E-3509-4A2D-BF65-6D3AC4E97BE0}" destId="{C2A6C739-64BD-415D-917A-B65E951A1FDE}" srcOrd="1" destOrd="0" presId="urn:microsoft.com/office/officeart/2005/8/layout/orgChart1"/>
+    <dgm:cxn modelId="{6B0F59CF-A67B-4591-A555-FAF86CCCD85B}" type="presParOf" srcId="{D57CE671-E7FA-4562-AE0C-F4289AE294D7}" destId="{9E1B8F43-903D-406D-AFBA-CABB0ED256C8}" srcOrd="1" destOrd="0" presId="urn:microsoft.com/office/officeart/2005/8/layout/orgChart1"/>
+    <dgm:cxn modelId="{9101BD77-BC2F-46E7-A468-18357834A3FC}" type="presParOf" srcId="{D57CE671-E7FA-4562-AE0C-F4289AE294D7}" destId="{B2E7BBE3-DCF0-46BC-A95D-F668C5BD37DF}" srcOrd="2" destOrd="0" presId="urn:microsoft.com/office/officeart/2005/8/layout/orgChart1"/>
+    <dgm:cxn modelId="{BEE79C1C-3A3A-4719-9A03-ECCF3E4F5B72}" type="presParOf" srcId="{118D8A83-0EA7-44EF-9D68-2CEE5E86C6BF}" destId="{174214A2-5C0A-4FE3-A393-33034ED1FE4B}" srcOrd="4" destOrd="0" presId="urn:microsoft.com/office/officeart/2005/8/layout/orgChart1"/>
+    <dgm:cxn modelId="{FF17B6A7-10C6-40B7-BB8C-150AE98FE14B}" type="presParOf" srcId="{118D8A83-0EA7-44EF-9D68-2CEE5E86C6BF}" destId="{E6694210-D0B6-4B8F-9F36-744FBF020C1E}" srcOrd="5" destOrd="0" presId="urn:microsoft.com/office/officeart/2005/8/layout/orgChart1"/>
+    <dgm:cxn modelId="{822DE214-9BEB-4939-831A-D4FD7D0B07C5}" type="presParOf" srcId="{E6694210-D0B6-4B8F-9F36-744FBF020C1E}" destId="{A5DE43D2-000D-4FE2-B90D-DF7CF2CCEDE5}" srcOrd="0" destOrd="0" presId="urn:microsoft.com/office/officeart/2005/8/layout/orgChart1"/>
+    <dgm:cxn modelId="{57926DB5-AF08-40BA-B27F-2D41B96165E3}" type="presParOf" srcId="{A5DE43D2-000D-4FE2-B90D-DF7CF2CCEDE5}" destId="{612CEEE8-89D6-4E63-A4C6-7AD96BAD0776}" srcOrd="0" destOrd="0" presId="urn:microsoft.com/office/officeart/2005/8/layout/orgChart1"/>
+    <dgm:cxn modelId="{B404E6D9-52FA-4053-9A73-B89F317A82F4}" type="presParOf" srcId="{A5DE43D2-000D-4FE2-B90D-DF7CF2CCEDE5}" destId="{6ABAE061-BB6D-424C-B2AE-0DB167934F19}" srcOrd="1" destOrd="0" presId="urn:microsoft.com/office/officeart/2005/8/layout/orgChart1"/>
+    <dgm:cxn modelId="{4FB2F639-C4AF-497C-8125-24D105A697F8}" type="presParOf" srcId="{E6694210-D0B6-4B8F-9F36-744FBF020C1E}" destId="{082145ED-4519-419B-8541-C918169743AC}" srcOrd="1" destOrd="0" presId="urn:microsoft.com/office/officeart/2005/8/layout/orgChart1"/>
+    <dgm:cxn modelId="{4B7FAB36-61A2-4797-9FE3-976157DE9E82}" type="presParOf" srcId="{E6694210-D0B6-4B8F-9F36-744FBF020C1E}" destId="{8547B9C1-5B3B-44CF-8112-CF9B46239AAD}" srcOrd="2" destOrd="0" presId="urn:microsoft.com/office/officeart/2005/8/layout/orgChart1"/>
+    <dgm:cxn modelId="{DD0E4F71-FAFB-4F2C-AC22-56C3742BB939}" type="presParOf" srcId="{118D8A83-0EA7-44EF-9D68-2CEE5E86C6BF}" destId="{17336B68-EE58-418C-B165-2CAFD30379BD}" srcOrd="6" destOrd="0" presId="urn:microsoft.com/office/officeart/2005/8/layout/orgChart1"/>
+    <dgm:cxn modelId="{575D7E54-B36C-4947-ACE6-DF1CD74C5A88}" type="presParOf" srcId="{118D8A83-0EA7-44EF-9D68-2CEE5E86C6BF}" destId="{86BA28B6-0EC7-45BA-899E-ED5EECB7A6DE}" srcOrd="7" destOrd="0" presId="urn:microsoft.com/office/officeart/2005/8/layout/orgChart1"/>
+    <dgm:cxn modelId="{ACBCA78F-1D4D-49B2-9990-6D73446CA828}" type="presParOf" srcId="{86BA28B6-0EC7-45BA-899E-ED5EECB7A6DE}" destId="{26BD731F-AE65-4F35-AC3D-783E1AB040FB}" srcOrd="0" destOrd="0" presId="urn:microsoft.com/office/officeart/2005/8/layout/orgChart1"/>
+    <dgm:cxn modelId="{CE278A14-2536-471A-9449-8AD5139025D9}" type="presParOf" srcId="{26BD731F-AE65-4F35-AC3D-783E1AB040FB}" destId="{65C179FF-34FE-497A-A721-B343682B26DD}" srcOrd="0" destOrd="0" presId="urn:microsoft.com/office/officeart/2005/8/layout/orgChart1"/>
+    <dgm:cxn modelId="{0EBC2A8F-2EC8-40F8-97B6-0C2432F94E75}" type="presParOf" srcId="{26BD731F-AE65-4F35-AC3D-783E1AB040FB}" destId="{72F9B7D5-2FDA-45FB-A613-07E29E4D6F58}" srcOrd="1" destOrd="0" presId="urn:microsoft.com/office/officeart/2005/8/layout/orgChart1"/>
+    <dgm:cxn modelId="{8193B174-0C8A-49FB-9A83-DAD6CF8E3EB1}" type="presParOf" srcId="{86BA28B6-0EC7-45BA-899E-ED5EECB7A6DE}" destId="{B45FB86A-8311-4958-AB15-61E8434BE0CA}" srcOrd="1" destOrd="0" presId="urn:microsoft.com/office/officeart/2005/8/layout/orgChart1"/>
+    <dgm:cxn modelId="{E0D576F6-5FE1-45BE-AF5F-ECBA481CFDCD}" type="presParOf" srcId="{86BA28B6-0EC7-45BA-899E-ED5EECB7A6DE}" destId="{300E3B18-4050-40E7-8377-3D4DFDCD13C3}" srcOrd="2" destOrd="0" presId="urn:microsoft.com/office/officeart/2005/8/layout/orgChart1"/>
+    <dgm:cxn modelId="{1025AB15-2538-45E9-B019-E632F807D5B9}" type="presParOf" srcId="{118D8A83-0EA7-44EF-9D68-2CEE5E86C6BF}" destId="{714D96BA-109F-40FB-8FFD-D87ED16C13BD}" srcOrd="8" destOrd="0" presId="urn:microsoft.com/office/officeart/2005/8/layout/orgChart1"/>
+    <dgm:cxn modelId="{624BBBB6-4633-4BF1-AC44-2068E93DCA98}" type="presParOf" srcId="{118D8A83-0EA7-44EF-9D68-2CEE5E86C6BF}" destId="{98FDBAA6-A1E4-4DA1-B0AD-EACE7A145A65}" srcOrd="9" destOrd="0" presId="urn:microsoft.com/office/officeart/2005/8/layout/orgChart1"/>
+    <dgm:cxn modelId="{04CA3FA2-F019-4400-8B7D-97038EA36F80}" type="presParOf" srcId="{98FDBAA6-A1E4-4DA1-B0AD-EACE7A145A65}" destId="{189EB100-363B-42CC-9CB1-5A9CA261A2C5}" srcOrd="0" destOrd="0" presId="urn:microsoft.com/office/officeart/2005/8/layout/orgChart1"/>
+    <dgm:cxn modelId="{E5A3EE41-24F2-4229-B260-4B5ED83034E4}" type="presParOf" srcId="{189EB100-363B-42CC-9CB1-5A9CA261A2C5}" destId="{DCF4D1B4-4EE1-41D6-BF33-A63BC5B0ABE6}" srcOrd="0" destOrd="0" presId="urn:microsoft.com/office/officeart/2005/8/layout/orgChart1"/>
+    <dgm:cxn modelId="{08B62CE2-D865-478A-97D1-4B1A2E767C4E}" type="presParOf" srcId="{189EB100-363B-42CC-9CB1-5A9CA261A2C5}" destId="{83B9C22C-9E29-4FC4-B956-F348E20908B6}" srcOrd="1" destOrd="0" presId="urn:microsoft.com/office/officeart/2005/8/layout/orgChart1"/>
+    <dgm:cxn modelId="{292F2948-2638-462D-B4CC-8EFA1311F9F0}" type="presParOf" srcId="{98FDBAA6-A1E4-4DA1-B0AD-EACE7A145A65}" destId="{34338C35-DDFF-4A94-9882-13F8C7187021}" srcOrd="1" destOrd="0" presId="urn:microsoft.com/office/officeart/2005/8/layout/orgChart1"/>
+    <dgm:cxn modelId="{FF42A89A-B289-471C-8F87-49E179FFBDFB}" type="presParOf" srcId="{98FDBAA6-A1E4-4DA1-B0AD-EACE7A145A65}" destId="{C764870C-5ACD-4405-96DB-CBA68E870A72}" srcOrd="2" destOrd="0" presId="urn:microsoft.com/office/officeart/2005/8/layout/orgChart1"/>
+    <dgm:cxn modelId="{8F458CD5-C45E-4770-AC9D-FE9BB0761190}" type="presParOf" srcId="{118D8A83-0EA7-44EF-9D68-2CEE5E86C6BF}" destId="{F7895D02-90F8-43E1-966C-B93462DBAD56}" srcOrd="10" destOrd="0" presId="urn:microsoft.com/office/officeart/2005/8/layout/orgChart1"/>
+    <dgm:cxn modelId="{A2DBE154-FE78-4A13-BDA2-B449A099151F}" type="presParOf" srcId="{118D8A83-0EA7-44EF-9D68-2CEE5E86C6BF}" destId="{9055C7C1-CEFF-45DD-9ECB-D4C55327F09B}" srcOrd="11" destOrd="0" presId="urn:microsoft.com/office/officeart/2005/8/layout/orgChart1"/>
+    <dgm:cxn modelId="{63275FD0-A858-460D-9DDE-D873350500E5}" type="presParOf" srcId="{9055C7C1-CEFF-45DD-9ECB-D4C55327F09B}" destId="{75F94EDF-1C24-499F-8B20-5B91ABBD4C9D}" srcOrd="0" destOrd="0" presId="urn:microsoft.com/office/officeart/2005/8/layout/orgChart1"/>
+    <dgm:cxn modelId="{059D23A0-310C-416E-A16F-A77CA2C187C9}" type="presParOf" srcId="{75F94EDF-1C24-499F-8B20-5B91ABBD4C9D}" destId="{40D77230-CB16-4EDA-B966-75F8B84F87F5}" srcOrd="0" destOrd="0" presId="urn:microsoft.com/office/officeart/2005/8/layout/orgChart1"/>
+    <dgm:cxn modelId="{03CEED5A-38E3-45E3-9154-28471933C2A8}" type="presParOf" srcId="{75F94EDF-1C24-499F-8B20-5B91ABBD4C9D}" destId="{C18CDE11-DDD3-4B5B-8862-B4E8E61F1A75}" srcOrd="1" destOrd="0" presId="urn:microsoft.com/office/officeart/2005/8/layout/orgChart1"/>
+    <dgm:cxn modelId="{036851B1-681B-4861-97CC-3E880A087953}" type="presParOf" srcId="{9055C7C1-CEFF-45DD-9ECB-D4C55327F09B}" destId="{2559A5AF-3A9D-4AD1-A10A-4997E044BDD7}" srcOrd="1" destOrd="0" presId="urn:microsoft.com/office/officeart/2005/8/layout/orgChart1"/>
+    <dgm:cxn modelId="{8849BF59-4C4D-4329-87DC-BC885F542955}" type="presParOf" srcId="{2559A5AF-3A9D-4AD1-A10A-4997E044BDD7}" destId="{004C9BA1-722A-4A80-B824-35056F561685}" srcOrd="0" destOrd="0" presId="urn:microsoft.com/office/officeart/2005/8/layout/orgChart1"/>
+    <dgm:cxn modelId="{698F0EFC-E745-43ED-ADC3-9766AAFAF867}" type="presParOf" srcId="{2559A5AF-3A9D-4AD1-A10A-4997E044BDD7}" destId="{5AD51B2F-AF85-490E-AFBF-68FC2E12753E}" srcOrd="1" destOrd="0" presId="urn:microsoft.com/office/officeart/2005/8/layout/orgChart1"/>
+    <dgm:cxn modelId="{BAAE7567-61E3-446F-BD06-5184962FCB2A}" type="presParOf" srcId="{5AD51B2F-AF85-490E-AFBF-68FC2E12753E}" destId="{19F907F4-DABD-42CA-A38B-96511B6917CD}" srcOrd="0" destOrd="0" presId="urn:microsoft.com/office/officeart/2005/8/layout/orgChart1"/>
+    <dgm:cxn modelId="{5103626D-E0E0-43D0-92D8-DDCC9AA705F9}" type="presParOf" srcId="{19F907F4-DABD-42CA-A38B-96511B6917CD}" destId="{39342EF6-DEC4-4E4D-A1D0-75B86B8674CE}" srcOrd="0" destOrd="0" presId="urn:microsoft.com/office/officeart/2005/8/layout/orgChart1"/>
+    <dgm:cxn modelId="{4A6B4EAC-8FBD-4EC2-BCA3-02732DB2EB77}" type="presParOf" srcId="{19F907F4-DABD-42CA-A38B-96511B6917CD}" destId="{FECD7606-BC1D-4CED-9D9F-BAF68F90FA87}" srcOrd="1" destOrd="0" presId="urn:microsoft.com/office/officeart/2005/8/layout/orgChart1"/>
+    <dgm:cxn modelId="{EE482204-C77C-4B19-9B1E-05A999527257}" type="presParOf" srcId="{5AD51B2F-AF85-490E-AFBF-68FC2E12753E}" destId="{BDAC9EB2-6721-42F2-9F37-500BE8F485A6}" srcOrd="1" destOrd="0" presId="urn:microsoft.com/office/officeart/2005/8/layout/orgChart1"/>
+    <dgm:cxn modelId="{C6A2EC32-182F-4A31-8533-E2E9288B60D2}" type="presParOf" srcId="{5AD51B2F-AF85-490E-AFBF-68FC2E12753E}" destId="{8DF4372D-A725-4D82-8B27-8EFB8CA8A966}" srcOrd="2" destOrd="0" presId="urn:microsoft.com/office/officeart/2005/8/layout/orgChart1"/>
+    <dgm:cxn modelId="{481B3071-A496-4CFA-9010-03A1D4D46ED5}" type="presParOf" srcId="{9055C7C1-CEFF-45DD-9ECB-D4C55327F09B}" destId="{3836B333-4BFC-4A3B-AB07-97D23B135EA0}" srcOrd="2" destOrd="0" presId="urn:microsoft.com/office/officeart/2005/8/layout/orgChart1"/>
+    <dgm:cxn modelId="{F237960F-5B47-4C8C-84E6-58C5AFE2B039}" type="presParOf" srcId="{6AF58226-6645-47EA-8630-80B7D67404C9}" destId="{7B6CAE7D-01C0-4AFE-90D3-67179B0F52C0}" srcOrd="2" destOrd="0" presId="urn:microsoft.com/office/officeart/2005/8/layout/orgChart1"/>
+    <dgm:cxn modelId="{CCDB7B6D-7EF2-45AE-AAF4-D83AE935F015}" type="presParOf" srcId="{00293616-56C6-480B-9217-81B89316DE17}" destId="{41900CDE-D6AA-48C3-A6A5-DF99C88396DB}" srcOrd="2" destOrd="0" presId="urn:microsoft.com/office/officeart/2005/8/layout/orgChart1"/>
+    <dgm:cxn modelId="{5AA0B55E-C1D7-4E2D-9925-57CF8683C103}" type="presParOf" srcId="{00293616-56C6-480B-9217-81B89316DE17}" destId="{3407F32B-6E09-4400-B88B-EA649AD0DD65}" srcOrd="3" destOrd="0" presId="urn:microsoft.com/office/officeart/2005/8/layout/orgChart1"/>
+    <dgm:cxn modelId="{3A2C26B4-DFC4-4CB0-B3A6-ACBBBA910AF2}" type="presParOf" srcId="{3407F32B-6E09-4400-B88B-EA649AD0DD65}" destId="{F4327AEF-FE3A-408B-A845-B082836E6989}" srcOrd="0" destOrd="0" presId="urn:microsoft.com/office/officeart/2005/8/layout/orgChart1"/>
+    <dgm:cxn modelId="{21DD2BA9-FDF8-4902-BEC0-BC2B8741B87D}" type="presParOf" srcId="{F4327AEF-FE3A-408B-A845-B082836E6989}" destId="{862596F2-7DA3-4281-8B1E-B3AD575B0E62}" srcOrd="0" destOrd="0" presId="urn:microsoft.com/office/officeart/2005/8/layout/orgChart1"/>
+    <dgm:cxn modelId="{5EA9FCA3-3030-4732-8D44-B82DF3479FD6}" type="presParOf" srcId="{F4327AEF-FE3A-408B-A845-B082836E6989}" destId="{EE46189B-011C-4AF5-9032-412DC99CDFE4}" srcOrd="1" destOrd="0" presId="urn:microsoft.com/office/officeart/2005/8/layout/orgChart1"/>
+    <dgm:cxn modelId="{D8944E18-B1CA-4320-8AF1-F58B5DC892AB}" type="presParOf" srcId="{3407F32B-6E09-4400-B88B-EA649AD0DD65}" destId="{B954EEF9-34A0-410A-B28E-F8F55C5F74E4}" srcOrd="1" destOrd="0" presId="urn:microsoft.com/office/officeart/2005/8/layout/orgChart1"/>
+    <dgm:cxn modelId="{7542CC60-1EEE-42EB-81AB-1C07D4E482BB}" type="presParOf" srcId="{B954EEF9-34A0-410A-B28E-F8F55C5F74E4}" destId="{EAADB2CA-5471-4D62-8B26-C4972B1491FA}" srcOrd="0" destOrd="0" presId="urn:microsoft.com/office/officeart/2005/8/layout/orgChart1"/>
+    <dgm:cxn modelId="{9BE4B8CB-6B49-41E4-A09B-6BE02A24150C}" type="presParOf" srcId="{B954EEF9-34A0-410A-B28E-F8F55C5F74E4}" destId="{02CDE426-F062-4122-B2E3-A78D4F3FE07A}" srcOrd="1" destOrd="0" presId="urn:microsoft.com/office/officeart/2005/8/layout/orgChart1"/>
+    <dgm:cxn modelId="{6FC6E66D-2BF3-49C6-930D-8261D8C05DAC}" type="presParOf" srcId="{02CDE426-F062-4122-B2E3-A78D4F3FE07A}" destId="{ACE564F7-BBBD-4B28-A533-BCFF6FC4E0ED}" srcOrd="0" destOrd="0" presId="urn:microsoft.com/office/officeart/2005/8/layout/orgChart1"/>
+    <dgm:cxn modelId="{C5285DF8-C722-48A5-9B2A-5BD2DCBD4F37}" type="presParOf" srcId="{ACE564F7-BBBD-4B28-A533-BCFF6FC4E0ED}" destId="{5CE5DF91-D741-41D2-BFCF-6828DE0D6146}" srcOrd="0" destOrd="0" presId="urn:microsoft.com/office/officeart/2005/8/layout/orgChart1"/>
+    <dgm:cxn modelId="{8A3C8089-9B04-481D-985F-0FAA9C42E0CD}" type="presParOf" srcId="{ACE564F7-BBBD-4B28-A533-BCFF6FC4E0ED}" destId="{F8F4CF68-9F49-4A15-9844-4B8F397EBCA9}" srcOrd="1" destOrd="0" presId="urn:microsoft.com/office/officeart/2005/8/layout/orgChart1"/>
+    <dgm:cxn modelId="{2C3CF987-0BC1-46A8-B9DF-2CD6ABA84017}" type="presParOf" srcId="{02CDE426-F062-4122-B2E3-A78D4F3FE07A}" destId="{448E7220-3A3C-4AB6-AC63-11204A579CF9}" srcOrd="1" destOrd="0" presId="urn:microsoft.com/office/officeart/2005/8/layout/orgChart1"/>
+    <dgm:cxn modelId="{5CF571E1-73C4-419F-A1FD-1F5D663C9362}" type="presParOf" srcId="{02CDE426-F062-4122-B2E3-A78D4F3FE07A}" destId="{20EA2B14-ECAA-4A05-B586-2DAF752C9CE6}" srcOrd="2" destOrd="0" presId="urn:microsoft.com/office/officeart/2005/8/layout/orgChart1"/>
+    <dgm:cxn modelId="{8F002F5E-F3AD-4636-8C7B-325F2AC9110E}" type="presParOf" srcId="{B954EEF9-34A0-410A-B28E-F8F55C5F74E4}" destId="{969E24CC-7E78-4F86-B577-9A2B400219E5}" srcOrd="2" destOrd="0" presId="urn:microsoft.com/office/officeart/2005/8/layout/orgChart1"/>
+    <dgm:cxn modelId="{A53E0660-86CA-40A0-875A-466DA0B7459A}" type="presParOf" srcId="{B954EEF9-34A0-410A-B28E-F8F55C5F74E4}" destId="{BE4E0B4A-5931-44BA-A6B2-BF09C76134B9}" srcOrd="3" destOrd="0" presId="urn:microsoft.com/office/officeart/2005/8/layout/orgChart1"/>
+    <dgm:cxn modelId="{2D2CDE25-B977-4FE7-85C3-CEF78B5767D7}" type="presParOf" srcId="{BE4E0B4A-5931-44BA-A6B2-BF09C76134B9}" destId="{F3B07CBE-252F-4FF2-8ACB-CA3CB9448842}" srcOrd="0" destOrd="0" presId="urn:microsoft.com/office/officeart/2005/8/layout/orgChart1"/>
+    <dgm:cxn modelId="{F4CED266-50EE-4EBF-B181-E6909394E136}" type="presParOf" srcId="{F3B07CBE-252F-4FF2-8ACB-CA3CB9448842}" destId="{99D896A7-E157-4E09-81F9-284282B0BBA4}" srcOrd="0" destOrd="0" presId="urn:microsoft.com/office/officeart/2005/8/layout/orgChart1"/>
+    <dgm:cxn modelId="{B01C7E1A-C4B8-4425-BE66-6DCB02E07023}" type="presParOf" srcId="{F3B07CBE-252F-4FF2-8ACB-CA3CB9448842}" destId="{9702EEF3-F337-4D82-A3A1-61EA6B9D4873}" srcOrd="1" destOrd="0" presId="urn:microsoft.com/office/officeart/2005/8/layout/orgChart1"/>
+    <dgm:cxn modelId="{6D3F8035-D864-4B2E-B734-BCD8C1E274F6}" type="presParOf" srcId="{BE4E0B4A-5931-44BA-A6B2-BF09C76134B9}" destId="{D87EFCB5-065F-4450-AB03-520B7176F3D2}" srcOrd="1" destOrd="0" presId="urn:microsoft.com/office/officeart/2005/8/layout/orgChart1"/>
+    <dgm:cxn modelId="{B8315D49-5122-4CBC-8DBC-F60414D2367F}" type="presParOf" srcId="{BE4E0B4A-5931-44BA-A6B2-BF09C76134B9}" destId="{4C83EA7B-5163-4188-84D4-F98C07BB7503}" srcOrd="2" destOrd="0" presId="urn:microsoft.com/office/officeart/2005/8/layout/orgChart1"/>
+    <dgm:cxn modelId="{78BAED02-4A1A-4B74-A556-47164126D306}" type="presParOf" srcId="{B954EEF9-34A0-410A-B28E-F8F55C5F74E4}" destId="{694FD23F-7102-4F3B-81C8-1C3DC2A7AA89}" srcOrd="4" destOrd="0" presId="urn:microsoft.com/office/officeart/2005/8/layout/orgChart1"/>
+    <dgm:cxn modelId="{F091BC16-4C62-4434-8129-44E5334C89E3}" type="presParOf" srcId="{B954EEF9-34A0-410A-B28E-F8F55C5F74E4}" destId="{0E763F0D-A153-4C1F-BE65-A0925A999A6B}" srcOrd="5" destOrd="0" presId="urn:microsoft.com/office/officeart/2005/8/layout/orgChart1"/>
+    <dgm:cxn modelId="{8845C630-24BE-4302-BBBB-14AEA8B1B6E9}" type="presParOf" srcId="{0E763F0D-A153-4C1F-BE65-A0925A999A6B}" destId="{27202E8A-1C73-49D7-938A-89D3744090CF}" srcOrd="0" destOrd="0" presId="urn:microsoft.com/office/officeart/2005/8/layout/orgChart1"/>
+    <dgm:cxn modelId="{CFE1E744-FD0F-40B7-B8CF-32FB524D4902}" type="presParOf" srcId="{27202E8A-1C73-49D7-938A-89D3744090CF}" destId="{8B0A01ED-9629-4629-A042-B5FE34C85C12}" srcOrd="0" destOrd="0" presId="urn:microsoft.com/office/officeart/2005/8/layout/orgChart1"/>
+    <dgm:cxn modelId="{21DC238A-CE42-4033-A53C-60A5EF1C76CF}" type="presParOf" srcId="{27202E8A-1C73-49D7-938A-89D3744090CF}" destId="{B4B039B4-2DE1-4FF8-A351-AA465DEA2700}" srcOrd="1" destOrd="0" presId="urn:microsoft.com/office/officeart/2005/8/layout/orgChart1"/>
+    <dgm:cxn modelId="{279A510C-C37A-45E8-B634-6699F09F35F5}" type="presParOf" srcId="{0E763F0D-A153-4C1F-BE65-A0925A999A6B}" destId="{3A008463-5464-4878-897F-40931705B0A3}" srcOrd="1" destOrd="0" presId="urn:microsoft.com/office/officeart/2005/8/layout/orgChart1"/>
+    <dgm:cxn modelId="{739D07B3-3F68-45C4-9AF1-84B5DB809D03}" type="presParOf" srcId="{0E763F0D-A153-4C1F-BE65-A0925A999A6B}" destId="{76987129-4CAC-4EBA-9322-17B7BDFECCB1}" srcOrd="2" destOrd="0" presId="urn:microsoft.com/office/officeart/2005/8/layout/orgChart1"/>
+    <dgm:cxn modelId="{6750080E-F853-47F3-B36D-666B628153EA}" type="presParOf" srcId="{B954EEF9-34A0-410A-B28E-F8F55C5F74E4}" destId="{2B138C54-AD5C-432B-BE03-FFEEDD7C3198}" srcOrd="6" destOrd="0" presId="urn:microsoft.com/office/officeart/2005/8/layout/orgChart1"/>
+    <dgm:cxn modelId="{6989F3EF-5BA8-4081-A6CB-330F379E9BF3}" type="presParOf" srcId="{B954EEF9-34A0-410A-B28E-F8F55C5F74E4}" destId="{3B8A73DE-82BF-4F8E-9ED3-A0AC709CDE4E}" srcOrd="7" destOrd="0" presId="urn:microsoft.com/office/officeart/2005/8/layout/orgChart1"/>
+    <dgm:cxn modelId="{0EB3367E-FBCD-4DAA-85D6-A71E12755E2B}" type="presParOf" srcId="{3B8A73DE-82BF-4F8E-9ED3-A0AC709CDE4E}" destId="{E0DA1655-56F3-445D-8A58-5415B3CC8B2E}" srcOrd="0" destOrd="0" presId="urn:microsoft.com/office/officeart/2005/8/layout/orgChart1"/>
+    <dgm:cxn modelId="{6FA10F0F-52EB-439B-8DA8-C1750C3D9AB5}" type="presParOf" srcId="{E0DA1655-56F3-445D-8A58-5415B3CC8B2E}" destId="{148D3895-71C3-4CD3-A321-9502193E86D7}" srcOrd="0" destOrd="0" presId="urn:microsoft.com/office/officeart/2005/8/layout/orgChart1"/>
+    <dgm:cxn modelId="{9A7E0F1E-F205-4463-96FF-CD0CABBCFD2D}" type="presParOf" srcId="{E0DA1655-56F3-445D-8A58-5415B3CC8B2E}" destId="{BFC910D3-A876-48DE-BC43-336375F7EC53}" srcOrd="1" destOrd="0" presId="urn:microsoft.com/office/officeart/2005/8/layout/orgChart1"/>
+    <dgm:cxn modelId="{A8A59277-B363-4020-82AE-83D9D3D97910}" type="presParOf" srcId="{3B8A73DE-82BF-4F8E-9ED3-A0AC709CDE4E}" destId="{1051A4F6-C967-45D2-95C3-C680072B2349}" srcOrd="1" destOrd="0" presId="urn:microsoft.com/office/officeart/2005/8/layout/orgChart1"/>
+    <dgm:cxn modelId="{B219559A-BAA9-4BD3-B613-C544CAE7ABF8}" type="presParOf" srcId="{3B8A73DE-82BF-4F8E-9ED3-A0AC709CDE4E}" destId="{F452F91F-F30F-431E-9FA5-59C42920952F}" srcOrd="2" destOrd="0" presId="urn:microsoft.com/office/officeart/2005/8/layout/orgChart1"/>
+    <dgm:cxn modelId="{54D5FCB5-5672-476F-8EE1-906DCAD18796}" type="presParOf" srcId="{3407F32B-6E09-4400-B88B-EA649AD0DD65}" destId="{11AFA1D7-48F7-432A-B072-7632BD60142F}" srcOrd="2" destOrd="0" presId="urn:microsoft.com/office/officeart/2005/8/layout/orgChart1"/>
+    <dgm:cxn modelId="{6C3B5910-2C61-4503-AB5D-FBEF96EE3FB5}" type="presParOf" srcId="{00293616-56C6-480B-9217-81B89316DE17}" destId="{93447958-570B-4F0E-8F4F-486A47AE8376}" srcOrd="4" destOrd="0" presId="urn:microsoft.com/office/officeart/2005/8/layout/orgChart1"/>
+    <dgm:cxn modelId="{744264D8-0972-46E7-B98A-9B0FDED79BB1}" type="presParOf" srcId="{00293616-56C6-480B-9217-81B89316DE17}" destId="{A088E862-C9A3-423B-82C2-96E903D4AA3C}" srcOrd="5" destOrd="0" presId="urn:microsoft.com/office/officeart/2005/8/layout/orgChart1"/>
+    <dgm:cxn modelId="{1A648517-27F1-4C70-AA30-EE067BE351A4}" type="presParOf" srcId="{A088E862-C9A3-423B-82C2-96E903D4AA3C}" destId="{369A7DA1-2872-478A-B9DA-429F13309C9F}" srcOrd="0" destOrd="0" presId="urn:microsoft.com/office/officeart/2005/8/layout/orgChart1"/>
+    <dgm:cxn modelId="{3BB37B71-1E93-4FDD-88BE-B4591D6CF4BC}" type="presParOf" srcId="{369A7DA1-2872-478A-B9DA-429F13309C9F}" destId="{31744DA0-9B34-4382-A02E-8FA88F681E9C}" srcOrd="0" destOrd="0" presId="urn:microsoft.com/office/officeart/2005/8/layout/orgChart1"/>
+    <dgm:cxn modelId="{D6288114-8C64-4FBB-8DC0-878E9165042E}" type="presParOf" srcId="{369A7DA1-2872-478A-B9DA-429F13309C9F}" destId="{A57B43A1-6D03-413C-9F8D-6B27ACF76B39}" srcOrd="1" destOrd="0" presId="urn:microsoft.com/office/officeart/2005/8/layout/orgChart1"/>
+    <dgm:cxn modelId="{2E4E9869-1B80-4A0A-BC72-6056B762639C}" type="presParOf" srcId="{A088E862-C9A3-423B-82C2-96E903D4AA3C}" destId="{3287C888-62BE-4F33-926D-00A5B534F2ED}" srcOrd="1" destOrd="0" presId="urn:microsoft.com/office/officeart/2005/8/layout/orgChart1"/>
+    <dgm:cxn modelId="{3EFA3DE4-C4D7-4272-B361-899B89E2B99C}" type="presParOf" srcId="{3287C888-62BE-4F33-926D-00A5B534F2ED}" destId="{8ACA86DC-48D4-4E2D-97B4-91334ABAEFA2}" srcOrd="0" destOrd="0" presId="urn:microsoft.com/office/officeart/2005/8/layout/orgChart1"/>
+    <dgm:cxn modelId="{AF6CC3D7-1422-4482-B35D-AE1D7F3F60E9}" type="presParOf" srcId="{3287C888-62BE-4F33-926D-00A5B534F2ED}" destId="{63194588-B994-466A-B596-27469BF2C70E}" srcOrd="1" destOrd="0" presId="urn:microsoft.com/office/officeart/2005/8/layout/orgChart1"/>
+    <dgm:cxn modelId="{17B64965-C33D-4E9D-BB90-5518211F6454}" type="presParOf" srcId="{63194588-B994-466A-B596-27469BF2C70E}" destId="{CDEA9A64-7200-42C6-92AF-1803B3B5F34D}" srcOrd="0" destOrd="0" presId="urn:microsoft.com/office/officeart/2005/8/layout/orgChart1"/>
+    <dgm:cxn modelId="{CB17B98F-B935-4674-80AD-9FF7033C74CE}" type="presParOf" srcId="{CDEA9A64-7200-42C6-92AF-1803B3B5F34D}" destId="{F5C5271C-CDDF-4B0C-9A51-F7B3EBA285C9}" srcOrd="0" destOrd="0" presId="urn:microsoft.com/office/officeart/2005/8/layout/orgChart1"/>
+    <dgm:cxn modelId="{E04E43BD-C219-44DC-B621-9C168BB943EE}" type="presParOf" srcId="{CDEA9A64-7200-42C6-92AF-1803B3B5F34D}" destId="{E00820A7-B892-4AA1-8D63-9D9101491B63}" srcOrd="1" destOrd="0" presId="urn:microsoft.com/office/officeart/2005/8/layout/orgChart1"/>
+    <dgm:cxn modelId="{09753D59-3DDE-46EA-87FC-D25D3DDF9754}" type="presParOf" srcId="{63194588-B994-466A-B596-27469BF2C70E}" destId="{CDC512CE-D472-40F1-B0FF-A79C982DEF6F}" srcOrd="1" destOrd="0" presId="urn:microsoft.com/office/officeart/2005/8/layout/orgChart1"/>
+    <dgm:cxn modelId="{01E23244-A583-49BA-992C-3DEB007E99A0}" type="presParOf" srcId="{63194588-B994-466A-B596-27469BF2C70E}" destId="{099C31EF-81B9-4527-824A-28219E30C07F}" srcOrd="2" destOrd="0" presId="urn:microsoft.com/office/officeart/2005/8/layout/orgChart1"/>
+    <dgm:cxn modelId="{7358896C-9AA1-4F53-BDAC-071764B63AF3}" type="presParOf" srcId="{3287C888-62BE-4F33-926D-00A5B534F2ED}" destId="{C2824CCA-DA1E-4FD4-A803-4242CBA76278}" srcOrd="2" destOrd="0" presId="urn:microsoft.com/office/officeart/2005/8/layout/orgChart1"/>
+    <dgm:cxn modelId="{51D5B6E3-975E-43AB-937D-744BEED4EF0A}" type="presParOf" srcId="{3287C888-62BE-4F33-926D-00A5B534F2ED}" destId="{387B7E05-F7A8-4E8A-B45E-4FCC97942A3B}" srcOrd="3" destOrd="0" presId="urn:microsoft.com/office/officeart/2005/8/layout/orgChart1"/>
+    <dgm:cxn modelId="{DAD7DBFF-5854-4705-9EE8-7A932C9757A2}" type="presParOf" srcId="{387B7E05-F7A8-4E8A-B45E-4FCC97942A3B}" destId="{34CCC267-EFD5-4BEC-AF48-E125B2190558}" srcOrd="0" destOrd="0" presId="urn:microsoft.com/office/officeart/2005/8/layout/orgChart1"/>
+    <dgm:cxn modelId="{4C398A56-ACFB-42C5-910D-EDA121F29F48}" type="presParOf" srcId="{34CCC267-EFD5-4BEC-AF48-E125B2190558}" destId="{F9C19F57-EF0B-41C6-B6C2-9B8945A0932E}" srcOrd="0" destOrd="0" presId="urn:microsoft.com/office/officeart/2005/8/layout/orgChart1"/>
+    <dgm:cxn modelId="{E0202FD5-2FB1-48AA-9D8B-A85CD7A5A338}" type="presParOf" srcId="{34CCC267-EFD5-4BEC-AF48-E125B2190558}" destId="{502AB319-F26B-4FA1-8DEE-ADFF83E5EC27}" srcOrd="1" destOrd="0" presId="urn:microsoft.com/office/officeart/2005/8/layout/orgChart1"/>
+    <dgm:cxn modelId="{522ACA96-FACA-46E4-9788-2AF1DF326D15}" type="presParOf" srcId="{387B7E05-F7A8-4E8A-B45E-4FCC97942A3B}" destId="{9170CC4E-6CFC-4A1F-9D71-700213B431C8}" srcOrd="1" destOrd="0" presId="urn:microsoft.com/office/officeart/2005/8/layout/orgChart1"/>
+    <dgm:cxn modelId="{695CB078-C6BB-4844-8ABC-FDC0894E278F}" type="presParOf" srcId="{387B7E05-F7A8-4E8A-B45E-4FCC97942A3B}" destId="{735D9BCA-C94A-4F94-A657-0E508C237559}" srcOrd="2" destOrd="0" presId="urn:microsoft.com/office/officeart/2005/8/layout/orgChart1"/>
+    <dgm:cxn modelId="{619DC384-6967-4BB2-95D3-BF5BDFE3AFC1}" type="presParOf" srcId="{3287C888-62BE-4F33-926D-00A5B534F2ED}" destId="{D0324F18-98DC-41DA-84D7-915652A4E054}" srcOrd="4" destOrd="0" presId="urn:microsoft.com/office/officeart/2005/8/layout/orgChart1"/>
+    <dgm:cxn modelId="{34700225-A6CB-4BC3-A921-0F12B65125DC}" type="presParOf" srcId="{3287C888-62BE-4F33-926D-00A5B534F2ED}" destId="{137178FB-DCE9-445B-B0F0-8973DC8ABC21}" srcOrd="5" destOrd="0" presId="urn:microsoft.com/office/officeart/2005/8/layout/orgChart1"/>
+    <dgm:cxn modelId="{34029FEE-45C5-47E7-ACE0-089923300CC7}" type="presParOf" srcId="{137178FB-DCE9-445B-B0F0-8973DC8ABC21}" destId="{E73CA1D1-548E-4CD3-A149-443FDC833476}" srcOrd="0" destOrd="0" presId="urn:microsoft.com/office/officeart/2005/8/layout/orgChart1"/>
+    <dgm:cxn modelId="{D96BF63E-D5EA-4AA0-B35E-6E92B003EF6B}" type="presParOf" srcId="{E73CA1D1-548E-4CD3-A149-443FDC833476}" destId="{CE3D47A2-C973-437A-AE27-A31A193561B4}" srcOrd="0" destOrd="0" presId="urn:microsoft.com/office/officeart/2005/8/layout/orgChart1"/>
+    <dgm:cxn modelId="{E1146F9E-E7D3-4FDD-B5D8-030267EDA3BB}" type="presParOf" srcId="{E73CA1D1-548E-4CD3-A149-443FDC833476}" destId="{D0190203-ACB4-4831-89A8-4012A626A37D}" srcOrd="1" destOrd="0" presId="urn:microsoft.com/office/officeart/2005/8/layout/orgChart1"/>
+    <dgm:cxn modelId="{35D349B1-31FC-4801-ABAC-7AA007EDC9AD}" type="presParOf" srcId="{137178FB-DCE9-445B-B0F0-8973DC8ABC21}" destId="{22671CDF-00CC-4601-B54B-181907D7F49C}" srcOrd="1" destOrd="0" presId="urn:microsoft.com/office/officeart/2005/8/layout/orgChart1"/>
+    <dgm:cxn modelId="{06622C04-1FDF-47DC-B27F-CDD4043CE107}" type="presParOf" srcId="{137178FB-DCE9-445B-B0F0-8973DC8ABC21}" destId="{B389B7B2-6337-4D27-8A91-6BFE6981745B}" srcOrd="2" destOrd="0" presId="urn:microsoft.com/office/officeart/2005/8/layout/orgChart1"/>
+    <dgm:cxn modelId="{6BE823D9-CD4C-49DA-858A-134A36D9BCE1}" type="presParOf" srcId="{3287C888-62BE-4F33-926D-00A5B534F2ED}" destId="{46C7BE60-0555-44D2-A09D-72837BE45447}" srcOrd="6" destOrd="0" presId="urn:microsoft.com/office/officeart/2005/8/layout/orgChart1"/>
+    <dgm:cxn modelId="{E8B28C35-1412-4E4B-93C3-F5146B7E2B84}" type="presParOf" srcId="{3287C888-62BE-4F33-926D-00A5B534F2ED}" destId="{B9464D4C-E83B-45B9-B753-BE763BDCCF45}" srcOrd="7" destOrd="0" presId="urn:microsoft.com/office/officeart/2005/8/layout/orgChart1"/>
+    <dgm:cxn modelId="{279F35EF-03E5-460D-9036-4BA844BC489E}" type="presParOf" srcId="{B9464D4C-E83B-45B9-B753-BE763BDCCF45}" destId="{D8E03ADB-DAC6-4EA5-8512-AB0E85D210B5}" srcOrd="0" destOrd="0" presId="urn:microsoft.com/office/officeart/2005/8/layout/orgChart1"/>
+    <dgm:cxn modelId="{38DF2A8E-EF89-49D6-9000-441C5CFD4FB0}" type="presParOf" srcId="{D8E03ADB-DAC6-4EA5-8512-AB0E85D210B5}" destId="{860EB605-F1A4-4A12-9B32-47D44BF06114}" srcOrd="0" destOrd="0" presId="urn:microsoft.com/office/officeart/2005/8/layout/orgChart1"/>
+    <dgm:cxn modelId="{E8AFC9AD-95A5-4750-8816-E3FC8B9E4D08}" type="presParOf" srcId="{D8E03ADB-DAC6-4EA5-8512-AB0E85D210B5}" destId="{568B0273-D707-48CD-9879-088F53CE1FFB}" srcOrd="1" destOrd="0" presId="urn:microsoft.com/office/officeart/2005/8/layout/orgChart1"/>
+    <dgm:cxn modelId="{52CB6836-7544-44B1-8A87-02723EAAC077}" type="presParOf" srcId="{B9464D4C-E83B-45B9-B753-BE763BDCCF45}" destId="{F1EB1256-D73D-4486-9A70-62531C31BF0F}" srcOrd="1" destOrd="0" presId="urn:microsoft.com/office/officeart/2005/8/layout/orgChart1"/>
+    <dgm:cxn modelId="{5BE0905E-16A5-42F6-A9EB-881E875ED2E3}" type="presParOf" srcId="{B9464D4C-E83B-45B9-B753-BE763BDCCF45}" destId="{B07E6C49-F86A-494E-AFAE-4D45FA6DE655}" srcOrd="2" destOrd="0" presId="urn:microsoft.com/office/officeart/2005/8/layout/orgChart1"/>
+    <dgm:cxn modelId="{20CAC3D2-97E0-493C-A405-B990EB55E10E}" type="presParOf" srcId="{A088E862-C9A3-423B-82C2-96E903D4AA3C}" destId="{F3AE20F9-F5C6-4985-9588-EB6F37C78AA0}" srcOrd="2" destOrd="0" presId="urn:microsoft.com/office/officeart/2005/8/layout/orgChart1"/>
+    <dgm:cxn modelId="{94DFD80B-C8D7-4924-8DE8-F9733FEE1080}" type="presParOf" srcId="{00293616-56C6-480B-9217-81B89316DE17}" destId="{C73A202A-0D0C-4D8F-B8E7-E2817DA2749F}" srcOrd="6" destOrd="0" presId="urn:microsoft.com/office/officeart/2005/8/layout/orgChart1"/>
+    <dgm:cxn modelId="{5795C66F-5869-4615-89B5-A871C3401383}" type="presParOf" srcId="{00293616-56C6-480B-9217-81B89316DE17}" destId="{E66E2D38-4867-442A-BA19-EC82B5A553B9}" srcOrd="7" destOrd="0" presId="urn:microsoft.com/office/officeart/2005/8/layout/orgChart1"/>
+    <dgm:cxn modelId="{70BF46CC-950E-4831-9957-133CC9D21F99}" type="presParOf" srcId="{E66E2D38-4867-442A-BA19-EC82B5A553B9}" destId="{FA5CAA7E-E180-46DF-816E-0D3373398A8B}" srcOrd="0" destOrd="0" presId="urn:microsoft.com/office/officeart/2005/8/layout/orgChart1"/>
+    <dgm:cxn modelId="{9489BAB2-ACC5-4970-99B5-DDECD2EE9782}" type="presParOf" srcId="{FA5CAA7E-E180-46DF-816E-0D3373398A8B}" destId="{216F19D5-4D2A-46EF-B4D5-8B67FB596784}" srcOrd="0" destOrd="0" presId="urn:microsoft.com/office/officeart/2005/8/layout/orgChart1"/>
+    <dgm:cxn modelId="{94CEEC71-EB37-469B-8154-DE40CE4162E4}" type="presParOf" srcId="{FA5CAA7E-E180-46DF-816E-0D3373398A8B}" destId="{B211582A-E271-450F-B335-7D9DB9034773}" srcOrd="1" destOrd="0" presId="urn:microsoft.com/office/officeart/2005/8/layout/orgChart1"/>
+    <dgm:cxn modelId="{0E21C3D8-63F8-49DE-A74A-27C987282D9B}" type="presParOf" srcId="{E66E2D38-4867-442A-BA19-EC82B5A553B9}" destId="{D5C13012-7056-453D-91A8-0E1A51E315CE}" srcOrd="1" destOrd="0" presId="urn:microsoft.com/office/officeart/2005/8/layout/orgChart1"/>
+    <dgm:cxn modelId="{CFE09F1F-17C6-4BBF-A043-9E4F45F17C3D}" type="presParOf" srcId="{D5C13012-7056-453D-91A8-0E1A51E315CE}" destId="{78DCCD91-5177-497D-ADB0-183ABC8B2D04}" srcOrd="0" destOrd="0" presId="urn:microsoft.com/office/officeart/2005/8/layout/orgChart1"/>
+    <dgm:cxn modelId="{DA4CEE67-BCBC-4C8A-B245-D64AE95FE615}" type="presParOf" srcId="{D5C13012-7056-453D-91A8-0E1A51E315CE}" destId="{16209500-1D5D-4576-8203-622928E195B2}" srcOrd="1" destOrd="0" presId="urn:microsoft.com/office/officeart/2005/8/layout/orgChart1"/>
+    <dgm:cxn modelId="{97E0DEF3-2C7A-4A9E-A049-A3BC0BAB7F9A}" type="presParOf" srcId="{16209500-1D5D-4576-8203-622928E195B2}" destId="{006A7FC3-7038-4CBE-BBE4-380DA7E62FD1}" srcOrd="0" destOrd="0" presId="urn:microsoft.com/office/officeart/2005/8/layout/orgChart1"/>
+    <dgm:cxn modelId="{6BCAADB7-58AA-4B7C-9010-4516DA0C9679}" type="presParOf" srcId="{006A7FC3-7038-4CBE-BBE4-380DA7E62FD1}" destId="{E79C59D0-BED9-4BC9-ABC4-CC23A5CDB37D}" srcOrd="0" destOrd="0" presId="urn:microsoft.com/office/officeart/2005/8/layout/orgChart1"/>
+    <dgm:cxn modelId="{2F13F33B-7802-43B6-9AD7-0872970E941F}" type="presParOf" srcId="{006A7FC3-7038-4CBE-BBE4-380DA7E62FD1}" destId="{054A4A92-A664-4CF5-8BE0-06FA2572D8D3}" srcOrd="1" destOrd="0" presId="urn:microsoft.com/office/officeart/2005/8/layout/orgChart1"/>
+    <dgm:cxn modelId="{B88EF074-0B56-4F71-84AE-D19D918485BC}" type="presParOf" srcId="{16209500-1D5D-4576-8203-622928E195B2}" destId="{976387F0-03BA-4F6A-B2B6-E199F4308EED}" srcOrd="1" destOrd="0" presId="urn:microsoft.com/office/officeart/2005/8/layout/orgChart1"/>
+    <dgm:cxn modelId="{FD9C7853-6E1B-497F-8479-F85619B4E527}" type="presParOf" srcId="{16209500-1D5D-4576-8203-622928E195B2}" destId="{04BF4629-0ECB-4A53-9086-28F8BA4D4F04}" srcOrd="2" destOrd="0" presId="urn:microsoft.com/office/officeart/2005/8/layout/orgChart1"/>
+    <dgm:cxn modelId="{81CCAAF4-11A4-4E4E-BA41-1861B2D23E36}" type="presParOf" srcId="{D5C13012-7056-453D-91A8-0E1A51E315CE}" destId="{E6D6CD4A-BB36-40C2-838D-A4934E67A6E6}" srcOrd="2" destOrd="0" presId="urn:microsoft.com/office/officeart/2005/8/layout/orgChart1"/>
+    <dgm:cxn modelId="{4C77AF3C-2C3B-4FFC-95B6-99EFBC43DED2}" type="presParOf" srcId="{D5C13012-7056-453D-91A8-0E1A51E315CE}" destId="{A8BAEF43-5CD2-4F20-9750-B1E09C57CEC6}" srcOrd="3" destOrd="0" presId="urn:microsoft.com/office/officeart/2005/8/layout/orgChart1"/>
+    <dgm:cxn modelId="{53FBCE25-946C-46EE-9A45-CFD2CE8678E7}" type="presParOf" srcId="{A8BAEF43-5CD2-4F20-9750-B1E09C57CEC6}" destId="{D65D16C4-EFA3-4620-BDAB-BD9C08FE093A}" srcOrd="0" destOrd="0" presId="urn:microsoft.com/office/officeart/2005/8/layout/orgChart1"/>
+    <dgm:cxn modelId="{0E56E51A-09E2-4ADD-BC67-6B2597AB19F2}" type="presParOf" srcId="{D65D16C4-EFA3-4620-BDAB-BD9C08FE093A}" destId="{002426F5-BBB8-4CFE-AADB-A47F122A0EE8}" srcOrd="0" destOrd="0" presId="urn:microsoft.com/office/officeart/2005/8/layout/orgChart1"/>
+    <dgm:cxn modelId="{BC52054F-CE99-498B-8AFD-3F01DEC494CD}" type="presParOf" srcId="{D65D16C4-EFA3-4620-BDAB-BD9C08FE093A}" destId="{E31FC0BB-57B0-40C2-8B8D-D6A8FA1892ED}" srcOrd="1" destOrd="0" presId="urn:microsoft.com/office/officeart/2005/8/layout/orgChart1"/>
+    <dgm:cxn modelId="{07C175D8-28EC-4941-A8F4-8DF98039146B}" type="presParOf" srcId="{A8BAEF43-5CD2-4F20-9750-B1E09C57CEC6}" destId="{3FDD7372-F83C-4A31-A327-FD43123456F4}" srcOrd="1" destOrd="0" presId="urn:microsoft.com/office/officeart/2005/8/layout/orgChart1"/>
+    <dgm:cxn modelId="{0BF20CED-E213-480B-9079-C86A5A195B53}" type="presParOf" srcId="{A8BAEF43-5CD2-4F20-9750-B1E09C57CEC6}" destId="{DAFC0E67-11CB-41F6-BB9A-23E89F176D20}" srcOrd="2" destOrd="0" presId="urn:microsoft.com/office/officeart/2005/8/layout/orgChart1"/>
+    <dgm:cxn modelId="{42A29E5D-765D-44CC-9263-D5E0CB5DF6F8}" type="presParOf" srcId="{D5C13012-7056-453D-91A8-0E1A51E315CE}" destId="{C5D08441-5475-4F9E-8C21-5071B6E589F6}" srcOrd="4" destOrd="0" presId="urn:microsoft.com/office/officeart/2005/8/layout/orgChart1"/>
+    <dgm:cxn modelId="{6B834740-9B31-4218-9179-8AB78ED0E421}" type="presParOf" srcId="{D5C13012-7056-453D-91A8-0E1A51E315CE}" destId="{B1DCCBC5-7049-4422-82E9-1DAA173ADFAB}" srcOrd="5" destOrd="0" presId="urn:microsoft.com/office/officeart/2005/8/layout/orgChart1"/>
+    <dgm:cxn modelId="{D0B3C0DB-3ABF-4C20-94E3-247FA737C686}" type="presParOf" srcId="{B1DCCBC5-7049-4422-82E9-1DAA173ADFAB}" destId="{A9E81945-96F9-4324-981D-A9D9C4C42F9F}" srcOrd="0" destOrd="0" presId="urn:microsoft.com/office/officeart/2005/8/layout/orgChart1"/>
+    <dgm:cxn modelId="{2DE373BD-5689-441F-BEF7-890ACDBFA58A}" type="presParOf" srcId="{A9E81945-96F9-4324-981D-A9D9C4C42F9F}" destId="{0FFAA65C-651E-49F8-8408-51A6F20C6DE1}" srcOrd="0" destOrd="0" presId="urn:microsoft.com/office/officeart/2005/8/layout/orgChart1"/>
+    <dgm:cxn modelId="{09E918FA-3FF8-4665-81CB-9246620C0B94}" type="presParOf" srcId="{A9E81945-96F9-4324-981D-A9D9C4C42F9F}" destId="{644FA4E6-6A00-40DA-A039-1EB493E8B660}" srcOrd="1" destOrd="0" presId="urn:microsoft.com/office/officeart/2005/8/layout/orgChart1"/>
+    <dgm:cxn modelId="{DD29E2DC-CFD3-4854-B679-D3FE6E01DB2D}" type="presParOf" srcId="{B1DCCBC5-7049-4422-82E9-1DAA173ADFAB}" destId="{54EF81AE-996D-4C14-AED7-E4D87EBF8705}" srcOrd="1" destOrd="0" presId="urn:microsoft.com/office/officeart/2005/8/layout/orgChart1"/>
+    <dgm:cxn modelId="{94349A10-E25B-445B-9AE4-68D036426FFB}" type="presParOf" srcId="{B1DCCBC5-7049-4422-82E9-1DAA173ADFAB}" destId="{3D9247F9-63F4-4C80-B86C-9F1F3E156ED3}" srcOrd="2" destOrd="0" presId="urn:microsoft.com/office/officeart/2005/8/layout/orgChart1"/>
+    <dgm:cxn modelId="{F77C7CB3-4C7C-454A-AC4D-2AD8BF717267}" type="presParOf" srcId="{D5C13012-7056-453D-91A8-0E1A51E315CE}" destId="{0FD6ECA4-CF57-466C-999F-D7D3DC30BCE3}" srcOrd="6" destOrd="0" presId="urn:microsoft.com/office/officeart/2005/8/layout/orgChart1"/>
+    <dgm:cxn modelId="{5459DCFF-A7C4-4D42-AF9F-7919417F3EE0}" type="presParOf" srcId="{D5C13012-7056-453D-91A8-0E1A51E315CE}" destId="{9B6F7A9B-7B24-439C-95F2-AC0C2A3078FF}" srcOrd="7" destOrd="0" presId="urn:microsoft.com/office/officeart/2005/8/layout/orgChart1"/>
+    <dgm:cxn modelId="{71D98459-1FCE-4E18-85BF-06441E05BFA0}" type="presParOf" srcId="{9B6F7A9B-7B24-439C-95F2-AC0C2A3078FF}" destId="{6307A30C-6158-49D3-B3DC-CEB0052FD431}" srcOrd="0" destOrd="0" presId="urn:microsoft.com/office/officeart/2005/8/layout/orgChart1"/>
+    <dgm:cxn modelId="{13FE50BA-A3D4-4AC9-97C2-210B67D3B36B}" type="presParOf" srcId="{6307A30C-6158-49D3-B3DC-CEB0052FD431}" destId="{127B0621-A4E8-4DCD-95A9-A95831159353}" srcOrd="0" destOrd="0" presId="urn:microsoft.com/office/officeart/2005/8/layout/orgChart1"/>
+    <dgm:cxn modelId="{3511D877-D8C2-46DA-9BB1-68927B311505}" type="presParOf" srcId="{6307A30C-6158-49D3-B3DC-CEB0052FD431}" destId="{D5606299-1DA5-403C-9564-210FD5624858}" srcOrd="1" destOrd="0" presId="urn:microsoft.com/office/officeart/2005/8/layout/orgChart1"/>
+    <dgm:cxn modelId="{70B0740B-6A11-4FB1-ACC2-28F8D02760B2}" type="presParOf" srcId="{9B6F7A9B-7B24-439C-95F2-AC0C2A3078FF}" destId="{9FA778FD-E37D-4AF6-9638-3D49800D5C27}" srcOrd="1" destOrd="0" presId="urn:microsoft.com/office/officeart/2005/8/layout/orgChart1"/>
+    <dgm:cxn modelId="{D310C881-596C-4CF8-803D-BEB1AF8959FF}" type="presParOf" srcId="{9B6F7A9B-7B24-439C-95F2-AC0C2A3078FF}" destId="{4663875B-5620-4324-BE8D-687C05E78B3F}" srcOrd="2" destOrd="0" presId="urn:microsoft.com/office/officeart/2005/8/layout/orgChart1"/>
+    <dgm:cxn modelId="{2ECB9A0D-12C3-4232-8D30-B0A07CEA02C4}" type="presParOf" srcId="{E66E2D38-4867-442A-BA19-EC82B5A553B9}" destId="{C7E5507F-8109-42B9-8F8C-D82E8116F565}" srcOrd="2" destOrd="0" presId="urn:microsoft.com/office/officeart/2005/8/layout/orgChart1"/>
+    <dgm:cxn modelId="{AB60CCEA-415A-45D8-9EBD-B8B30F2C6294}" type="presParOf" srcId="{37995844-7896-4A11-A792-2E10A821BFFF}" destId="{148092D2-16C5-4162-AEB6-8DB0E7668369}" srcOrd="2" destOrd="0" presId="urn:microsoft.com/office/officeart/2005/8/layout/orgChart1"/>
   </dgm:cxnLst>
   <dgm:bg/>
   <dgm:whole/>
   <dgm:extLst>
     <a:ext uri="http://schemas.microsoft.com/office/drawing/2008/diagram">
-      <dsp:dataModelExt xmlns:dsp="http://schemas.microsoft.com/office/drawing/2008/diagram" relId="rId19" minVer="http://schemas.openxmlformats.org/drawingml/2006/diagram"/>
+      <dsp:dataModelExt xmlns:dsp="http://schemas.microsoft.com/office/drawing/2008/diagram" relId="rId17" minVer="http://schemas.openxmlformats.org/drawingml/2006/diagram"/>
     </a:ext>
   </dgm:extLst>
 </dgm:dataModel>
@@ -44823,7 +44945,7 @@
     <w:charset w:val="00"/>
     <w:family w:val="modern"/>
     <w:pitch w:val="fixed"/>
-    <w:sig w:usb0="E10002FF" w:usb1="4000FCFF" w:usb2="00000009" w:usb3="00000000" w:csb0="0000019F" w:csb1="00000000"/>
+    <w:sig w:usb0="E00002FF" w:usb1="0000FCFF" w:usb2="00000001" w:usb3="00000000" w:csb0="0000019F" w:csb1="00000000"/>
   </w:font>
   <w:font w:name="Calibri Light">
     <w:panose1 w:val="020F0302020204030204"/>
@@ -44877,6 +44999,8 @@
   </w:compat>
   <w:rsids>
     <w:rsidRoot w:val="0057472C"/>
+    <w:rsid w:val="00184E2E"/>
+    <w:rsid w:val="003244F7"/>
     <w:rsid w:val="0057472C"/>
     <w:rsid w:val="00694639"/>
     <w:rsid w:val="00A4499D"/>
@@ -45747,18 +45871,18 @@
 </file>
 
 <file path=customXml/item2.xml><?xml version="1.0" encoding="utf-8"?>
-<mappings xmlns="http://schemas.microsoft.com/pics">
-  <picture>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</picture>
-</mappings>
-</file>
-
-<file path=customXml/item3.xml><?xml version="1.0" encoding="utf-8"?>
 <?mso-contentType ?>
 <FormTemplates xmlns="http://schemas.microsoft.com/sharepoint/v3/contenttype/forms">
   <Display>DocumentLibraryForm</Display>
   <Edit>AssetEditForm</Edit>
   <New>DocumentLibraryForm</New>
 </FormTemplates>
+</file>
+
+<file path=customXml/item3.xml><?xml version="1.0" encoding="utf-8"?>
+<mappings xmlns="http://schemas.microsoft.com/pics">
+  <picture>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</picture>
+</mappings>
 </file>
 
 <file path=customXml/item4.xml><?xml version="1.0" encoding="utf-8"?>
@@ -45774,6 +45898,14 @@
 </file>
 
 <file path=customXml/itemProps2.xml><?xml version="1.0" encoding="utf-8"?>
+<ds:datastoreItem xmlns:ds="http://schemas.openxmlformats.org/officeDocument/2006/customXml" ds:itemID="{2F9ACB35-92A4-4D3B-9363-393A8469DF5C}">
+  <ds:schemaRefs>
+    <ds:schemaRef ds:uri="http://schemas.microsoft.com/sharepoint/v3/contenttype/forms"/>
+  </ds:schemaRefs>
+</ds:datastoreItem>
+</file>
+
+<file path=customXml/itemProps3.xml><?xml version="1.0" encoding="utf-8"?>
 <ds:datastoreItem xmlns:ds="http://schemas.openxmlformats.org/officeDocument/2006/customXml" ds:itemID="{F679E4D8-73D9-412D-B716-777944E71373}">
   <ds:schemaRefs>
     <ds:schemaRef ds:uri="http://schemas.microsoft.com/pics"/>
@@ -45781,16 +45913,8 @@
 </ds:datastoreItem>
 </file>
 
-<file path=customXml/itemProps3.xml><?xml version="1.0" encoding="utf-8"?>
-<ds:datastoreItem xmlns:ds="http://schemas.openxmlformats.org/officeDocument/2006/customXml" ds:itemID="{2F9ACB35-92A4-4D3B-9363-393A8469DF5C}">
-  <ds:schemaRefs>
-    <ds:schemaRef ds:uri="http://schemas.microsoft.com/sharepoint/v3/contenttype/forms"/>
-  </ds:schemaRefs>
-</ds:datastoreItem>
-</file>
-
 <file path=customXml/itemProps4.xml><?xml version="1.0" encoding="utf-8"?>
-<ds:datastoreItem xmlns:ds="http://schemas.openxmlformats.org/officeDocument/2006/customXml" ds:itemID="{E392F565-A2D4-4F01-A0A7-D0F0C3D4D046}">
+<ds:datastoreItem xmlns:ds="http://schemas.openxmlformats.org/officeDocument/2006/customXml" ds:itemID="{34094C1E-ECC0-460C-BDFB-298583B1BE5B}">
   <ds:schemaRefs>
     <ds:schemaRef ds:uri="http://schemas.openxmlformats.org/officeDocument/2006/bibliography"/>
   </ds:schemaRefs>

</xml_diff>